<commit_message>
Aktuelle Änderungen ASZ, JAZ und LAB
</commit_message>
<xml_diff>
--- a/Infos_Zeugnisformulare_BK.docx
+++ b/Infos_Zeugnisformulare_BK.docx
@@ -2032,6 +2032,36 @@
               </w:rPr>
               <w:t>In die Entscheidung „erfüllt/nicht erfüllt“ werden die 5en, 6en und NB-Fächer einbezogen: Bei mind. 2 mal 5 oder mind. 1 mal 6 oder mind. 1 mal NB (nb) wird „nicht erfüllt“ ausgegeben.</w:t>
             </w:r>
+            <w:r>
+              <w:rPr>
+                <w:rFonts w:ascii="Lucida Sans" w:hAnsi="Lucida Sans"/>
+                <w:sz w:val="20"/>
+                <w:szCs w:val="20"/>
+              </w:rPr>
+              <w:t xml:space="preserve"> Fächer im Diff-bereich werden dabei mitgezählt, wenn die allgemeinbildende Gewichtung 1 ist.</w:t>
+            </w:r>
+          </w:p>
+          <w:p>
+            <w:pPr>
+              <w:numPr>
+                <w:ilvl w:val="0"/>
+                <w:numId w:val="3"/>
+              </w:numPr>
+              <w:spacing w:after="0" w:line="240" w:lineRule="auto"/>
+              <w:rPr>
+                <w:rFonts w:ascii="Lucida Sans" w:hAnsi="Lucida Sans"/>
+                <w:sz w:val="20"/>
+                <w:szCs w:val="20"/>
+              </w:rPr>
+            </w:pPr>
+            <w:r>
+              <w:rPr>
+                <w:rFonts w:ascii="Lucida Sans" w:hAnsi="Lucida Sans"/>
+                <w:sz w:val="20"/>
+                <w:szCs w:val="20"/>
+              </w:rPr>
+              <w:t>Eine Eintrag beim Versetzungsvermerk („versetzt“ oder „versetzt, Anforderungen nicht erfüllt“) überschreibt die Zählung der Defizite.</w:t>
+            </w:r>
           </w:p>
         </w:tc>
       </w:tr>
@@ -2582,7 +2612,16 @@
                 <w:sz w:val="20"/>
                 <w:szCs w:val="20"/>
               </w:rPr>
-              <w:t>Die Praktikumszeit wird einmal pro Aufruf abgefragt und ist in der vorgegebenen Form (inklusive Angabe von Wochen oder „Tage pro Woche“) anzugeben. Wird kein Praktikum absolviert, ist „0“ einzutragen (damit kein Eintrag auf dem Zeugnis erfolgt).</w:t>
+              <w:t xml:space="preserve">Die Praktikumszeit wird einmal pro Aufruf abgefragt und ist in der vorgegebenen Form (inklusive Angabe </w:t>
+            </w:r>
+            <w:r>
+              <w:rPr>
+                <w:rFonts w:ascii="Lucida Sans" w:hAnsi="Lucida Sans"/>
+                <w:sz w:val="20"/>
+                <w:szCs w:val="20"/>
+              </w:rPr>
+              <w:lastRenderedPageBreak/>
+              <w:t>von Wochen oder „Tage pro Woche“) anzugeben. Wird kein Praktikum absolviert, ist „0“ einzutragen (damit kein Eintrag auf dem Zeugnis erfolgt).</w:t>
             </w:r>
           </w:p>
           <w:p>
@@ -2605,16 +2644,7 @@
                 <w:sz w:val="20"/>
                 <w:szCs w:val="20"/>
               </w:rPr>
-              <w:t xml:space="preserve">In den neueren Versionen der Zeugnisse (ab Oktober 2017) besteht </w:t>
-            </w:r>
-            <w:r>
-              <w:rPr>
-                <w:rFonts w:ascii="Lucida Sans" w:hAnsi="Lucida Sans"/>
-                <w:sz w:val="20"/>
-                <w:szCs w:val="20"/>
-              </w:rPr>
-              <w:lastRenderedPageBreak/>
-              <w:t>auch die Möglichkeit, die Praktikumsdauer als Vermerk mit der Vermerkart „Praktikumsdauer“ und einem Datum, das im entsprechenden Schuljahr liegt einzutragen. Wird ein passender Eintrag gefunden, überschreibt dieser die Eingabe beim Aufruf.</w:t>
+              <w:t>In den neueren Versionen der Zeugnisse (ab Oktober 2017) besteht auch die Möglichkeit, die Praktikumsdauer als Vermerk mit der Vermerkart „Praktikumsdauer“ und einem Datum, das im entsprechenden Schuljahr liegt einzutragen. Wird ein passender Eintrag gefunden, überschreibt dieser die Eingabe beim Aufruf.</w:t>
             </w:r>
           </w:p>
         </w:tc>
@@ -3386,6 +3416,7 @@
                 <w:sz w:val="20"/>
                 <w:szCs w:val="20"/>
               </w:rPr>
+              <w:lastRenderedPageBreak/>
               <w:t>ASZ-2016- B(Anl B4)</w:t>
             </w:r>
             <w:r>
@@ -3559,7 +3590,6 @@
                 <w:sz w:val="20"/>
                 <w:szCs w:val="20"/>
               </w:rPr>
-              <w:lastRenderedPageBreak/>
               <w:t>HJZ-2016- 2jBFS (Anl B5)</w:t>
             </w:r>
           </w:p>
@@ -4587,6 +4617,7 @@
                 <w:sz w:val="20"/>
                 <w:szCs w:val="20"/>
               </w:rPr>
+              <w:lastRenderedPageBreak/>
               <w:t>Zertifikat Betreuungskraft (Anl B10)</w:t>
             </w:r>
           </w:p>
@@ -4781,16 +4812,7 @@
                 <w:sz w:val="20"/>
                 <w:szCs w:val="20"/>
               </w:rPr>
-              <w:t xml:space="preserve">Es wird individuell abgefragt, ob der Grund für die Nichtzulassung nicht ausreichende Leistungen oder </w:t>
-            </w:r>
-            <w:r>
-              <w:rPr>
-                <w:rFonts w:ascii="Lucida Sans" w:hAnsi="Lucida Sans"/>
-                <w:sz w:val="20"/>
-                <w:szCs w:val="20"/>
-              </w:rPr>
-              <w:lastRenderedPageBreak/>
-              <w:t>die Nichterfüllung der Bedingungen gem §9 Abs 4 sind.</w:t>
+              <w:t>Es wird individuell abgefragt, ob der Grund für die Nichtzulassung nicht ausreichende Leistungen oder die Nichterfüllung der Bedingungen gem §9 Abs 4 sind.</w:t>
             </w:r>
           </w:p>
           <w:p>
@@ -4878,7 +4900,6 @@
                 <w:sz w:val="20"/>
                 <w:szCs w:val="20"/>
               </w:rPr>
-              <w:lastRenderedPageBreak/>
               <w:t>Anlage C</w:t>
             </w:r>
           </w:p>
@@ -5569,6 +5590,7 @@
                 <w:sz w:val="20"/>
                 <w:szCs w:val="20"/>
               </w:rPr>
+              <w:lastRenderedPageBreak/>
               <w:t>Nichtbestehen BAB (Anl C14)</w:t>
             </w:r>
           </w:p>
@@ -5686,7 +5708,6 @@
                 <w:sz w:val="20"/>
                 <w:szCs w:val="20"/>
               </w:rPr>
-              <w:lastRenderedPageBreak/>
               <w:t>Analog erfolgt eine Abfrage der Möglichkeit der Nachprüfung und der entsprechende Hinweis auf der Mitteilung.</w:t>
             </w:r>
           </w:p>
@@ -5712,7 +5733,6 @@
                 <w:sz w:val="20"/>
                 <w:szCs w:val="20"/>
               </w:rPr>
-              <w:lastRenderedPageBreak/>
               <w:t>Nichtbestehen FHR (Anl C12)</w:t>
             </w:r>
           </w:p>
@@ -6655,6 +6675,7 @@
                 <w:sz w:val="20"/>
                 <w:szCs w:val="20"/>
               </w:rPr>
+              <w:lastRenderedPageBreak/>
               <w:t>AGZ-2016-AnlD-Kl 11mit FHRsT (Anl D31)</w:t>
             </w:r>
           </w:p>
@@ -6805,7 +6826,6 @@
                 <w:sz w:val="20"/>
                 <w:szCs w:val="20"/>
               </w:rPr>
-              <w:lastRenderedPageBreak/>
               <w:t>HJZ-2016- Anl D- Kl 11(Anl D32)</w:t>
             </w:r>
           </w:p>
@@ -7174,8 +7194,6 @@
             <w:r>
               <w:t>dem Konferenzdatum</w:t>
             </w:r>
-            <w:bookmarkStart w:id="0" w:name="_GoBack"/>
-            <w:bookmarkEnd w:id="0"/>
             <w:r>
               <w:t xml:space="preserve"> eingetragen werden.</w:t>
             </w:r>
@@ -7699,7 +7717,16 @@
                 <w:sz w:val="20"/>
                 <w:szCs w:val="20"/>
               </w:rPr>
-              <w:t>Mit diesem Formular können auch Kurse ausgegeben werden, die nicht für das Abitur eingebracht werden. Dafür kann die Liste der Kursarten im Subreport_Punkte:Fachuebersicht im ReportOnStartPage ergänzt werden. Aktuell werden nur GKS, GKM, AB3, AB4, LK1 und LK2 ausgegeben.</w:t>
+              <w:t xml:space="preserve">Mit diesem Formular können auch Kurse ausgegeben werden, die nicht für das Abitur eingebracht werden. Dafür kann die Liste der Kursarten im Subreport_Punkte:Fachuebersicht im ReportOnStartPage ergänzt werden. Aktuell werden nur </w:t>
+            </w:r>
+            <w:r>
+              <w:rPr>
+                <w:rFonts w:ascii="Lucida Sans" w:hAnsi="Lucida Sans"/>
+                <w:sz w:val="20"/>
+                <w:szCs w:val="20"/>
+              </w:rPr>
+              <w:lastRenderedPageBreak/>
+              <w:t>GKS, GKM, AB3, AB4, LK1 und LK2 ausgegeben.</w:t>
             </w:r>
           </w:p>
           <w:p>
@@ -7721,16 +7748,7 @@
                 <w:sz w:val="20"/>
                 <w:szCs w:val="20"/>
               </w:rPr>
-              <w:t xml:space="preserve">Für die Markierung als Fach der BA-Prüfung genügt die Einstellung als </w:t>
-            </w:r>
-            <w:r>
-              <w:rPr>
-                <w:rFonts w:ascii="Lucida Sans" w:hAnsi="Lucida Sans"/>
-                <w:sz w:val="20"/>
-                <w:szCs w:val="20"/>
-              </w:rPr>
-              <w:lastRenderedPageBreak/>
-              <w:t xml:space="preserve">schriftliches BB-Fach in den gliederungsbezogenen Einstellungen </w:t>
+              <w:t xml:space="preserve">Für die Markierung als Fach der BA-Prüfung genügt die Einstellung als schriftliches BB-Fach in den gliederungsbezogenen Einstellungen </w:t>
             </w:r>
             <w:r>
               <w:rPr>
@@ -8507,6 +8525,7 @@
                 <w:sz w:val="20"/>
                 <w:szCs w:val="20"/>
               </w:rPr>
+              <w:lastRenderedPageBreak/>
               <w:t>Die Möglichkeit der Wiederholung und ggf. der Widerbeginn des Unterrichts werden individuell abgefragt.</w:t>
             </w:r>
           </w:p>
@@ -9766,6 +9785,7 @@
                 <w:sz w:val="20"/>
                 <w:szCs w:val="20"/>
               </w:rPr>
+              <w:lastRenderedPageBreak/>
               <w:t xml:space="preserve">Für die Abschlussarbeiten (Examensklausuren) gilt: </w:t>
             </w:r>
           </w:p>
@@ -9810,7 +9830,6 @@
                 <w:sz w:val="20"/>
                 <w:szCs w:val="20"/>
               </w:rPr>
-              <w:lastRenderedPageBreak/>
               <w:t>Die speziellen Themen werden als Fachbezogene Bemerkungen eingetragen (geht auch gut über den Gruppenprozess „Details zu Fächern bei Schülern ändern“).</w:t>
             </w:r>
           </w:p>
@@ -10216,7 +10235,25 @@
                 <w:sz w:val="20"/>
                 <w:szCs w:val="20"/>
               </w:rPr>
-              <w:t>Die Daten des Bestehens der beiden Prüfungsteile werden einmalig (nicht individuell) beim Druckauftrag abgefragt. Alternativ können auch Vermerke mit den Arten „Theorieprüfung Fachschule“ und „Praxisteil Fachschule“ verwendet werden, von denen jeweils das Datum (nicht der Text) ausgegeben wird. Diese Vermerke überschreiben die abgefragten Daten. Die Abfrage beim Aufruf kann auskommentiert oder gelöscht werden.</w:t>
+              <w:t xml:space="preserve">Die Daten des Bestehens der beiden Prüfungsteile werden einmalig (nicht individuell) beim Druckauftrag abgefragt. Alternativ können auch Vermerke mit den Arten „Theorieprüfung Fachschule“ und „Praxisteil Fachschule“ verwendet werden, von denen jeweils das Datum (nicht der Text) ausgegeben wird. </w:t>
+            </w:r>
+            <w:r>
+              <w:rPr>
+                <w:rFonts w:ascii="Lucida Sans" w:hAnsi="Lucida Sans"/>
+                <w:sz w:val="20"/>
+                <w:szCs w:val="20"/>
+              </w:rPr>
+              <w:t>Wird</w:t>
+            </w:r>
+            <w:bookmarkStart w:id="0" w:name="_GoBack"/>
+            <w:bookmarkEnd w:id="0"/>
+            <w:r>
+              <w:rPr>
+                <w:rFonts w:ascii="Lucida Sans" w:hAnsi="Lucida Sans"/>
+                <w:sz w:val="20"/>
+                <w:szCs w:val="20"/>
+              </w:rPr>
+              <w:t xml:space="preserve"> eine solche Vermerkart gefunden, fällt die Abfrage automatisch weg.</w:t>
             </w:r>
           </w:p>
           <w:p>
@@ -10238,16 +10275,8 @@
                 <w:sz w:val="20"/>
                 <w:szCs w:val="20"/>
               </w:rPr>
-              <w:t xml:space="preserve">Die Fächer, die in die FHR-Note eingehen, müssen in den Facheinstellungen als Gewichtung eine 1 haben, die anderen Fächer müssen </w:t>
-            </w:r>
-            <w:r>
-              <w:rPr>
-                <w:rFonts w:ascii="Lucida Sans" w:hAnsi="Lucida Sans"/>
-                <w:sz w:val="20"/>
-                <w:szCs w:val="20"/>
-              </w:rPr>
               <w:lastRenderedPageBreak/>
-              <w:t>mit dem Gewicht 0 eingetragen sein. Fächer mit einer Gewichtung über 0 werden (bei FHR) mit einer Fußnote „D“ gekennzeichnet.</w:t>
+              <w:t>Die Fächer, die in die FHR-Note eingehen, müssen in den Facheinstellungen als Gewichtung eine 1 haben, die anderen Fächer müssen mit dem Gewicht 0 eingetragen sein. Fächer mit einer Gewichtung über 0 werden (bei FHR) mit einer Fußnote „D“ gekennzeichnet.</w:t>
             </w:r>
           </w:p>
         </w:tc>
@@ -11408,6 +11437,7 @@
                 <w:sz w:val="20"/>
                 <w:szCs w:val="20"/>
               </w:rPr>
+              <w:lastRenderedPageBreak/>
               <w:t>AGZ-2016- FS(Anl E6) nach Examen</w:t>
             </w:r>
           </w:p>
@@ -11528,7 +11558,6 @@
                 <w:sz w:val="20"/>
                 <w:szCs w:val="20"/>
               </w:rPr>
-              <w:lastRenderedPageBreak/>
               <w:t>JAZ-2016- FS(Anl E5c) Zulassung Examen</w:t>
             </w:r>
             <w:r>
@@ -20843,6 +20872,7 @@
     <w:lsdException w:name="HTML Sample" w:semiHidden="1" w:unhideWhenUsed="1"/>
     <w:lsdException w:name="HTML Typewriter" w:semiHidden="1" w:unhideWhenUsed="1"/>
     <w:lsdException w:name="HTML Variable" w:semiHidden="1" w:unhideWhenUsed="1"/>
+    <w:lsdException w:name="Normal Table" w:semiHidden="1" w:unhideWhenUsed="1"/>
     <w:lsdException w:name="annotation subject" w:semiHidden="1" w:unhideWhenUsed="1"/>
     <w:lsdException w:name="No List" w:semiHidden="1" w:unhideWhenUsed="1"/>
     <w:lsdException w:name="Outline List 1" w:semiHidden="1" w:unhideWhenUsed="1"/>
@@ -20889,8 +20919,10 @@
     <w:lsdException w:name="Table Subtle 2" w:semiHidden="1" w:unhideWhenUsed="1"/>
     <w:lsdException w:name="Table Web 1" w:semiHidden="1" w:unhideWhenUsed="1"/>
     <w:lsdException w:name="Table Web 2" w:semiHidden="1" w:unhideWhenUsed="1"/>
+    <w:lsdException w:name="Table Web 3" w:semiHidden="1" w:unhideWhenUsed="1"/>
     <w:lsdException w:name="Balloon Text" w:semiHidden="1" w:unhideWhenUsed="1"/>
     <w:lsdException w:name="Table Grid" w:uiPriority="59"/>
+    <w:lsdException w:name="Table Theme" w:semiHidden="1" w:unhideWhenUsed="1"/>
     <w:lsdException w:name="Placeholder Text" w:semiHidden="1"/>
     <w:lsdException w:name="No Spacing" w:uiPriority="1" w:qFormat="1"/>
     <w:lsdException w:name="Light Shading" w:uiPriority="60"/>

</xml_diff>

<commit_message>
Zeugnisse Fachschule mit Bachelor
Wie besprochen bitte hochladen. Da Herr Zech bis 31.3. nicht da ist, gibt es zusätzlich eine Version "mit Führungszeugnis".
</commit_message>
<xml_diff>
--- a/Infos_Zeugnisformulare_BK.docx
+++ b/Infos_Zeugnisformulare_BK.docx
@@ -76,7 +76,61 @@
           <w:sz w:val="24"/>
           <w:szCs w:val="24"/>
         </w:rPr>
-        <w:t xml:space="preserve"> muss in SchILD unter „Fachklassen“ im Feld „Lernfelder“ eine rtf-Datei eingefügt (oder der Inhalt getippt) werden. Diese erscheint genau so auf der Anlage bzw. (bei A3-Zeugnissen) auf der Zeugnisrückseite. Gleichzeitig wird (wenn es einen Lernfeldeintrag dort gibt) eine entsprechende Fußnote mit Verweis auf die Anlage gesetzt.</w:t>
+        <w:t xml:space="preserve"> muss in </w:t>
+      </w:r>
+      <w:proofErr w:type="spellStart"/>
+      <w:r>
+        <w:rPr>
+          <w:rFonts w:ascii="Lucida Sans" w:hAnsi="Lucida Sans"/>
+          <w:sz w:val="24"/>
+          <w:szCs w:val="24"/>
+        </w:rPr>
+        <w:t>SchILD</w:t>
+      </w:r>
+      <w:proofErr w:type="spellEnd"/>
+      <w:r>
+        <w:rPr>
+          <w:rFonts w:ascii="Lucida Sans" w:hAnsi="Lucida Sans"/>
+          <w:sz w:val="24"/>
+          <w:szCs w:val="24"/>
+        </w:rPr>
+        <w:t xml:space="preserve"> unter „Fachklassen“ im Feld „Lernfelder“ eine </w:t>
+      </w:r>
+      <w:proofErr w:type="spellStart"/>
+      <w:r>
+        <w:rPr>
+          <w:rFonts w:ascii="Lucida Sans" w:hAnsi="Lucida Sans"/>
+          <w:sz w:val="24"/>
+          <w:szCs w:val="24"/>
+        </w:rPr>
+        <w:t>rtf</w:t>
+      </w:r>
+      <w:proofErr w:type="spellEnd"/>
+      <w:r>
+        <w:rPr>
+          <w:rFonts w:ascii="Lucida Sans" w:hAnsi="Lucida Sans"/>
+          <w:sz w:val="24"/>
+          <w:szCs w:val="24"/>
+        </w:rPr>
+        <w:t xml:space="preserve">-Datei eingefügt (oder der Inhalt getippt) werden. Diese erscheint </w:t>
+      </w:r>
+      <w:proofErr w:type="spellStart"/>
+      <w:r>
+        <w:rPr>
+          <w:rFonts w:ascii="Lucida Sans" w:hAnsi="Lucida Sans"/>
+          <w:sz w:val="24"/>
+          <w:szCs w:val="24"/>
+        </w:rPr>
+        <w:t>genau so</w:t>
+      </w:r>
+      <w:proofErr w:type="spellEnd"/>
+      <w:r>
+        <w:rPr>
+          <w:rFonts w:ascii="Lucida Sans" w:hAnsi="Lucida Sans"/>
+          <w:sz w:val="24"/>
+          <w:szCs w:val="24"/>
+        </w:rPr>
+        <w:t xml:space="preserve"> auf der Anlage bzw. (bei A3-Zeugnissen) auf der Zeugnisrückseite. Gleichzeitig wird (wenn es einen Lernfeldeintrag dort gibt) eine entsprechende Fußnote mit Verweis auf die Anlage gesetzt.</w:t>
       </w:r>
     </w:p>
     <w:p>
@@ -210,7 +264,25 @@
           <w:sz w:val="24"/>
           <w:szCs w:val="24"/>
         </w:rPr>
-        <w:t xml:space="preserve"> muss der Reiter „BK-Abschluss“ in SchILD verwendet werden. Die Noten werden von dort übernommen.</w:t>
+        <w:t xml:space="preserve"> muss der Reiter „BK-Abschluss“ in </w:t>
+      </w:r>
+      <w:proofErr w:type="spellStart"/>
+      <w:r>
+        <w:rPr>
+          <w:rFonts w:ascii="Lucida Sans" w:hAnsi="Lucida Sans"/>
+          <w:sz w:val="24"/>
+          <w:szCs w:val="24"/>
+        </w:rPr>
+        <w:t>SchILD</w:t>
+      </w:r>
+      <w:proofErr w:type="spellEnd"/>
+      <w:r>
+        <w:rPr>
+          <w:rFonts w:ascii="Lucida Sans" w:hAnsi="Lucida Sans"/>
+          <w:sz w:val="24"/>
+          <w:szCs w:val="24"/>
+        </w:rPr>
+        <w:t xml:space="preserve"> verwendet werden. Die Noten werden von dort übernommen.</w:t>
       </w:r>
     </w:p>
     <w:p>
@@ -369,7 +441,25 @@
           <w:sz w:val="24"/>
           <w:szCs w:val="24"/>
         </w:rPr>
-        <w:t xml:space="preserve">Für die Zeugnisbemerkungen werden die üblichen Platzhalter durch die ReplaceDefault-Funktion (siehe </w:t>
+        <w:t xml:space="preserve">Für die Zeugnisbemerkungen werden die üblichen Platzhalter durch die </w:t>
+      </w:r>
+      <w:proofErr w:type="spellStart"/>
+      <w:r>
+        <w:rPr>
+          <w:rFonts w:ascii="Lucida Sans" w:hAnsi="Lucida Sans"/>
+          <w:sz w:val="24"/>
+          <w:szCs w:val="24"/>
+        </w:rPr>
+        <w:t>ReplaceDefault</w:t>
+      </w:r>
+      <w:proofErr w:type="spellEnd"/>
+      <w:r>
+        <w:rPr>
+          <w:rFonts w:ascii="Lucida Sans" w:hAnsi="Lucida Sans"/>
+          <w:sz w:val="24"/>
+          <w:szCs w:val="24"/>
+        </w:rPr>
+        <w:t xml:space="preserve">-Funktion (siehe </w:t>
       </w:r>
       <w:hyperlink r:id="rId5" w:history="1">
         <w:r>
@@ -396,7 +486,25 @@
           <w:sz w:val="24"/>
           <w:szCs w:val="24"/>
         </w:rPr>
-        <w:t>ersetzt. Auch Eintragungen in der Form &amp;männlich%weiblich&amp; werden entsprechend umgesetzt.</w:t>
+        <w:t>ersetzt. Auch Eintragungen in der Form &amp;</w:t>
+      </w:r>
+      <w:proofErr w:type="spellStart"/>
+      <w:r>
+        <w:rPr>
+          <w:rFonts w:ascii="Lucida Sans" w:hAnsi="Lucida Sans"/>
+          <w:sz w:val="24"/>
+          <w:szCs w:val="24"/>
+        </w:rPr>
+        <w:t>männlich%weiblich</w:t>
+      </w:r>
+      <w:proofErr w:type="spellEnd"/>
+      <w:r>
+        <w:rPr>
+          <w:rFonts w:ascii="Lucida Sans" w:hAnsi="Lucida Sans"/>
+          <w:sz w:val="24"/>
+          <w:szCs w:val="24"/>
+        </w:rPr>
+        <w:t>&amp; werden entsprechend umgesetzt.</w:t>
       </w:r>
     </w:p>
     <w:p>
@@ -418,7 +526,43 @@
           <w:sz w:val="24"/>
           <w:szCs w:val="24"/>
         </w:rPr>
-        <w:t>Eventuelle Titel von Abteilungsleitung, Schulleitung und stv. Schulleitung werden auch ausgegeben, was erst mit SchILD 2.0.16.3 funktioniert.</w:t>
+        <w:t xml:space="preserve">Eventuelle Titel von Abteilungsleitung, Schulleitung und </w:t>
+      </w:r>
+      <w:proofErr w:type="spellStart"/>
+      <w:r>
+        <w:rPr>
+          <w:rFonts w:ascii="Lucida Sans" w:hAnsi="Lucida Sans"/>
+          <w:sz w:val="24"/>
+          <w:szCs w:val="24"/>
+        </w:rPr>
+        <w:t>stv</w:t>
+      </w:r>
+      <w:proofErr w:type="spellEnd"/>
+      <w:r>
+        <w:rPr>
+          <w:rFonts w:ascii="Lucida Sans" w:hAnsi="Lucida Sans"/>
+          <w:sz w:val="24"/>
+          <w:szCs w:val="24"/>
+        </w:rPr>
+        <w:t xml:space="preserve">. Schulleitung werden auch ausgegeben, was erst mit </w:t>
+      </w:r>
+      <w:proofErr w:type="spellStart"/>
+      <w:r>
+        <w:rPr>
+          <w:rFonts w:ascii="Lucida Sans" w:hAnsi="Lucida Sans"/>
+          <w:sz w:val="24"/>
+          <w:szCs w:val="24"/>
+        </w:rPr>
+        <w:t>SchILD</w:t>
+      </w:r>
+      <w:proofErr w:type="spellEnd"/>
+      <w:r>
+        <w:rPr>
+          <w:rFonts w:ascii="Lucida Sans" w:hAnsi="Lucida Sans"/>
+          <w:sz w:val="24"/>
+          <w:szCs w:val="24"/>
+        </w:rPr>
+        <w:t xml:space="preserve"> 2.0.16.3 funktioniert.</w:t>
       </w:r>
     </w:p>
     <w:p>
@@ -458,6 +602,7 @@
         </w:rPr>
         <w:t xml:space="preserve">mit * gekennzeichnet) kann optional eine Aussage zu Schuljahr, Klasse und Jahrgang eingeblendet werden. Hierfür im </w:t>
       </w:r>
+      <w:proofErr w:type="spellStart"/>
       <w:r>
         <w:rPr>
           <w:rFonts w:ascii="Lucida Sans" w:hAnsi="Lucida Sans"/>
@@ -472,7 +617,16 @@
           <w:sz w:val="24"/>
           <w:szCs w:val="24"/>
         </w:rPr>
-        <w:t>.BeforePrint an der markierten Stelle „ja“</w:t>
+        <w:t>.BeforePrint</w:t>
+      </w:r>
+      <w:proofErr w:type="spellEnd"/>
+      <w:r>
+        <w:rPr>
+          <w:rFonts w:ascii="Lucida Sans" w:hAnsi="Lucida Sans"/>
+          <w:sz w:val="24"/>
+          <w:szCs w:val="24"/>
+        </w:rPr>
+        <w:t xml:space="preserve"> an der markierten Stelle „ja“</w:t>
       </w:r>
       <w:r>
         <w:rPr>
@@ -1026,7 +1180,61 @@
                 <w:sz w:val="20"/>
                 <w:szCs w:val="20"/>
               </w:rPr>
-              <w:t>Eine eventuelle Attestverpflichtung wird angekreuzt, wenn in SchILD das Feld „Haltestelle“ mit dem Wort „Attestverpflichtung“ gefüllt ist.</w:t>
+              <w:t xml:space="preserve">Eine eventuelle </w:t>
+            </w:r>
+            <w:proofErr w:type="spellStart"/>
+            <w:r>
+              <w:rPr>
+                <w:rFonts w:ascii="Lucida Sans" w:hAnsi="Lucida Sans"/>
+                <w:sz w:val="20"/>
+                <w:szCs w:val="20"/>
+              </w:rPr>
+              <w:t>Attestverpflichtung</w:t>
+            </w:r>
+            <w:proofErr w:type="spellEnd"/>
+            <w:r>
+              <w:rPr>
+                <w:rFonts w:ascii="Lucida Sans" w:hAnsi="Lucida Sans"/>
+                <w:sz w:val="20"/>
+                <w:szCs w:val="20"/>
+              </w:rPr>
+              <w:t xml:space="preserve"> wird angekreuzt, wenn in </w:t>
+            </w:r>
+            <w:proofErr w:type="spellStart"/>
+            <w:r>
+              <w:rPr>
+                <w:rFonts w:ascii="Lucida Sans" w:hAnsi="Lucida Sans"/>
+                <w:sz w:val="20"/>
+                <w:szCs w:val="20"/>
+              </w:rPr>
+              <w:t>SchILD</w:t>
+            </w:r>
+            <w:proofErr w:type="spellEnd"/>
+            <w:r>
+              <w:rPr>
+                <w:rFonts w:ascii="Lucida Sans" w:hAnsi="Lucida Sans"/>
+                <w:sz w:val="20"/>
+                <w:szCs w:val="20"/>
+              </w:rPr>
+              <w:t xml:space="preserve"> das Feld „Haltestelle“ mit dem Wort „</w:t>
+            </w:r>
+            <w:proofErr w:type="spellStart"/>
+            <w:r>
+              <w:rPr>
+                <w:rFonts w:ascii="Lucida Sans" w:hAnsi="Lucida Sans"/>
+                <w:sz w:val="20"/>
+                <w:szCs w:val="20"/>
+              </w:rPr>
+              <w:t>Attestverpflichtung</w:t>
+            </w:r>
+            <w:proofErr w:type="spellEnd"/>
+            <w:r>
+              <w:rPr>
+                <w:rFonts w:ascii="Lucida Sans" w:hAnsi="Lucida Sans"/>
+                <w:sz w:val="20"/>
+                <w:szCs w:val="20"/>
+              </w:rPr>
+              <w:t>“ gefüllt ist.</w:t>
             </w:r>
           </w:p>
           <w:p>
@@ -1117,6 +1325,7 @@
                 <w:szCs w:val="20"/>
               </w:rPr>
             </w:pPr>
+            <w:proofErr w:type="spellStart"/>
             <w:r>
               <w:rPr>
                 <w:rFonts w:ascii="Lucida Sans" w:hAnsi="Lucida Sans"/>
@@ -1125,6 +1334,7 @@
               </w:rPr>
               <w:t>Pruefungsliste</w:t>
             </w:r>
+            <w:proofErr w:type="spellEnd"/>
           </w:p>
         </w:tc>
         <w:tc>
@@ -1290,7 +1500,25 @@
                 <w:sz w:val="20"/>
                 <w:szCs w:val="20"/>
               </w:rPr>
-              <w:t>Nach neuen Vorgaben des MSW ist das GeR-Niveau auf allen(!) Zeugnissen auszuweisen, also auch auf HJZ und JAZ.</w:t>
+              <w:t xml:space="preserve">Nach neuen Vorgaben des MSW ist das </w:t>
+            </w:r>
+            <w:proofErr w:type="spellStart"/>
+            <w:r>
+              <w:rPr>
+                <w:rFonts w:ascii="Lucida Sans" w:hAnsi="Lucida Sans"/>
+                <w:sz w:val="20"/>
+                <w:szCs w:val="20"/>
+              </w:rPr>
+              <w:t>GeR</w:t>
+            </w:r>
+            <w:proofErr w:type="spellEnd"/>
+            <w:r>
+              <w:rPr>
+                <w:rFonts w:ascii="Lucida Sans" w:hAnsi="Lucida Sans"/>
+                <w:sz w:val="20"/>
+                <w:szCs w:val="20"/>
+              </w:rPr>
+              <w:t>-Niveau auf allen(!) Zeugnissen auszuweisen, also auch auf HJZ und JAZ.</w:t>
             </w:r>
           </w:p>
           <w:p>
@@ -1326,25 +1554,61 @@
                 <w:sz w:val="20"/>
                 <w:szCs w:val="20"/>
               </w:rPr>
-              <w:t>Tipp: Für das Sprachniveau, das schon vor Eintritt in die Berufsschule erworben wurde und das bei Abschlussberechnungen verwendet berücksichtigt wird (bei Eintrag unter der Sprachenfolge), sollte man ein abweichendes Fachkürzel verwenden („E alt“ oder ähnlich).</w:t>
-            </w:r>
-          </w:p>
-          <w:p>
-            <w:pPr>
-              <w:spacing w:after="0" w:line="240" w:lineRule="auto"/>
-              <w:rPr>
-                <w:rFonts w:ascii="Lucida Sans" w:hAnsi="Lucida Sans"/>
-                <w:sz w:val="20"/>
-                <w:szCs w:val="20"/>
-              </w:rPr>
-            </w:pPr>
-            <w:r>
-              <w:rPr>
-                <w:rFonts w:ascii="Lucida Sans" w:hAnsi="Lucida Sans"/>
-                <w:sz w:val="20"/>
-                <w:szCs w:val="20"/>
-              </w:rPr>
-              <w:t xml:space="preserve">Fehlt das GeR Niveau, wird beim Aufruf für jeden Schüler ein Eingabefenster eingeblendet. </w:t>
+              <w:t xml:space="preserve">Tipp: Für das Sprachniveau, das schon vor Eintritt in die Berufsschule erworben wurde und </w:t>
+            </w:r>
+            <w:proofErr w:type="gramStart"/>
+            <w:r>
+              <w:rPr>
+                <w:rFonts w:ascii="Lucida Sans" w:hAnsi="Lucida Sans"/>
+                <w:sz w:val="20"/>
+                <w:szCs w:val="20"/>
+              </w:rPr>
+              <w:t>das</w:t>
+            </w:r>
+            <w:proofErr w:type="gramEnd"/>
+            <w:r>
+              <w:rPr>
+                <w:rFonts w:ascii="Lucida Sans" w:hAnsi="Lucida Sans"/>
+                <w:sz w:val="20"/>
+                <w:szCs w:val="20"/>
+              </w:rPr>
+              <w:t xml:space="preserve"> bei Abschlussberechnungen verwendet berücksichtigt wird (bei Eintrag unter der Sprachenfolge), sollte man ein abweichendes Fachkürzel verwenden („E alt“ oder ähnlich).</w:t>
+            </w:r>
+          </w:p>
+          <w:p>
+            <w:pPr>
+              <w:spacing w:after="0" w:line="240" w:lineRule="auto"/>
+              <w:rPr>
+                <w:rFonts w:ascii="Lucida Sans" w:hAnsi="Lucida Sans"/>
+                <w:sz w:val="20"/>
+                <w:szCs w:val="20"/>
+              </w:rPr>
+            </w:pPr>
+            <w:r>
+              <w:rPr>
+                <w:rFonts w:ascii="Lucida Sans" w:hAnsi="Lucida Sans"/>
+                <w:sz w:val="20"/>
+                <w:szCs w:val="20"/>
+              </w:rPr>
+              <w:t xml:space="preserve">Fehlt das </w:t>
+            </w:r>
+            <w:proofErr w:type="spellStart"/>
+            <w:r>
+              <w:rPr>
+                <w:rFonts w:ascii="Lucida Sans" w:hAnsi="Lucida Sans"/>
+                <w:sz w:val="20"/>
+                <w:szCs w:val="20"/>
+              </w:rPr>
+              <w:t>GeR</w:t>
+            </w:r>
+            <w:proofErr w:type="spellEnd"/>
+            <w:r>
+              <w:rPr>
+                <w:rFonts w:ascii="Lucida Sans" w:hAnsi="Lucida Sans"/>
+                <w:sz w:val="20"/>
+                <w:szCs w:val="20"/>
+              </w:rPr>
+              <w:t xml:space="preserve"> Niveau, wird beim Aufruf für jeden Schüler ein Eingabefenster eingeblendet. </w:t>
             </w:r>
           </w:p>
         </w:tc>
@@ -1370,7 +1634,35 @@
                 <w:szCs w:val="20"/>
               </w:rPr>
               <w:lastRenderedPageBreak/>
-              <w:t>AGZ-2016- BS(Anl A1.7)</w:t>
+              <w:t xml:space="preserve">AGZ-2016- </w:t>
+            </w:r>
+            <w:proofErr w:type="gramStart"/>
+            <w:r>
+              <w:rPr>
+                <w:rFonts w:ascii="Lucida Sans" w:hAnsi="Lucida Sans"/>
+                <w:sz w:val="20"/>
+                <w:szCs w:val="20"/>
+              </w:rPr>
+              <w:t>BS(</w:t>
+            </w:r>
+            <w:proofErr w:type="spellStart"/>
+            <w:proofErr w:type="gramEnd"/>
+            <w:r>
+              <w:rPr>
+                <w:rFonts w:ascii="Lucida Sans" w:hAnsi="Lucida Sans"/>
+                <w:sz w:val="20"/>
+                <w:szCs w:val="20"/>
+              </w:rPr>
+              <w:t>Anl</w:t>
+            </w:r>
+            <w:proofErr w:type="spellEnd"/>
+            <w:r>
+              <w:rPr>
+                <w:rFonts w:ascii="Lucida Sans" w:hAnsi="Lucida Sans"/>
+                <w:sz w:val="20"/>
+                <w:szCs w:val="20"/>
+              </w:rPr>
+              <w:t xml:space="preserve"> A1.7)</w:t>
             </w:r>
             <w:r>
               <w:rPr>
@@ -1493,6 +1785,7 @@
                 <w:lang w:val="en-US"/>
               </w:rPr>
             </w:pPr>
+            <w:proofErr w:type="spellStart"/>
             <w:r>
               <w:rPr>
                 <w:rFonts w:ascii="Lucida Sans" w:hAnsi="Lucida Sans"/>
@@ -1529,6 +1822,7 @@
               </w:rPr>
               <w:t>eugnis</w:t>
             </w:r>
+            <w:proofErr w:type="spellEnd"/>
           </w:p>
         </w:tc>
         <w:tc>
@@ -1558,15 +1852,33 @@
                 <w:sz w:val="20"/>
                 <w:szCs w:val="20"/>
               </w:rPr>
-              <w:t xml:space="preserve"> auch mit HA10, FOR </w:t>
-            </w:r>
-            <w:r>
-              <w:rPr>
-                <w:rFonts w:ascii="Lucida Sans" w:hAnsi="Lucida Sans"/>
-                <w:sz w:val="20"/>
-                <w:szCs w:val="20"/>
-              </w:rPr>
-              <w:t xml:space="preserve"> und </w:t>
+              <w:t xml:space="preserve"> auch mit HA10, </w:t>
+            </w:r>
+            <w:proofErr w:type="gramStart"/>
+            <w:r>
+              <w:rPr>
+                <w:rFonts w:ascii="Lucida Sans" w:hAnsi="Lucida Sans"/>
+                <w:sz w:val="20"/>
+                <w:szCs w:val="20"/>
+              </w:rPr>
+              <w:t xml:space="preserve">FOR </w:t>
+            </w:r>
+            <w:r>
+              <w:rPr>
+                <w:rFonts w:ascii="Lucida Sans" w:hAnsi="Lucida Sans"/>
+                <w:sz w:val="20"/>
+                <w:szCs w:val="20"/>
+              </w:rPr>
+              <w:t xml:space="preserve"> und</w:t>
+            </w:r>
+            <w:proofErr w:type="gramEnd"/>
+            <w:r>
+              <w:rPr>
+                <w:rFonts w:ascii="Lucida Sans" w:hAnsi="Lucida Sans"/>
+                <w:sz w:val="20"/>
+                <w:szCs w:val="20"/>
+              </w:rPr>
+              <w:t xml:space="preserve"> </w:t>
             </w:r>
             <w:r>
               <w:rPr>
@@ -1664,7 +1976,25 @@
                 <w:sz w:val="20"/>
                 <w:szCs w:val="20"/>
               </w:rPr>
-              <w:t>ASZ-2016- mit FHR BS(A1.9)</w:t>
+              <w:t xml:space="preserve">ASZ-2016- mit FHR </w:t>
+            </w:r>
+            <w:proofErr w:type="gramStart"/>
+            <w:r>
+              <w:rPr>
+                <w:rFonts w:ascii="Lucida Sans" w:hAnsi="Lucida Sans"/>
+                <w:sz w:val="20"/>
+                <w:szCs w:val="20"/>
+              </w:rPr>
+              <w:t>BS(</w:t>
+            </w:r>
+            <w:proofErr w:type="gramEnd"/>
+            <w:r>
+              <w:rPr>
+                <w:rFonts w:ascii="Lucida Sans" w:hAnsi="Lucida Sans"/>
+                <w:sz w:val="20"/>
+                <w:szCs w:val="20"/>
+              </w:rPr>
+              <w:t>A1.9)</w:t>
             </w:r>
             <w:r>
               <w:rPr>
@@ -1690,6 +2020,7 @@
                 <w:lang w:val="en-US"/>
               </w:rPr>
             </w:pPr>
+            <w:proofErr w:type="spellStart"/>
             <w:r>
               <w:rPr>
                 <w:rFonts w:ascii="Lucida Sans" w:hAnsi="Lucida Sans"/>
@@ -1697,7 +2028,37 @@
                 <w:szCs w:val="20"/>
                 <w:lang w:val="en-US"/>
               </w:rPr>
-              <w:t>Abschlusszeugnis mit FHR</w:t>
+              <w:t>Abschlusszeugnis</w:t>
+            </w:r>
+            <w:proofErr w:type="spellEnd"/>
+            <w:r>
+              <w:rPr>
+                <w:rFonts w:ascii="Lucida Sans" w:hAnsi="Lucida Sans"/>
+                <w:sz w:val="20"/>
+                <w:szCs w:val="20"/>
+                <w:lang w:val="en-US"/>
+              </w:rPr>
+              <w:t xml:space="preserve"> </w:t>
+            </w:r>
+            <w:proofErr w:type="spellStart"/>
+            <w:r>
+              <w:rPr>
+                <w:rFonts w:ascii="Lucida Sans" w:hAnsi="Lucida Sans"/>
+                <w:sz w:val="20"/>
+                <w:szCs w:val="20"/>
+                <w:lang w:val="en-US"/>
+              </w:rPr>
+              <w:t>mit</w:t>
+            </w:r>
+            <w:proofErr w:type="spellEnd"/>
+            <w:r>
+              <w:rPr>
+                <w:rFonts w:ascii="Lucida Sans" w:hAnsi="Lucida Sans"/>
+                <w:sz w:val="20"/>
+                <w:szCs w:val="20"/>
+                <w:lang w:val="en-US"/>
+              </w:rPr>
+              <w:t xml:space="preserve"> FHR</w:t>
             </w:r>
           </w:p>
         </w:tc>
@@ -1794,7 +2155,35 @@
                 <w:sz w:val="20"/>
                 <w:szCs w:val="20"/>
               </w:rPr>
-              <w:t>HJZ-2016- BS(Anl A1.5)</w:t>
+              <w:t xml:space="preserve">HJZ-2016- </w:t>
+            </w:r>
+            <w:proofErr w:type="gramStart"/>
+            <w:r>
+              <w:rPr>
+                <w:rFonts w:ascii="Lucida Sans" w:hAnsi="Lucida Sans"/>
+                <w:sz w:val="20"/>
+                <w:szCs w:val="20"/>
+              </w:rPr>
+              <w:t>BS(</w:t>
+            </w:r>
+            <w:proofErr w:type="spellStart"/>
+            <w:proofErr w:type="gramEnd"/>
+            <w:r>
+              <w:rPr>
+                <w:rFonts w:ascii="Lucida Sans" w:hAnsi="Lucida Sans"/>
+                <w:sz w:val="20"/>
+                <w:szCs w:val="20"/>
+              </w:rPr>
+              <w:t>Anl</w:t>
+            </w:r>
+            <w:proofErr w:type="spellEnd"/>
+            <w:r>
+              <w:rPr>
+                <w:rFonts w:ascii="Lucida Sans" w:hAnsi="Lucida Sans"/>
+                <w:sz w:val="20"/>
+                <w:szCs w:val="20"/>
+              </w:rPr>
+              <w:t xml:space="preserve"> A1.5)</w:t>
             </w:r>
             <w:r>
               <w:rPr>
@@ -1899,7 +2288,35 @@
                 <w:sz w:val="20"/>
                 <w:szCs w:val="20"/>
               </w:rPr>
-              <w:t>JAZ-2016- BS(Anl A1.5)</w:t>
+              <w:t xml:space="preserve">JAZ-2016- </w:t>
+            </w:r>
+            <w:proofErr w:type="gramStart"/>
+            <w:r>
+              <w:rPr>
+                <w:rFonts w:ascii="Lucida Sans" w:hAnsi="Lucida Sans"/>
+                <w:sz w:val="20"/>
+                <w:szCs w:val="20"/>
+              </w:rPr>
+              <w:t>BS(</w:t>
+            </w:r>
+            <w:proofErr w:type="spellStart"/>
+            <w:proofErr w:type="gramEnd"/>
+            <w:r>
+              <w:rPr>
+                <w:rFonts w:ascii="Lucida Sans" w:hAnsi="Lucida Sans"/>
+                <w:sz w:val="20"/>
+                <w:szCs w:val="20"/>
+              </w:rPr>
+              <w:t>Anl</w:t>
+            </w:r>
+            <w:proofErr w:type="spellEnd"/>
+            <w:r>
+              <w:rPr>
+                <w:rFonts w:ascii="Lucida Sans" w:hAnsi="Lucida Sans"/>
+                <w:sz w:val="20"/>
+                <w:szCs w:val="20"/>
+              </w:rPr>
+              <w:t xml:space="preserve"> A1.5)</w:t>
             </w:r>
             <w:r>
               <w:rPr>
@@ -2011,7 +2428,43 @@
                 <w:sz w:val="20"/>
                 <w:szCs w:val="20"/>
               </w:rPr>
-              <w:t>In die Entscheidung „erfüllt/nicht erfüllt“ werden die 5en, 6en und NB-Fächer einbezogen: Bei mind. 2 mal 5 oder mind. 1 mal 6 oder mind. 1 mal NB (nb) wird „nicht erfüllt“ ausgegeben.</w:t>
+              <w:t xml:space="preserve">In die Entscheidung „erfüllt/nicht erfüllt“ werden die 5en, 6en und NB-Fächer einbezogen: Bei mind. 2 mal 5 oder mind. 1 mal 6 oder mind. </w:t>
+            </w:r>
+            <w:proofErr w:type="gramStart"/>
+            <w:r>
+              <w:rPr>
+                <w:rFonts w:ascii="Lucida Sans" w:hAnsi="Lucida Sans"/>
+                <w:sz w:val="20"/>
+                <w:szCs w:val="20"/>
+              </w:rPr>
+              <w:t>1 mal</w:t>
+            </w:r>
+            <w:proofErr w:type="gramEnd"/>
+            <w:r>
+              <w:rPr>
+                <w:rFonts w:ascii="Lucida Sans" w:hAnsi="Lucida Sans"/>
+                <w:sz w:val="20"/>
+                <w:szCs w:val="20"/>
+              </w:rPr>
+              <w:t xml:space="preserve"> NB (</w:t>
+            </w:r>
+            <w:proofErr w:type="spellStart"/>
+            <w:r>
+              <w:rPr>
+                <w:rFonts w:ascii="Lucida Sans" w:hAnsi="Lucida Sans"/>
+                <w:sz w:val="20"/>
+                <w:szCs w:val="20"/>
+              </w:rPr>
+              <w:t>nb</w:t>
+            </w:r>
+            <w:proofErr w:type="spellEnd"/>
+            <w:r>
+              <w:rPr>
+                <w:rFonts w:ascii="Lucida Sans" w:hAnsi="Lucida Sans"/>
+                <w:sz w:val="20"/>
+                <w:szCs w:val="20"/>
+              </w:rPr>
+              <w:t>) wird „nicht erfüllt“ ausgegeben.</w:t>
             </w:r>
             <w:r>
               <w:rPr>
@@ -2035,13 +2488,23 @@
                 <w:szCs w:val="20"/>
               </w:rPr>
             </w:pPr>
-            <w:r>
-              <w:rPr>
-                <w:rFonts w:ascii="Lucida Sans" w:hAnsi="Lucida Sans"/>
-                <w:sz w:val="20"/>
-                <w:szCs w:val="20"/>
-              </w:rPr>
-              <w:t>Eine Eintrag beim Versetzungsvermerk („versetzt“ oder „versetzt, Anforderungen nicht erfüllt“) überschreibt die Zählung der Defizite.</w:t>
+            <w:proofErr w:type="gramStart"/>
+            <w:r>
+              <w:rPr>
+                <w:rFonts w:ascii="Lucida Sans" w:hAnsi="Lucida Sans"/>
+                <w:sz w:val="20"/>
+                <w:szCs w:val="20"/>
+              </w:rPr>
+              <w:t>Eine Eintrag</w:t>
+            </w:r>
+            <w:proofErr w:type="gramEnd"/>
+            <w:r>
+              <w:rPr>
+                <w:rFonts w:ascii="Lucida Sans" w:hAnsi="Lucida Sans"/>
+                <w:sz w:val="20"/>
+                <w:szCs w:val="20"/>
+              </w:rPr>
+              <w:t xml:space="preserve"> beim Versetzungsvermerk („versetzt“ oder „versetzt, Anforderungen nicht erfüllt“) überschreibt die Zählung der Defizite.</w:t>
             </w:r>
           </w:p>
         </w:tc>
@@ -2072,7 +2535,25 @@
                 <w:sz w:val="20"/>
                 <w:szCs w:val="20"/>
               </w:rPr>
-              <w:t>Nichtzulassung FHR (Anl A1.10)</w:t>
+              <w:t>Nichtzulassung FHR (</w:t>
+            </w:r>
+            <w:proofErr w:type="spellStart"/>
+            <w:r>
+              <w:rPr>
+                <w:rFonts w:ascii="Lucida Sans" w:hAnsi="Lucida Sans"/>
+                <w:sz w:val="20"/>
+                <w:szCs w:val="20"/>
+              </w:rPr>
+              <w:t>Anl</w:t>
+            </w:r>
+            <w:proofErr w:type="spellEnd"/>
+            <w:r>
+              <w:rPr>
+                <w:rFonts w:ascii="Lucida Sans" w:hAnsi="Lucida Sans"/>
+                <w:sz w:val="20"/>
+                <w:szCs w:val="20"/>
+              </w:rPr>
+              <w:t xml:space="preserve"> A1.10)</w:t>
             </w:r>
           </w:p>
         </w:tc>
@@ -2182,7 +2663,25 @@
                 <w:sz w:val="20"/>
                 <w:szCs w:val="20"/>
               </w:rPr>
-              <w:t>Nichtbestehen FHR (Anl A1.11)</w:t>
+              <w:t>Nichtbestehen FHR (</w:t>
+            </w:r>
+            <w:proofErr w:type="spellStart"/>
+            <w:r>
+              <w:rPr>
+                <w:rFonts w:ascii="Lucida Sans" w:hAnsi="Lucida Sans"/>
+                <w:sz w:val="20"/>
+                <w:szCs w:val="20"/>
+              </w:rPr>
+              <w:t>Anl</w:t>
+            </w:r>
+            <w:proofErr w:type="spellEnd"/>
+            <w:r>
+              <w:rPr>
+                <w:rFonts w:ascii="Lucida Sans" w:hAnsi="Lucida Sans"/>
+                <w:sz w:val="20"/>
+                <w:szCs w:val="20"/>
+              </w:rPr>
+              <w:t xml:space="preserve"> A1.11)</w:t>
             </w:r>
           </w:p>
         </w:tc>
@@ -2496,7 +2995,35 @@
                 <w:sz w:val="20"/>
                 <w:szCs w:val="20"/>
               </w:rPr>
-              <w:t>HJZ-2016- AV(Anl A2.3)</w:t>
+              <w:t xml:space="preserve">HJZ-2016- </w:t>
+            </w:r>
+            <w:proofErr w:type="gramStart"/>
+            <w:r>
+              <w:rPr>
+                <w:rFonts w:ascii="Lucida Sans" w:hAnsi="Lucida Sans"/>
+                <w:sz w:val="20"/>
+                <w:szCs w:val="20"/>
+              </w:rPr>
+              <w:t>AV(</w:t>
+            </w:r>
+            <w:proofErr w:type="spellStart"/>
+            <w:proofErr w:type="gramEnd"/>
+            <w:r>
+              <w:rPr>
+                <w:rFonts w:ascii="Lucida Sans" w:hAnsi="Lucida Sans"/>
+                <w:sz w:val="20"/>
+                <w:szCs w:val="20"/>
+              </w:rPr>
+              <w:t>Anl</w:t>
+            </w:r>
+            <w:proofErr w:type="spellEnd"/>
+            <w:r>
+              <w:rPr>
+                <w:rFonts w:ascii="Lucida Sans" w:hAnsi="Lucida Sans"/>
+                <w:sz w:val="20"/>
+                <w:szCs w:val="20"/>
+              </w:rPr>
+              <w:t xml:space="preserve"> A2.3)</w:t>
             </w:r>
           </w:p>
         </w:tc>
@@ -2659,7 +3186,35 @@
                 <w:sz w:val="20"/>
                 <w:szCs w:val="20"/>
               </w:rPr>
-              <w:t>-2016- AV(Anl A2.3)</w:t>
+              <w:t xml:space="preserve">-2016- </w:t>
+            </w:r>
+            <w:proofErr w:type="gramStart"/>
+            <w:r>
+              <w:rPr>
+                <w:rFonts w:ascii="Lucida Sans" w:hAnsi="Lucida Sans"/>
+                <w:sz w:val="20"/>
+                <w:szCs w:val="20"/>
+              </w:rPr>
+              <w:t>AV(</w:t>
+            </w:r>
+            <w:proofErr w:type="spellStart"/>
+            <w:proofErr w:type="gramEnd"/>
+            <w:r>
+              <w:rPr>
+                <w:rFonts w:ascii="Lucida Sans" w:hAnsi="Lucida Sans"/>
+                <w:sz w:val="20"/>
+                <w:szCs w:val="20"/>
+              </w:rPr>
+              <w:t>Anl</w:t>
+            </w:r>
+            <w:proofErr w:type="spellEnd"/>
+            <w:r>
+              <w:rPr>
+                <w:rFonts w:ascii="Lucida Sans" w:hAnsi="Lucida Sans"/>
+                <w:sz w:val="20"/>
+                <w:szCs w:val="20"/>
+              </w:rPr>
+              <w:t xml:space="preserve"> A2.3)</w:t>
             </w:r>
           </w:p>
         </w:tc>
@@ -2761,7 +3316,35 @@
                 <w:sz w:val="20"/>
                 <w:szCs w:val="20"/>
               </w:rPr>
-              <w:t>AGZ-2016- AV(Anl A2.3)</w:t>
+              <w:t xml:space="preserve">AGZ-2016- </w:t>
+            </w:r>
+            <w:proofErr w:type="gramStart"/>
+            <w:r>
+              <w:rPr>
+                <w:rFonts w:ascii="Lucida Sans" w:hAnsi="Lucida Sans"/>
+                <w:sz w:val="20"/>
+                <w:szCs w:val="20"/>
+              </w:rPr>
+              <w:t>AV(</w:t>
+            </w:r>
+            <w:proofErr w:type="spellStart"/>
+            <w:proofErr w:type="gramEnd"/>
+            <w:r>
+              <w:rPr>
+                <w:rFonts w:ascii="Lucida Sans" w:hAnsi="Lucida Sans"/>
+                <w:sz w:val="20"/>
+                <w:szCs w:val="20"/>
+              </w:rPr>
+              <w:t>Anl</w:t>
+            </w:r>
+            <w:proofErr w:type="spellEnd"/>
+            <w:r>
+              <w:rPr>
+                <w:rFonts w:ascii="Lucida Sans" w:hAnsi="Lucida Sans"/>
+                <w:sz w:val="20"/>
+                <w:szCs w:val="20"/>
+              </w:rPr>
+              <w:t xml:space="preserve"> A2.3)</w:t>
             </w:r>
           </w:p>
         </w:tc>
@@ -2902,7 +3485,25 @@
                 <w:sz w:val="20"/>
                 <w:szCs w:val="20"/>
               </w:rPr>
-              <w:t>Bescheinigung Anl A2.4</w:t>
+              <w:t xml:space="preserve">Bescheinigung </w:t>
+            </w:r>
+            <w:proofErr w:type="spellStart"/>
+            <w:r>
+              <w:rPr>
+                <w:rFonts w:ascii="Lucida Sans" w:hAnsi="Lucida Sans"/>
+                <w:sz w:val="20"/>
+                <w:szCs w:val="20"/>
+              </w:rPr>
+              <w:t>Anl</w:t>
+            </w:r>
+            <w:proofErr w:type="spellEnd"/>
+            <w:r>
+              <w:rPr>
+                <w:rFonts w:ascii="Lucida Sans" w:hAnsi="Lucida Sans"/>
+                <w:sz w:val="20"/>
+                <w:szCs w:val="20"/>
+              </w:rPr>
+              <w:t xml:space="preserve"> A2.4</w:t>
             </w:r>
           </w:p>
         </w:tc>
@@ -2972,7 +3573,43 @@
                 <w:sz w:val="20"/>
                 <w:szCs w:val="20"/>
               </w:rPr>
-              <w:t>Bei jedem aufgerufenen Schüler wird abgefragt, für welchen Bildungsgang die Empfehlung ausgestellt werden soll. Eine vorherige Berechnung in SchILD ist nicht erforderlich (wird nicht beachtet) und zur Zeit auch nicht möglich.</w:t>
+              <w:t xml:space="preserve">Bei jedem aufgerufenen Schüler wird abgefragt, für welchen Bildungsgang die Empfehlung ausgestellt werden soll. Eine vorherige Berechnung in </w:t>
+            </w:r>
+            <w:proofErr w:type="spellStart"/>
+            <w:r>
+              <w:rPr>
+                <w:rFonts w:ascii="Lucida Sans" w:hAnsi="Lucida Sans"/>
+                <w:sz w:val="20"/>
+                <w:szCs w:val="20"/>
+              </w:rPr>
+              <w:t>SchILD</w:t>
+            </w:r>
+            <w:proofErr w:type="spellEnd"/>
+            <w:r>
+              <w:rPr>
+                <w:rFonts w:ascii="Lucida Sans" w:hAnsi="Lucida Sans"/>
+                <w:sz w:val="20"/>
+                <w:szCs w:val="20"/>
+              </w:rPr>
+              <w:t xml:space="preserve"> ist nicht erforderlich (wird nicht beachtet) und </w:t>
+            </w:r>
+            <w:proofErr w:type="gramStart"/>
+            <w:r>
+              <w:rPr>
+                <w:rFonts w:ascii="Lucida Sans" w:hAnsi="Lucida Sans"/>
+                <w:sz w:val="20"/>
+                <w:szCs w:val="20"/>
+              </w:rPr>
+              <w:t>zur Zeit</w:t>
+            </w:r>
+            <w:proofErr w:type="gramEnd"/>
+            <w:r>
+              <w:rPr>
+                <w:rFonts w:ascii="Lucida Sans" w:hAnsi="Lucida Sans"/>
+                <w:sz w:val="20"/>
+                <w:szCs w:val="20"/>
+              </w:rPr>
+              <w:t xml:space="preserve"> auch nicht möglich.</w:t>
             </w:r>
           </w:p>
         </w:tc>
@@ -3024,7 +3661,35 @@
                 <w:sz w:val="20"/>
                 <w:szCs w:val="20"/>
               </w:rPr>
-              <w:t>HJZ-2016- B(Anl B4)</w:t>
+              <w:t xml:space="preserve">HJZ-2016- </w:t>
+            </w:r>
+            <w:proofErr w:type="gramStart"/>
+            <w:r>
+              <w:rPr>
+                <w:rFonts w:ascii="Lucida Sans" w:hAnsi="Lucida Sans"/>
+                <w:sz w:val="20"/>
+                <w:szCs w:val="20"/>
+              </w:rPr>
+              <w:t>B(</w:t>
+            </w:r>
+            <w:proofErr w:type="spellStart"/>
+            <w:proofErr w:type="gramEnd"/>
+            <w:r>
+              <w:rPr>
+                <w:rFonts w:ascii="Lucida Sans" w:hAnsi="Lucida Sans"/>
+                <w:sz w:val="20"/>
+                <w:szCs w:val="20"/>
+              </w:rPr>
+              <w:t>Anl</w:t>
+            </w:r>
+            <w:proofErr w:type="spellEnd"/>
+            <w:r>
+              <w:rPr>
+                <w:rFonts w:ascii="Lucida Sans" w:hAnsi="Lucida Sans"/>
+                <w:sz w:val="20"/>
+                <w:szCs w:val="20"/>
+              </w:rPr>
+              <w:t xml:space="preserve"> B4)</w:t>
             </w:r>
           </w:p>
         </w:tc>
@@ -3146,7 +3811,35 @@
                 <w:sz w:val="20"/>
                 <w:szCs w:val="20"/>
               </w:rPr>
-              <w:t>AGZ-2016- B(Anl B4)</w:t>
+              <w:t xml:space="preserve">AGZ-2016- </w:t>
+            </w:r>
+            <w:proofErr w:type="gramStart"/>
+            <w:r>
+              <w:rPr>
+                <w:rFonts w:ascii="Lucida Sans" w:hAnsi="Lucida Sans"/>
+                <w:sz w:val="20"/>
+                <w:szCs w:val="20"/>
+              </w:rPr>
+              <w:t>B(</w:t>
+            </w:r>
+            <w:proofErr w:type="spellStart"/>
+            <w:proofErr w:type="gramEnd"/>
+            <w:r>
+              <w:rPr>
+                <w:rFonts w:ascii="Lucida Sans" w:hAnsi="Lucida Sans"/>
+                <w:sz w:val="20"/>
+                <w:szCs w:val="20"/>
+              </w:rPr>
+              <w:t>Anl</w:t>
+            </w:r>
+            <w:proofErr w:type="spellEnd"/>
+            <w:r>
+              <w:rPr>
+                <w:rFonts w:ascii="Lucida Sans" w:hAnsi="Lucida Sans"/>
+                <w:sz w:val="20"/>
+                <w:szCs w:val="20"/>
+              </w:rPr>
+              <w:t xml:space="preserve"> B4)</w:t>
             </w:r>
             <w:r>
               <w:rPr>
@@ -3249,7 +3942,25 @@
                 <w:sz w:val="20"/>
                 <w:szCs w:val="20"/>
               </w:rPr>
-              <w:t>Schulpflichtvermerk wie im AGZ zu Anl A2.3</w:t>
+              <w:t xml:space="preserve">Schulpflichtvermerk wie im AGZ zu </w:t>
+            </w:r>
+            <w:proofErr w:type="spellStart"/>
+            <w:r>
+              <w:rPr>
+                <w:rFonts w:ascii="Lucida Sans" w:hAnsi="Lucida Sans"/>
+                <w:sz w:val="20"/>
+                <w:szCs w:val="20"/>
+              </w:rPr>
+              <w:t>Anl</w:t>
+            </w:r>
+            <w:proofErr w:type="spellEnd"/>
+            <w:r>
+              <w:rPr>
+                <w:rFonts w:ascii="Lucida Sans" w:hAnsi="Lucida Sans"/>
+                <w:sz w:val="20"/>
+                <w:szCs w:val="20"/>
+              </w:rPr>
+              <w:t xml:space="preserve"> A2.3</w:t>
             </w:r>
           </w:p>
         </w:tc>
@@ -3274,7 +3985,25 @@
                 <w:sz w:val="20"/>
                 <w:szCs w:val="20"/>
               </w:rPr>
-              <w:t>JAZ-2016- BFS (Anl B4)</w:t>
+              <w:t>JAZ-2016- BFS (</w:t>
+            </w:r>
+            <w:proofErr w:type="spellStart"/>
+            <w:r>
+              <w:rPr>
+                <w:rFonts w:ascii="Lucida Sans" w:hAnsi="Lucida Sans"/>
+                <w:sz w:val="20"/>
+                <w:szCs w:val="20"/>
+              </w:rPr>
+              <w:t>Anl</w:t>
+            </w:r>
+            <w:proofErr w:type="spellEnd"/>
+            <w:r>
+              <w:rPr>
+                <w:rFonts w:ascii="Lucida Sans" w:hAnsi="Lucida Sans"/>
+                <w:sz w:val="20"/>
+                <w:szCs w:val="20"/>
+              </w:rPr>
+              <w:t xml:space="preserve"> B4)</w:t>
             </w:r>
           </w:p>
         </w:tc>
@@ -3398,7 +4127,35 @@
                 <w:szCs w:val="20"/>
               </w:rPr>
               <w:lastRenderedPageBreak/>
-              <w:t>ASZ-2016- B(Anl B4)</w:t>
+              <w:t xml:space="preserve">ASZ-2016- </w:t>
+            </w:r>
+            <w:proofErr w:type="gramStart"/>
+            <w:r>
+              <w:rPr>
+                <w:rFonts w:ascii="Lucida Sans" w:hAnsi="Lucida Sans"/>
+                <w:sz w:val="20"/>
+                <w:szCs w:val="20"/>
+              </w:rPr>
+              <w:t>B(</w:t>
+            </w:r>
+            <w:proofErr w:type="spellStart"/>
+            <w:proofErr w:type="gramEnd"/>
+            <w:r>
+              <w:rPr>
+                <w:rFonts w:ascii="Lucida Sans" w:hAnsi="Lucida Sans"/>
+                <w:sz w:val="20"/>
+                <w:szCs w:val="20"/>
+              </w:rPr>
+              <w:t>Anl</w:t>
+            </w:r>
+            <w:proofErr w:type="spellEnd"/>
+            <w:r>
+              <w:rPr>
+                <w:rFonts w:ascii="Lucida Sans" w:hAnsi="Lucida Sans"/>
+                <w:sz w:val="20"/>
+                <w:szCs w:val="20"/>
+              </w:rPr>
+              <w:t xml:space="preserve"> B4)</w:t>
             </w:r>
             <w:r>
               <w:rPr>
@@ -3543,7 +4300,25 @@
                 <w:sz w:val="20"/>
                 <w:szCs w:val="20"/>
               </w:rPr>
-              <w:t>Für die Formulare der 2jährigen BFS (mit Berufsabschluss) muss in der Fachklassentabelle die Berufsbezeichnung mit dem Zusatz „staatlich geprüfter“ eingetragen sein (männliche und weibliche Form) eingetragen sein. Diese ist Bestandteil der Bildungsgangsbezeichnung.</w:t>
+              <w:t xml:space="preserve">Für die Formulare der 2jährigen BFS (mit Berufsabschluss) muss in der Fachklassentabelle die Berufsbezeichnung mit dem Zusatz „staatlich geprüfter“ eingetragen sein (männliche und weibliche Form) eingetragen sein. Diese ist Bestandteil der </w:t>
+            </w:r>
+            <w:proofErr w:type="spellStart"/>
+            <w:r>
+              <w:rPr>
+                <w:rFonts w:ascii="Lucida Sans" w:hAnsi="Lucida Sans"/>
+                <w:sz w:val="20"/>
+                <w:szCs w:val="20"/>
+              </w:rPr>
+              <w:t>Bildungsgangsbezeichnung</w:t>
+            </w:r>
+            <w:proofErr w:type="spellEnd"/>
+            <w:r>
+              <w:rPr>
+                <w:rFonts w:ascii="Lucida Sans" w:hAnsi="Lucida Sans"/>
+                <w:sz w:val="20"/>
+                <w:szCs w:val="20"/>
+              </w:rPr>
+              <w:t>.</w:t>
             </w:r>
           </w:p>
         </w:tc>
@@ -3571,7 +4346,25 @@
                 <w:sz w:val="20"/>
                 <w:szCs w:val="20"/>
               </w:rPr>
-              <w:t>HJZ-2016- 2jBFS (Anl B5)</w:t>
+              <w:t>HJZ-2016- 2jBFS (</w:t>
+            </w:r>
+            <w:proofErr w:type="spellStart"/>
+            <w:r>
+              <w:rPr>
+                <w:rFonts w:ascii="Lucida Sans" w:hAnsi="Lucida Sans"/>
+                <w:sz w:val="20"/>
+                <w:szCs w:val="20"/>
+              </w:rPr>
+              <w:t>Anl</w:t>
+            </w:r>
+            <w:proofErr w:type="spellEnd"/>
+            <w:r>
+              <w:rPr>
+                <w:rFonts w:ascii="Lucida Sans" w:hAnsi="Lucida Sans"/>
+                <w:sz w:val="20"/>
+                <w:szCs w:val="20"/>
+              </w:rPr>
+              <w:t xml:space="preserve"> B5)</w:t>
             </w:r>
           </w:p>
         </w:tc>
@@ -3753,7 +4546,25 @@
                 <w:sz w:val="20"/>
                 <w:szCs w:val="20"/>
               </w:rPr>
-              <w:t>AGZ-2016- 2jBFS (Anl B5)</w:t>
+              <w:t>AGZ-2016- 2jBFS (</w:t>
+            </w:r>
+            <w:proofErr w:type="spellStart"/>
+            <w:r>
+              <w:rPr>
+                <w:rFonts w:ascii="Lucida Sans" w:hAnsi="Lucida Sans"/>
+                <w:sz w:val="20"/>
+                <w:szCs w:val="20"/>
+              </w:rPr>
+              <w:t>Anl</w:t>
+            </w:r>
+            <w:proofErr w:type="spellEnd"/>
+            <w:r>
+              <w:rPr>
+                <w:rFonts w:ascii="Lucida Sans" w:hAnsi="Lucida Sans"/>
+                <w:sz w:val="20"/>
+                <w:szCs w:val="20"/>
+              </w:rPr>
+              <w:t xml:space="preserve"> B5)</w:t>
             </w:r>
             <w:r>
               <w:rPr>
@@ -3872,7 +4683,34 @@
                 <w:sz w:val="20"/>
                 <w:szCs w:val="20"/>
               </w:rPr>
-              <w:t>JAZ-2016- 2jBFS (Anl B5)</w:t>
+              <w:t>JAZ-2016- 2jBFS (</w:t>
+            </w:r>
+            <w:proofErr w:type="spellStart"/>
+            <w:r>
+              <w:rPr>
+                <w:rFonts w:ascii="Lucida Sans" w:hAnsi="Lucida Sans"/>
+                <w:sz w:val="20"/>
+                <w:szCs w:val="20"/>
+              </w:rPr>
+              <w:t>Anl</w:t>
+            </w:r>
+            <w:proofErr w:type="spellEnd"/>
+            <w:r>
+              <w:rPr>
+                <w:rFonts w:ascii="Lucida Sans" w:hAnsi="Lucida Sans"/>
+                <w:sz w:val="20"/>
+                <w:szCs w:val="20"/>
+              </w:rPr>
+              <w:t xml:space="preserve"> B5</w:t>
+            </w:r>
+            <w:proofErr w:type="gramStart"/>
+            <w:r>
+              <w:rPr>
+                <w:rFonts w:ascii="Lucida Sans" w:hAnsi="Lucida Sans"/>
+                <w:sz w:val="20"/>
+                <w:szCs w:val="20"/>
+              </w:rPr>
+              <w:t>)</w:t>
             </w:r>
             <w:r>
               <w:rPr>
@@ -3882,6 +4720,7 @@
               </w:rPr>
               <w:t xml:space="preserve">  *</w:t>
             </w:r>
+            <w:proofErr w:type="gramEnd"/>
           </w:p>
         </w:tc>
         <w:tc>
@@ -4054,7 +4893,25 @@
                 <w:sz w:val="20"/>
                 <w:szCs w:val="20"/>
               </w:rPr>
-              <w:t>ASZ-2016- 2jBFS (Anl B6)</w:t>
+              <w:t>ASZ-2016- 2jBFS (</w:t>
+            </w:r>
+            <w:proofErr w:type="spellStart"/>
+            <w:r>
+              <w:rPr>
+                <w:rFonts w:ascii="Lucida Sans" w:hAnsi="Lucida Sans"/>
+                <w:sz w:val="20"/>
+                <w:szCs w:val="20"/>
+              </w:rPr>
+              <w:t>Anl</w:t>
+            </w:r>
+            <w:proofErr w:type="spellEnd"/>
+            <w:r>
+              <w:rPr>
+                <w:rFonts w:ascii="Lucida Sans" w:hAnsi="Lucida Sans"/>
+                <w:sz w:val="20"/>
+                <w:szCs w:val="20"/>
+              </w:rPr>
+              <w:t xml:space="preserve"> B6)</w:t>
             </w:r>
             <w:r>
               <w:rPr>
@@ -4173,7 +5030,25 @@
                 <w:sz w:val="20"/>
                 <w:szCs w:val="20"/>
               </w:rPr>
-              <w:t>ASZ-2016- 2jBFS (Anl B7)</w:t>
+              <w:t>ASZ-2016- 2jBFS (</w:t>
+            </w:r>
+            <w:proofErr w:type="spellStart"/>
+            <w:r>
+              <w:rPr>
+                <w:rFonts w:ascii="Lucida Sans" w:hAnsi="Lucida Sans"/>
+                <w:sz w:val="20"/>
+                <w:szCs w:val="20"/>
+              </w:rPr>
+              <w:t>Anl</w:t>
+            </w:r>
+            <w:proofErr w:type="spellEnd"/>
+            <w:r>
+              <w:rPr>
+                <w:rFonts w:ascii="Lucida Sans" w:hAnsi="Lucida Sans"/>
+                <w:sz w:val="20"/>
+                <w:szCs w:val="20"/>
+              </w:rPr>
+              <w:t xml:space="preserve"> B7)</w:t>
             </w:r>
           </w:p>
         </w:tc>
@@ -4307,7 +5182,25 @@
                 <w:sz w:val="20"/>
                 <w:szCs w:val="20"/>
               </w:rPr>
-              <w:t>Bescheinigung Altenpflege (Anl B8)</w:t>
+              <w:t>Bescheinigung Altenpflege (</w:t>
+            </w:r>
+            <w:proofErr w:type="spellStart"/>
+            <w:r>
+              <w:rPr>
+                <w:rFonts w:ascii="Lucida Sans" w:hAnsi="Lucida Sans"/>
+                <w:sz w:val="20"/>
+                <w:szCs w:val="20"/>
+              </w:rPr>
+              <w:t>Anl</w:t>
+            </w:r>
+            <w:proofErr w:type="spellEnd"/>
+            <w:r>
+              <w:rPr>
+                <w:rFonts w:ascii="Lucida Sans" w:hAnsi="Lucida Sans"/>
+                <w:sz w:val="20"/>
+                <w:szCs w:val="20"/>
+              </w:rPr>
+              <w:t xml:space="preserve"> B8)</w:t>
             </w:r>
           </w:p>
         </w:tc>
@@ -4450,7 +5343,25 @@
                 <w:sz w:val="20"/>
                 <w:szCs w:val="20"/>
               </w:rPr>
-              <w:t>Nichtbestehen BAB (Anl B9)</w:t>
+              <w:t>Nichtbestehen BAB (</w:t>
+            </w:r>
+            <w:proofErr w:type="spellStart"/>
+            <w:r>
+              <w:rPr>
+                <w:rFonts w:ascii="Lucida Sans" w:hAnsi="Lucida Sans"/>
+                <w:sz w:val="20"/>
+                <w:szCs w:val="20"/>
+              </w:rPr>
+              <w:t>Anl</w:t>
+            </w:r>
+            <w:proofErr w:type="spellEnd"/>
+            <w:r>
+              <w:rPr>
+                <w:rFonts w:ascii="Lucida Sans" w:hAnsi="Lucida Sans"/>
+                <w:sz w:val="20"/>
+                <w:szCs w:val="20"/>
+              </w:rPr>
+              <w:t xml:space="preserve"> B9)</w:t>
             </w:r>
           </w:p>
         </w:tc>
@@ -4608,7 +5519,25 @@
                 <w:szCs w:val="20"/>
               </w:rPr>
               <w:lastRenderedPageBreak/>
-              <w:t>Zertifikat Betreuungskraft (Anl B10)</w:t>
+              <w:t>Zertifikat Betreuungskraft (</w:t>
+            </w:r>
+            <w:proofErr w:type="spellStart"/>
+            <w:r>
+              <w:rPr>
+                <w:rFonts w:ascii="Lucida Sans" w:hAnsi="Lucida Sans"/>
+                <w:sz w:val="20"/>
+                <w:szCs w:val="20"/>
+              </w:rPr>
+              <w:t>Anl</w:t>
+            </w:r>
+            <w:proofErr w:type="spellEnd"/>
+            <w:r>
+              <w:rPr>
+                <w:rFonts w:ascii="Lucida Sans" w:hAnsi="Lucida Sans"/>
+                <w:sz w:val="20"/>
+                <w:szCs w:val="20"/>
+              </w:rPr>
+              <w:t xml:space="preserve"> B10)</w:t>
             </w:r>
           </w:p>
         </w:tc>
@@ -4719,7 +5648,25 @@
                 <w:sz w:val="20"/>
                 <w:szCs w:val="20"/>
               </w:rPr>
-              <w:t>Nichtzulassung BAB (Anl B11)</w:t>
+              <w:t>Nichtzulassung BAB (</w:t>
+            </w:r>
+            <w:proofErr w:type="spellStart"/>
+            <w:r>
+              <w:rPr>
+                <w:rFonts w:ascii="Lucida Sans" w:hAnsi="Lucida Sans"/>
+                <w:sz w:val="20"/>
+                <w:szCs w:val="20"/>
+              </w:rPr>
+              <w:t>Anl</w:t>
+            </w:r>
+            <w:proofErr w:type="spellEnd"/>
+            <w:r>
+              <w:rPr>
+                <w:rFonts w:ascii="Lucida Sans" w:hAnsi="Lucida Sans"/>
+                <w:sz w:val="20"/>
+                <w:szCs w:val="20"/>
+              </w:rPr>
+              <w:t xml:space="preserve"> B11)</w:t>
             </w:r>
           </w:p>
         </w:tc>
@@ -4802,7 +5749,25 @@
                 <w:sz w:val="20"/>
                 <w:szCs w:val="20"/>
               </w:rPr>
-              <w:t>Es wird individuell abgefragt, ob der Grund für die Nichtzulassung nicht ausreichende Leistungen oder die Nichterfüllung der Bedingungen gem §9 Abs 4 sind.</w:t>
+              <w:t xml:space="preserve">Es wird individuell abgefragt, ob der Grund für die Nichtzulassung nicht ausreichende Leistungen oder die Nichterfüllung der Bedingungen </w:t>
+            </w:r>
+            <w:proofErr w:type="spellStart"/>
+            <w:r>
+              <w:rPr>
+                <w:rFonts w:ascii="Lucida Sans" w:hAnsi="Lucida Sans"/>
+                <w:sz w:val="20"/>
+                <w:szCs w:val="20"/>
+              </w:rPr>
+              <w:t>gem</w:t>
+            </w:r>
+            <w:proofErr w:type="spellEnd"/>
+            <w:r>
+              <w:rPr>
+                <w:rFonts w:ascii="Lucida Sans" w:hAnsi="Lucida Sans"/>
+                <w:sz w:val="20"/>
+                <w:szCs w:val="20"/>
+              </w:rPr>
+              <w:t xml:space="preserve"> §9 Abs 4 sind.</w:t>
             </w:r>
           </w:p>
           <w:p>
@@ -4915,7 +5880,43 @@
                 <w:sz w:val="20"/>
                 <w:szCs w:val="20"/>
               </w:rPr>
-              <w:t>AGZ-2016- Anl C (Anl C5)</w:t>
+              <w:t xml:space="preserve">AGZ-2016- </w:t>
+            </w:r>
+            <w:proofErr w:type="spellStart"/>
+            <w:r>
+              <w:rPr>
+                <w:rFonts w:ascii="Lucida Sans" w:hAnsi="Lucida Sans"/>
+                <w:sz w:val="20"/>
+                <w:szCs w:val="20"/>
+              </w:rPr>
+              <w:t>Anl</w:t>
+            </w:r>
+            <w:proofErr w:type="spellEnd"/>
+            <w:r>
+              <w:rPr>
+                <w:rFonts w:ascii="Lucida Sans" w:hAnsi="Lucida Sans"/>
+                <w:sz w:val="20"/>
+                <w:szCs w:val="20"/>
+              </w:rPr>
+              <w:t xml:space="preserve"> C (</w:t>
+            </w:r>
+            <w:proofErr w:type="spellStart"/>
+            <w:r>
+              <w:rPr>
+                <w:rFonts w:ascii="Lucida Sans" w:hAnsi="Lucida Sans"/>
+                <w:sz w:val="20"/>
+                <w:szCs w:val="20"/>
+              </w:rPr>
+              <w:t>Anl</w:t>
+            </w:r>
+            <w:proofErr w:type="spellEnd"/>
+            <w:r>
+              <w:rPr>
+                <w:rFonts w:ascii="Lucida Sans" w:hAnsi="Lucida Sans"/>
+                <w:sz w:val="20"/>
+                <w:szCs w:val="20"/>
+              </w:rPr>
+              <w:t xml:space="preserve"> C5)</w:t>
             </w:r>
           </w:p>
         </w:tc>
@@ -4961,7 +5962,25 @@
                 <w:sz w:val="20"/>
                 <w:szCs w:val="20"/>
               </w:rPr>
-              <w:t>AGZ für Anl C</w:t>
+              <w:t xml:space="preserve">AGZ für </w:t>
+            </w:r>
+            <w:proofErr w:type="spellStart"/>
+            <w:r>
+              <w:rPr>
+                <w:rFonts w:ascii="Lucida Sans" w:hAnsi="Lucida Sans"/>
+                <w:sz w:val="20"/>
+                <w:szCs w:val="20"/>
+              </w:rPr>
+              <w:t>Anl</w:t>
+            </w:r>
+            <w:proofErr w:type="spellEnd"/>
+            <w:r>
+              <w:rPr>
+                <w:rFonts w:ascii="Lucida Sans" w:hAnsi="Lucida Sans"/>
+                <w:sz w:val="20"/>
+                <w:szCs w:val="20"/>
+              </w:rPr>
+              <w:t xml:space="preserve"> C</w:t>
             </w:r>
           </w:p>
         </w:tc>
@@ -5001,7 +6020,43 @@
                 <w:sz w:val="20"/>
                 <w:szCs w:val="20"/>
               </w:rPr>
-              <w:t>ASZ-2016- Anl C BAB-Assistenten (Anl C9)</w:t>
+              <w:t xml:space="preserve">ASZ-2016- </w:t>
+            </w:r>
+            <w:proofErr w:type="spellStart"/>
+            <w:r>
+              <w:rPr>
+                <w:rFonts w:ascii="Lucida Sans" w:hAnsi="Lucida Sans"/>
+                <w:sz w:val="20"/>
+                <w:szCs w:val="20"/>
+              </w:rPr>
+              <w:t>Anl</w:t>
+            </w:r>
+            <w:proofErr w:type="spellEnd"/>
+            <w:r>
+              <w:rPr>
+                <w:rFonts w:ascii="Lucida Sans" w:hAnsi="Lucida Sans"/>
+                <w:sz w:val="20"/>
+                <w:szCs w:val="20"/>
+              </w:rPr>
+              <w:t xml:space="preserve"> C BAB-Assistenten (</w:t>
+            </w:r>
+            <w:proofErr w:type="spellStart"/>
+            <w:r>
+              <w:rPr>
+                <w:rFonts w:ascii="Lucida Sans" w:hAnsi="Lucida Sans"/>
+                <w:sz w:val="20"/>
+                <w:szCs w:val="20"/>
+              </w:rPr>
+              <w:t>Anl</w:t>
+            </w:r>
+            <w:proofErr w:type="spellEnd"/>
+            <w:r>
+              <w:rPr>
+                <w:rFonts w:ascii="Lucida Sans" w:hAnsi="Lucida Sans"/>
+                <w:sz w:val="20"/>
+                <w:szCs w:val="20"/>
+              </w:rPr>
+              <w:t xml:space="preserve"> C9)</w:t>
             </w:r>
           </w:p>
         </w:tc>
@@ -5113,15 +6168,51 @@
                 <w:sz w:val="20"/>
                 <w:szCs w:val="20"/>
               </w:rPr>
-              <w:t>ASZ-2016- Anl C FHR-FOS</w:t>
-            </w:r>
-            <w:r>
-              <w:rPr>
-                <w:rFonts w:ascii="Lucida Sans" w:hAnsi="Lucida Sans"/>
-                <w:sz w:val="20"/>
-                <w:szCs w:val="20"/>
-              </w:rPr>
-              <w:t xml:space="preserve"> (Anl C10)</w:t>
+              <w:t xml:space="preserve">ASZ-2016- </w:t>
+            </w:r>
+            <w:proofErr w:type="spellStart"/>
+            <w:r>
+              <w:rPr>
+                <w:rFonts w:ascii="Lucida Sans" w:hAnsi="Lucida Sans"/>
+                <w:sz w:val="20"/>
+                <w:szCs w:val="20"/>
+              </w:rPr>
+              <w:t>Anl</w:t>
+            </w:r>
+            <w:proofErr w:type="spellEnd"/>
+            <w:r>
+              <w:rPr>
+                <w:rFonts w:ascii="Lucida Sans" w:hAnsi="Lucida Sans"/>
+                <w:sz w:val="20"/>
+                <w:szCs w:val="20"/>
+              </w:rPr>
+              <w:t xml:space="preserve"> C FHR-FOS</w:t>
+            </w:r>
+            <w:r>
+              <w:rPr>
+                <w:rFonts w:ascii="Lucida Sans" w:hAnsi="Lucida Sans"/>
+                <w:sz w:val="20"/>
+                <w:szCs w:val="20"/>
+              </w:rPr>
+              <w:t xml:space="preserve"> (</w:t>
+            </w:r>
+            <w:proofErr w:type="spellStart"/>
+            <w:r>
+              <w:rPr>
+                <w:rFonts w:ascii="Lucida Sans" w:hAnsi="Lucida Sans"/>
+                <w:sz w:val="20"/>
+                <w:szCs w:val="20"/>
+              </w:rPr>
+              <w:t>Anl</w:t>
+            </w:r>
+            <w:proofErr w:type="spellEnd"/>
+            <w:r>
+              <w:rPr>
+                <w:rFonts w:ascii="Lucida Sans" w:hAnsi="Lucida Sans"/>
+                <w:sz w:val="20"/>
+                <w:szCs w:val="20"/>
+              </w:rPr>
+              <w:t xml:space="preserve"> C10)</w:t>
             </w:r>
           </w:p>
         </w:tc>
@@ -5216,7 +6307,25 @@
                 <w:sz w:val="20"/>
                 <w:szCs w:val="20"/>
               </w:rPr>
-              <w:t>Bei C08 (12B) wird für jeden Schüler abgefragt, ob eine abgeschlossene Berufsausbildung (mind. 2 Jahre) oder eine Berufstätigkeit (mind. 4 Jahre) vorliegt. Die Berufsbezeichnung muss in SchILD auf „Individualdaten I“ im Feld „Beruf“ eingetragen sein.</w:t>
+              <w:t xml:space="preserve">Bei C08 (12B) wird für jeden Schüler abgefragt, ob eine abgeschlossene Berufsausbildung (mind. 2 Jahre) oder eine Berufstätigkeit (mind. 4 Jahre) vorliegt. Die Berufsbezeichnung muss in </w:t>
+            </w:r>
+            <w:proofErr w:type="spellStart"/>
+            <w:r>
+              <w:rPr>
+                <w:rFonts w:ascii="Lucida Sans" w:hAnsi="Lucida Sans"/>
+                <w:sz w:val="20"/>
+                <w:szCs w:val="20"/>
+              </w:rPr>
+              <w:t>SchILD</w:t>
+            </w:r>
+            <w:proofErr w:type="spellEnd"/>
+            <w:r>
+              <w:rPr>
+                <w:rFonts w:ascii="Lucida Sans" w:hAnsi="Lucida Sans"/>
+                <w:sz w:val="20"/>
+                <w:szCs w:val="20"/>
+              </w:rPr>
+              <w:t xml:space="preserve"> auf „Individualdaten I“ im Feld „Beruf“ eingetragen sein.</w:t>
             </w:r>
           </w:p>
           <w:p>
@@ -5263,7 +6372,43 @@
                 <w:sz w:val="20"/>
                 <w:szCs w:val="20"/>
               </w:rPr>
-              <w:t>ASZ-2016- Anl C FHR-Assistenten (Anl C7 und C8)</w:t>
+              <w:t xml:space="preserve">ASZ-2016- </w:t>
+            </w:r>
+            <w:proofErr w:type="spellStart"/>
+            <w:r>
+              <w:rPr>
+                <w:rFonts w:ascii="Lucida Sans" w:hAnsi="Lucida Sans"/>
+                <w:sz w:val="20"/>
+                <w:szCs w:val="20"/>
+              </w:rPr>
+              <w:t>Anl</w:t>
+            </w:r>
+            <w:proofErr w:type="spellEnd"/>
+            <w:r>
+              <w:rPr>
+                <w:rFonts w:ascii="Lucida Sans" w:hAnsi="Lucida Sans"/>
+                <w:sz w:val="20"/>
+                <w:szCs w:val="20"/>
+              </w:rPr>
+              <w:t xml:space="preserve"> C FHR-Assistenten (</w:t>
+            </w:r>
+            <w:proofErr w:type="spellStart"/>
+            <w:r>
+              <w:rPr>
+                <w:rFonts w:ascii="Lucida Sans" w:hAnsi="Lucida Sans"/>
+                <w:sz w:val="20"/>
+                <w:szCs w:val="20"/>
+              </w:rPr>
+              <w:t>Anl</w:t>
+            </w:r>
+            <w:proofErr w:type="spellEnd"/>
+            <w:r>
+              <w:rPr>
+                <w:rFonts w:ascii="Lucida Sans" w:hAnsi="Lucida Sans"/>
+                <w:sz w:val="20"/>
+                <w:szCs w:val="20"/>
+              </w:rPr>
+              <w:t xml:space="preserve"> C7 und C8)</w:t>
             </w:r>
           </w:p>
         </w:tc>
@@ -5358,7 +6503,79 @@
                 <w:sz w:val="20"/>
                 <w:szCs w:val="20"/>
               </w:rPr>
-              <w:t>Ist bei „Akt. Halbj“ als allgemeinbildender Abschluss „FHRsT“ eingetragen, so wird dies korrekt ausgewiesen (Anl C7), analog gilt dies für FHR (Anl C8)</w:t>
+              <w:t xml:space="preserve">Ist bei „Akt. </w:t>
+            </w:r>
+            <w:proofErr w:type="spellStart"/>
+            <w:r>
+              <w:rPr>
+                <w:rFonts w:ascii="Lucida Sans" w:hAnsi="Lucida Sans"/>
+                <w:sz w:val="20"/>
+                <w:szCs w:val="20"/>
+              </w:rPr>
+              <w:t>Halbj</w:t>
+            </w:r>
+            <w:proofErr w:type="spellEnd"/>
+            <w:r>
+              <w:rPr>
+                <w:rFonts w:ascii="Lucida Sans" w:hAnsi="Lucida Sans"/>
+                <w:sz w:val="20"/>
+                <w:szCs w:val="20"/>
+              </w:rPr>
+              <w:t>“ als allgemeinbildender Abschluss „</w:t>
+            </w:r>
+            <w:proofErr w:type="spellStart"/>
+            <w:r>
+              <w:rPr>
+                <w:rFonts w:ascii="Lucida Sans" w:hAnsi="Lucida Sans"/>
+                <w:sz w:val="20"/>
+                <w:szCs w:val="20"/>
+              </w:rPr>
+              <w:t>FHRsT</w:t>
+            </w:r>
+            <w:proofErr w:type="spellEnd"/>
+            <w:r>
+              <w:rPr>
+                <w:rFonts w:ascii="Lucida Sans" w:hAnsi="Lucida Sans"/>
+                <w:sz w:val="20"/>
+                <w:szCs w:val="20"/>
+              </w:rPr>
+              <w:t>“ eingetragen, so wird dies korrekt ausgewiesen (</w:t>
+            </w:r>
+            <w:proofErr w:type="spellStart"/>
+            <w:r>
+              <w:rPr>
+                <w:rFonts w:ascii="Lucida Sans" w:hAnsi="Lucida Sans"/>
+                <w:sz w:val="20"/>
+                <w:szCs w:val="20"/>
+              </w:rPr>
+              <w:t>Anl</w:t>
+            </w:r>
+            <w:proofErr w:type="spellEnd"/>
+            <w:r>
+              <w:rPr>
+                <w:rFonts w:ascii="Lucida Sans" w:hAnsi="Lucida Sans"/>
+                <w:sz w:val="20"/>
+                <w:szCs w:val="20"/>
+              </w:rPr>
+              <w:t xml:space="preserve"> C7), analog gilt dies für FHR (</w:t>
+            </w:r>
+            <w:proofErr w:type="spellStart"/>
+            <w:r>
+              <w:rPr>
+                <w:rFonts w:ascii="Lucida Sans" w:hAnsi="Lucida Sans"/>
+                <w:sz w:val="20"/>
+                <w:szCs w:val="20"/>
+              </w:rPr>
+              <w:t>Anl</w:t>
+            </w:r>
+            <w:proofErr w:type="spellEnd"/>
+            <w:r>
+              <w:rPr>
+                <w:rFonts w:ascii="Lucida Sans" w:hAnsi="Lucida Sans"/>
+                <w:sz w:val="20"/>
+                <w:szCs w:val="20"/>
+              </w:rPr>
+              <w:t xml:space="preserve"> C8)</w:t>
             </w:r>
           </w:p>
         </w:tc>
@@ -5383,7 +6600,52 @@
                 <w:sz w:val="20"/>
                 <w:szCs w:val="20"/>
               </w:rPr>
-              <w:t>HJZ-2016- Anl C (Anl C6)</w:t>
+              <w:t xml:space="preserve">HJZ-2016- </w:t>
+            </w:r>
+            <w:proofErr w:type="spellStart"/>
+            <w:r>
+              <w:rPr>
+                <w:rFonts w:ascii="Lucida Sans" w:hAnsi="Lucida Sans"/>
+                <w:sz w:val="20"/>
+                <w:szCs w:val="20"/>
+              </w:rPr>
+              <w:t>Anl</w:t>
+            </w:r>
+            <w:proofErr w:type="spellEnd"/>
+            <w:r>
+              <w:rPr>
+                <w:rFonts w:ascii="Lucida Sans" w:hAnsi="Lucida Sans"/>
+                <w:sz w:val="20"/>
+                <w:szCs w:val="20"/>
+              </w:rPr>
+              <w:t xml:space="preserve"> C (</w:t>
+            </w:r>
+            <w:proofErr w:type="spellStart"/>
+            <w:r>
+              <w:rPr>
+                <w:rFonts w:ascii="Lucida Sans" w:hAnsi="Lucida Sans"/>
+                <w:sz w:val="20"/>
+                <w:szCs w:val="20"/>
+              </w:rPr>
+              <w:t>Anl</w:t>
+            </w:r>
+            <w:proofErr w:type="spellEnd"/>
+            <w:r>
+              <w:rPr>
+                <w:rFonts w:ascii="Lucida Sans" w:hAnsi="Lucida Sans"/>
+                <w:sz w:val="20"/>
+                <w:szCs w:val="20"/>
+              </w:rPr>
+              <w:t xml:space="preserve"> C6</w:t>
+            </w:r>
+            <w:proofErr w:type="gramStart"/>
+            <w:r>
+              <w:rPr>
+                <w:rFonts w:ascii="Lucida Sans" w:hAnsi="Lucida Sans"/>
+                <w:sz w:val="20"/>
+                <w:szCs w:val="20"/>
+              </w:rPr>
+              <w:t>)</w:t>
             </w:r>
             <w:r>
               <w:rPr>
@@ -5393,6 +6655,7 @@
               </w:rPr>
               <w:t xml:space="preserve">  *</w:t>
             </w:r>
+            <w:proofErr w:type="gramEnd"/>
           </w:p>
         </w:tc>
         <w:tc>
@@ -5437,7 +6700,25 @@
                 <w:sz w:val="20"/>
                 <w:szCs w:val="20"/>
               </w:rPr>
-              <w:t>HJZ für Anl C</w:t>
+              <w:t xml:space="preserve">HJZ für </w:t>
+            </w:r>
+            <w:proofErr w:type="spellStart"/>
+            <w:r>
+              <w:rPr>
+                <w:rFonts w:ascii="Lucida Sans" w:hAnsi="Lucida Sans"/>
+                <w:sz w:val="20"/>
+                <w:szCs w:val="20"/>
+              </w:rPr>
+              <w:t>Anl</w:t>
+            </w:r>
+            <w:proofErr w:type="spellEnd"/>
+            <w:r>
+              <w:rPr>
+                <w:rFonts w:ascii="Lucida Sans" w:hAnsi="Lucida Sans"/>
+                <w:sz w:val="20"/>
+                <w:szCs w:val="20"/>
+              </w:rPr>
+              <w:t xml:space="preserve"> C</w:t>
             </w:r>
           </w:p>
         </w:tc>
@@ -5477,7 +6758,43 @@
                 <w:sz w:val="20"/>
                 <w:szCs w:val="20"/>
               </w:rPr>
-              <w:t>JAZ-2016- Anl C (Anl C6)</w:t>
+              <w:t xml:space="preserve">JAZ-2016- </w:t>
+            </w:r>
+            <w:proofErr w:type="spellStart"/>
+            <w:r>
+              <w:rPr>
+                <w:rFonts w:ascii="Lucida Sans" w:hAnsi="Lucida Sans"/>
+                <w:sz w:val="20"/>
+                <w:szCs w:val="20"/>
+              </w:rPr>
+              <w:t>Anl</w:t>
+            </w:r>
+            <w:proofErr w:type="spellEnd"/>
+            <w:r>
+              <w:rPr>
+                <w:rFonts w:ascii="Lucida Sans" w:hAnsi="Lucida Sans"/>
+                <w:sz w:val="20"/>
+                <w:szCs w:val="20"/>
+              </w:rPr>
+              <w:t xml:space="preserve"> C (</w:t>
+            </w:r>
+            <w:proofErr w:type="spellStart"/>
+            <w:r>
+              <w:rPr>
+                <w:rFonts w:ascii="Lucida Sans" w:hAnsi="Lucida Sans"/>
+                <w:sz w:val="20"/>
+                <w:szCs w:val="20"/>
+              </w:rPr>
+              <w:t>Anl</w:t>
+            </w:r>
+            <w:proofErr w:type="spellEnd"/>
+            <w:r>
+              <w:rPr>
+                <w:rFonts w:ascii="Lucida Sans" w:hAnsi="Lucida Sans"/>
+                <w:sz w:val="20"/>
+                <w:szCs w:val="20"/>
+              </w:rPr>
+              <w:t xml:space="preserve"> C6)</w:t>
             </w:r>
             <w:r>
               <w:rPr>
@@ -5531,7 +6848,25 @@
                 <w:sz w:val="20"/>
                 <w:szCs w:val="20"/>
               </w:rPr>
-              <w:t>JAZ für Anl C</w:t>
+              <w:t xml:space="preserve">JAZ für </w:t>
+            </w:r>
+            <w:proofErr w:type="spellStart"/>
+            <w:r>
+              <w:rPr>
+                <w:rFonts w:ascii="Lucida Sans" w:hAnsi="Lucida Sans"/>
+                <w:sz w:val="20"/>
+                <w:szCs w:val="20"/>
+              </w:rPr>
+              <w:t>Anl</w:t>
+            </w:r>
+            <w:proofErr w:type="spellEnd"/>
+            <w:r>
+              <w:rPr>
+                <w:rFonts w:ascii="Lucida Sans" w:hAnsi="Lucida Sans"/>
+                <w:sz w:val="20"/>
+                <w:szCs w:val="20"/>
+              </w:rPr>
+              <w:t xml:space="preserve"> C</w:t>
             </w:r>
           </w:p>
         </w:tc>
@@ -5590,7 +6925,25 @@
                 <w:szCs w:val="20"/>
               </w:rPr>
               <w:lastRenderedPageBreak/>
-              <w:t>Nichtbestehen BAB (Anl C14)</w:t>
+              <w:t>Nichtbestehen BAB (</w:t>
+            </w:r>
+            <w:proofErr w:type="spellStart"/>
+            <w:r>
+              <w:rPr>
+                <w:rFonts w:ascii="Lucida Sans" w:hAnsi="Lucida Sans"/>
+                <w:sz w:val="20"/>
+                <w:szCs w:val="20"/>
+              </w:rPr>
+              <w:t>Anl</w:t>
+            </w:r>
+            <w:proofErr w:type="spellEnd"/>
+            <w:r>
+              <w:rPr>
+                <w:rFonts w:ascii="Lucida Sans" w:hAnsi="Lucida Sans"/>
+                <w:sz w:val="20"/>
+                <w:szCs w:val="20"/>
+              </w:rPr>
+              <w:t xml:space="preserve"> C14)</w:t>
             </w:r>
           </w:p>
         </w:tc>
@@ -5732,7 +7085,25 @@
                 <w:sz w:val="20"/>
                 <w:szCs w:val="20"/>
               </w:rPr>
-              <w:t>Nichtbestehen FHR (Anl C12)</w:t>
+              <w:t>Nichtbestehen FHR (</w:t>
+            </w:r>
+            <w:proofErr w:type="spellStart"/>
+            <w:r>
+              <w:rPr>
+                <w:rFonts w:ascii="Lucida Sans" w:hAnsi="Lucida Sans"/>
+                <w:sz w:val="20"/>
+                <w:szCs w:val="20"/>
+              </w:rPr>
+              <w:t>Anl</w:t>
+            </w:r>
+            <w:proofErr w:type="spellEnd"/>
+            <w:r>
+              <w:rPr>
+                <w:rFonts w:ascii="Lucida Sans" w:hAnsi="Lucida Sans"/>
+                <w:sz w:val="20"/>
+                <w:szCs w:val="20"/>
+              </w:rPr>
+              <w:t xml:space="preserve"> C12)</w:t>
             </w:r>
           </w:p>
         </w:tc>
@@ -5874,7 +7245,25 @@
                 <w:sz w:val="20"/>
                 <w:szCs w:val="20"/>
               </w:rPr>
-              <w:t>Nichtzulassung BAB (Anl C13)</w:t>
+              <w:t>Nichtzulassung BAB (</w:t>
+            </w:r>
+            <w:proofErr w:type="spellStart"/>
+            <w:r>
+              <w:rPr>
+                <w:rFonts w:ascii="Lucida Sans" w:hAnsi="Lucida Sans"/>
+                <w:sz w:val="20"/>
+                <w:szCs w:val="20"/>
+              </w:rPr>
+              <w:t>Anl</w:t>
+            </w:r>
+            <w:proofErr w:type="spellEnd"/>
+            <w:r>
+              <w:rPr>
+                <w:rFonts w:ascii="Lucida Sans" w:hAnsi="Lucida Sans"/>
+                <w:sz w:val="20"/>
+                <w:szCs w:val="20"/>
+              </w:rPr>
+              <w:t xml:space="preserve"> C13)</w:t>
             </w:r>
           </w:p>
         </w:tc>
@@ -5997,7 +7386,25 @@
                 <w:sz w:val="20"/>
                 <w:szCs w:val="20"/>
               </w:rPr>
-              <w:t>Nichtzulassung FHR (Anl C11)</w:t>
+              <w:t>Nichtzulassung FHR (</w:t>
+            </w:r>
+            <w:proofErr w:type="spellStart"/>
+            <w:r>
+              <w:rPr>
+                <w:rFonts w:ascii="Lucida Sans" w:hAnsi="Lucida Sans"/>
+                <w:sz w:val="20"/>
+                <w:szCs w:val="20"/>
+              </w:rPr>
+              <w:t>Anl</w:t>
+            </w:r>
+            <w:proofErr w:type="spellEnd"/>
+            <w:r>
+              <w:rPr>
+                <w:rFonts w:ascii="Lucida Sans" w:hAnsi="Lucida Sans"/>
+                <w:sz w:val="20"/>
+                <w:szCs w:val="20"/>
+              </w:rPr>
+              <w:t xml:space="preserve"> C11)</w:t>
             </w:r>
           </w:p>
         </w:tc>
@@ -6129,7 +7536,25 @@
                 <w:sz w:val="20"/>
                 <w:szCs w:val="20"/>
               </w:rPr>
-              <w:t>Nichtzulassung/Nichtbe-stehen „ohne Auswahl“</w:t>
+              <w:t>Nichtzulassung/</w:t>
+            </w:r>
+            <w:proofErr w:type="spellStart"/>
+            <w:r>
+              <w:rPr>
+                <w:rFonts w:ascii="Lucida Sans" w:hAnsi="Lucida Sans"/>
+                <w:sz w:val="20"/>
+                <w:szCs w:val="20"/>
+              </w:rPr>
+              <w:t>Nichtbe</w:t>
+            </w:r>
+            <w:proofErr w:type="spellEnd"/>
+            <w:r>
+              <w:rPr>
+                <w:rFonts w:ascii="Lucida Sans" w:hAnsi="Lucida Sans"/>
+                <w:sz w:val="20"/>
+                <w:szCs w:val="20"/>
+              </w:rPr>
+              <w:t>-stehen „ohne Auswahl“</w:t>
             </w:r>
           </w:p>
         </w:tc>
@@ -6200,7 +7625,25 @@
                 <w:sz w:val="20"/>
                 <w:szCs w:val="20"/>
               </w:rPr>
-              <w:t>Bei C12 und C14 erfolgt ein Hinweis auf eine mögliche Nachprüfung, wenn entweder zweimal eine 5 vorhanden ist, oder im aktuellen Halbjahr ein Versetzungsvermerk „Nachprüfung möglich“ gesetzt wurde.</w:t>
+              <w:t xml:space="preserve">Bei C12 und C14 erfolgt ein Hinweis auf eine mögliche Nachprüfung, wenn entweder zweimal eine 5 vorhanden </w:t>
+            </w:r>
+            <w:proofErr w:type="gramStart"/>
+            <w:r>
+              <w:rPr>
+                <w:rFonts w:ascii="Lucida Sans" w:hAnsi="Lucida Sans"/>
+                <w:sz w:val="20"/>
+                <w:szCs w:val="20"/>
+              </w:rPr>
+              <w:t>ist,</w:t>
+            </w:r>
+            <w:proofErr w:type="gramEnd"/>
+            <w:r>
+              <w:rPr>
+                <w:rFonts w:ascii="Lucida Sans" w:hAnsi="Lucida Sans"/>
+                <w:sz w:val="20"/>
+                <w:szCs w:val="20"/>
+              </w:rPr>
+              <w:t xml:space="preserve"> oder im aktuellen Halbjahr ein Versetzungsvermerk „Nachprüfung möglich“ gesetzt wurde.</w:t>
             </w:r>
           </w:p>
           <w:p>
@@ -6454,7 +7897,43 @@
                 <w:sz w:val="20"/>
                 <w:szCs w:val="20"/>
               </w:rPr>
-              <w:t>AGZ-2016- Anl D - Jg11 (Anl D30)</w:t>
+              <w:t xml:space="preserve">AGZ-2016- </w:t>
+            </w:r>
+            <w:proofErr w:type="spellStart"/>
+            <w:r>
+              <w:rPr>
+                <w:rFonts w:ascii="Lucida Sans" w:hAnsi="Lucida Sans"/>
+                <w:sz w:val="20"/>
+                <w:szCs w:val="20"/>
+              </w:rPr>
+              <w:t>Anl</w:t>
+            </w:r>
+            <w:proofErr w:type="spellEnd"/>
+            <w:r>
+              <w:rPr>
+                <w:rFonts w:ascii="Lucida Sans" w:hAnsi="Lucida Sans"/>
+                <w:sz w:val="20"/>
+                <w:szCs w:val="20"/>
+              </w:rPr>
+              <w:t xml:space="preserve"> D - Jg11 (</w:t>
+            </w:r>
+            <w:proofErr w:type="spellStart"/>
+            <w:r>
+              <w:rPr>
+                <w:rFonts w:ascii="Lucida Sans" w:hAnsi="Lucida Sans"/>
+                <w:sz w:val="20"/>
+                <w:szCs w:val="20"/>
+              </w:rPr>
+              <w:t>Anl</w:t>
+            </w:r>
+            <w:proofErr w:type="spellEnd"/>
+            <w:r>
+              <w:rPr>
+                <w:rFonts w:ascii="Lucida Sans" w:hAnsi="Lucida Sans"/>
+                <w:sz w:val="20"/>
+                <w:szCs w:val="20"/>
+              </w:rPr>
+              <w:t xml:space="preserve"> D30)</w:t>
             </w:r>
           </w:p>
         </w:tc>
@@ -6530,13 +8009,23 @@
                 <w:szCs w:val="20"/>
               </w:rPr>
             </w:pPr>
-            <w:r>
-              <w:rPr>
-                <w:rFonts w:ascii="Lucida Sans" w:hAnsi="Lucida Sans"/>
-                <w:sz w:val="20"/>
-                <w:szCs w:val="20"/>
-              </w:rPr>
-              <w:t>GeR-Niveau wird von „Laufbahninfo“ ausgelesen</w:t>
+            <w:proofErr w:type="spellStart"/>
+            <w:r>
+              <w:rPr>
+                <w:rFonts w:ascii="Lucida Sans" w:hAnsi="Lucida Sans"/>
+                <w:sz w:val="20"/>
+                <w:szCs w:val="20"/>
+              </w:rPr>
+              <w:t>GeR</w:t>
+            </w:r>
+            <w:proofErr w:type="spellEnd"/>
+            <w:r>
+              <w:rPr>
+                <w:rFonts w:ascii="Lucida Sans" w:hAnsi="Lucida Sans"/>
+                <w:sz w:val="20"/>
+                <w:szCs w:val="20"/>
+              </w:rPr>
+              <w:t>-Niveau wird von „Laufbahninfo“ ausgelesen</w:t>
             </w:r>
           </w:p>
         </w:tc>
@@ -6565,7 +8054,43 @@
                 <w:szCs w:val="20"/>
               </w:rPr>
               <w:lastRenderedPageBreak/>
-              <w:t>AGZ-2016- Anl D - FOS13 ohne Prüfung (Anl D30a)</w:t>
+              <w:t xml:space="preserve">AGZ-2016- </w:t>
+            </w:r>
+            <w:proofErr w:type="spellStart"/>
+            <w:r>
+              <w:rPr>
+                <w:rFonts w:ascii="Lucida Sans" w:hAnsi="Lucida Sans"/>
+                <w:sz w:val="20"/>
+                <w:szCs w:val="20"/>
+              </w:rPr>
+              <w:t>Anl</w:t>
+            </w:r>
+            <w:proofErr w:type="spellEnd"/>
+            <w:r>
+              <w:rPr>
+                <w:rFonts w:ascii="Lucida Sans" w:hAnsi="Lucida Sans"/>
+                <w:sz w:val="20"/>
+                <w:szCs w:val="20"/>
+              </w:rPr>
+              <w:t xml:space="preserve"> D - FOS13 ohne Prüfung (</w:t>
+            </w:r>
+            <w:proofErr w:type="spellStart"/>
+            <w:r>
+              <w:rPr>
+                <w:rFonts w:ascii="Lucida Sans" w:hAnsi="Lucida Sans"/>
+                <w:sz w:val="20"/>
+                <w:szCs w:val="20"/>
+              </w:rPr>
+              <w:t>Anl</w:t>
+            </w:r>
+            <w:proofErr w:type="spellEnd"/>
+            <w:r>
+              <w:rPr>
+                <w:rFonts w:ascii="Lucida Sans" w:hAnsi="Lucida Sans"/>
+                <w:sz w:val="20"/>
+                <w:szCs w:val="20"/>
+              </w:rPr>
+              <w:t xml:space="preserve"> D30a)</w:t>
             </w:r>
           </w:p>
         </w:tc>
@@ -6675,7 +8200,43 @@
                 <w:sz w:val="20"/>
                 <w:szCs w:val="20"/>
               </w:rPr>
-              <w:t>AGZ-2016-AnlD-Kl 11mit FHRsT (Anl D31)</w:t>
+              <w:t xml:space="preserve">AGZ-2016-AnlD-Kl 11mit </w:t>
+            </w:r>
+            <w:proofErr w:type="spellStart"/>
+            <w:r>
+              <w:rPr>
+                <w:rFonts w:ascii="Lucida Sans" w:hAnsi="Lucida Sans"/>
+                <w:sz w:val="20"/>
+                <w:szCs w:val="20"/>
+              </w:rPr>
+              <w:t>FHRsT</w:t>
+            </w:r>
+            <w:proofErr w:type="spellEnd"/>
+            <w:r>
+              <w:rPr>
+                <w:rFonts w:ascii="Lucida Sans" w:hAnsi="Lucida Sans"/>
+                <w:sz w:val="20"/>
+                <w:szCs w:val="20"/>
+              </w:rPr>
+              <w:t xml:space="preserve"> (</w:t>
+            </w:r>
+            <w:proofErr w:type="spellStart"/>
+            <w:r>
+              <w:rPr>
+                <w:rFonts w:ascii="Lucida Sans" w:hAnsi="Lucida Sans"/>
+                <w:sz w:val="20"/>
+                <w:szCs w:val="20"/>
+              </w:rPr>
+              <w:t>Anl</w:t>
+            </w:r>
+            <w:proofErr w:type="spellEnd"/>
+            <w:r>
+              <w:rPr>
+                <w:rFonts w:ascii="Lucida Sans" w:hAnsi="Lucida Sans"/>
+                <w:sz w:val="20"/>
+                <w:szCs w:val="20"/>
+              </w:rPr>
+              <w:t xml:space="preserve"> D31)</w:t>
             </w:r>
           </w:p>
         </w:tc>
@@ -6791,13 +8352,23 @@
                 <w:szCs w:val="20"/>
               </w:rPr>
             </w:pPr>
-            <w:r>
-              <w:rPr>
-                <w:rFonts w:ascii="Lucida Sans" w:hAnsi="Lucida Sans"/>
-                <w:sz w:val="20"/>
-                <w:szCs w:val="20"/>
-              </w:rPr>
-              <w:t>GeR wie oben</w:t>
+            <w:proofErr w:type="spellStart"/>
+            <w:r>
+              <w:rPr>
+                <w:rFonts w:ascii="Lucida Sans" w:hAnsi="Lucida Sans"/>
+                <w:sz w:val="20"/>
+                <w:szCs w:val="20"/>
+              </w:rPr>
+              <w:t>GeR</w:t>
+            </w:r>
+            <w:proofErr w:type="spellEnd"/>
+            <w:r>
+              <w:rPr>
+                <w:rFonts w:ascii="Lucida Sans" w:hAnsi="Lucida Sans"/>
+                <w:sz w:val="20"/>
+                <w:szCs w:val="20"/>
+              </w:rPr>
+              <w:t xml:space="preserve"> wie oben</w:t>
             </w:r>
           </w:p>
         </w:tc>
@@ -6825,7 +8396,61 @@
                 <w:sz w:val="20"/>
                 <w:szCs w:val="20"/>
               </w:rPr>
-              <w:t>HJZ-2016- Anl D- Kl 11(Anl D32)</w:t>
+              <w:t xml:space="preserve">HJZ-2016- </w:t>
+            </w:r>
+            <w:proofErr w:type="spellStart"/>
+            <w:r>
+              <w:rPr>
+                <w:rFonts w:ascii="Lucida Sans" w:hAnsi="Lucida Sans"/>
+                <w:sz w:val="20"/>
+                <w:szCs w:val="20"/>
+              </w:rPr>
+              <w:t>Anl</w:t>
+            </w:r>
+            <w:proofErr w:type="spellEnd"/>
+            <w:r>
+              <w:rPr>
+                <w:rFonts w:ascii="Lucida Sans" w:hAnsi="Lucida Sans"/>
+                <w:sz w:val="20"/>
+                <w:szCs w:val="20"/>
+              </w:rPr>
+              <w:t xml:space="preserve"> D- </w:t>
+            </w:r>
+            <w:proofErr w:type="spellStart"/>
+            <w:r>
+              <w:rPr>
+                <w:rFonts w:ascii="Lucida Sans" w:hAnsi="Lucida Sans"/>
+                <w:sz w:val="20"/>
+                <w:szCs w:val="20"/>
+              </w:rPr>
+              <w:t>Kl</w:t>
+            </w:r>
+            <w:proofErr w:type="spellEnd"/>
+            <w:r>
+              <w:rPr>
+                <w:rFonts w:ascii="Lucida Sans" w:hAnsi="Lucida Sans"/>
+                <w:sz w:val="20"/>
+                <w:szCs w:val="20"/>
+              </w:rPr>
+              <w:t xml:space="preserve"> 11(</w:t>
+            </w:r>
+            <w:proofErr w:type="spellStart"/>
+            <w:r>
+              <w:rPr>
+                <w:rFonts w:ascii="Lucida Sans" w:hAnsi="Lucida Sans"/>
+                <w:sz w:val="20"/>
+                <w:szCs w:val="20"/>
+              </w:rPr>
+              <w:t>Anl</w:t>
+            </w:r>
+            <w:proofErr w:type="spellEnd"/>
+            <w:r>
+              <w:rPr>
+                <w:rFonts w:ascii="Lucida Sans" w:hAnsi="Lucida Sans"/>
+                <w:sz w:val="20"/>
+                <w:szCs w:val="20"/>
+              </w:rPr>
+              <w:t xml:space="preserve"> D32)</w:t>
             </w:r>
           </w:p>
         </w:tc>
@@ -6923,7 +8548,61 @@
                 <w:sz w:val="20"/>
                 <w:szCs w:val="20"/>
               </w:rPr>
-              <w:t>JAZ-2016- Anl D- Kl 11(Anl D32)</w:t>
+              <w:t xml:space="preserve">JAZ-2016- </w:t>
+            </w:r>
+            <w:proofErr w:type="spellStart"/>
+            <w:r>
+              <w:rPr>
+                <w:rFonts w:ascii="Lucida Sans" w:hAnsi="Lucida Sans"/>
+                <w:sz w:val="20"/>
+                <w:szCs w:val="20"/>
+              </w:rPr>
+              <w:t>Anl</w:t>
+            </w:r>
+            <w:proofErr w:type="spellEnd"/>
+            <w:r>
+              <w:rPr>
+                <w:rFonts w:ascii="Lucida Sans" w:hAnsi="Lucida Sans"/>
+                <w:sz w:val="20"/>
+                <w:szCs w:val="20"/>
+              </w:rPr>
+              <w:t xml:space="preserve"> D- </w:t>
+            </w:r>
+            <w:proofErr w:type="spellStart"/>
+            <w:r>
+              <w:rPr>
+                <w:rFonts w:ascii="Lucida Sans" w:hAnsi="Lucida Sans"/>
+                <w:sz w:val="20"/>
+                <w:szCs w:val="20"/>
+              </w:rPr>
+              <w:t>Kl</w:t>
+            </w:r>
+            <w:proofErr w:type="spellEnd"/>
+            <w:r>
+              <w:rPr>
+                <w:rFonts w:ascii="Lucida Sans" w:hAnsi="Lucida Sans"/>
+                <w:sz w:val="20"/>
+                <w:szCs w:val="20"/>
+              </w:rPr>
+              <w:t xml:space="preserve"> 11(</w:t>
+            </w:r>
+            <w:proofErr w:type="spellStart"/>
+            <w:r>
+              <w:rPr>
+                <w:rFonts w:ascii="Lucida Sans" w:hAnsi="Lucida Sans"/>
+                <w:sz w:val="20"/>
+                <w:szCs w:val="20"/>
+              </w:rPr>
+              <w:t>Anl</w:t>
+            </w:r>
+            <w:proofErr w:type="spellEnd"/>
+            <w:r>
+              <w:rPr>
+                <w:rFonts w:ascii="Lucida Sans" w:hAnsi="Lucida Sans"/>
+                <w:sz w:val="20"/>
+                <w:szCs w:val="20"/>
+              </w:rPr>
+              <w:t xml:space="preserve"> D32)</w:t>
             </w:r>
           </w:p>
         </w:tc>
@@ -7033,7 +8712,25 @@
                 <w:sz w:val="20"/>
                 <w:szCs w:val="20"/>
               </w:rPr>
-              <w:t>LAB-2016-AnlD-Laufbahnbesch (Anl D33a)</w:t>
+              <w:t>LAB-2016-AnlD-Laufbahnbesch (</w:t>
+            </w:r>
+            <w:proofErr w:type="spellStart"/>
+            <w:r>
+              <w:rPr>
+                <w:rFonts w:ascii="Lucida Sans" w:hAnsi="Lucida Sans"/>
+                <w:sz w:val="20"/>
+                <w:szCs w:val="20"/>
+              </w:rPr>
+              <w:t>Anl</w:t>
+            </w:r>
+            <w:proofErr w:type="spellEnd"/>
+            <w:r>
+              <w:rPr>
+                <w:rFonts w:ascii="Lucida Sans" w:hAnsi="Lucida Sans"/>
+                <w:sz w:val="20"/>
+                <w:szCs w:val="20"/>
+              </w:rPr>
+              <w:t xml:space="preserve"> D33a)</w:t>
             </w:r>
             <w:r>
               <w:rPr>
@@ -7222,7 +8919,25 @@
                 <w:sz w:val="20"/>
                 <w:szCs w:val="20"/>
               </w:rPr>
-              <w:t xml:space="preserve">LAB-2016-AnlD-Laufbahnbesch (Anl D33a) ohne BAB </w:t>
+              <w:t>LAB-2016-AnlD-Laufbahnbesch (</w:t>
+            </w:r>
+            <w:proofErr w:type="spellStart"/>
+            <w:r>
+              <w:rPr>
+                <w:rFonts w:ascii="Lucida Sans" w:hAnsi="Lucida Sans"/>
+                <w:sz w:val="20"/>
+                <w:szCs w:val="20"/>
+              </w:rPr>
+              <w:t>Anl</w:t>
+            </w:r>
+            <w:proofErr w:type="spellEnd"/>
+            <w:r>
+              <w:rPr>
+                <w:rFonts w:ascii="Lucida Sans" w:hAnsi="Lucida Sans"/>
+                <w:sz w:val="20"/>
+                <w:szCs w:val="20"/>
+              </w:rPr>
+              <w:t xml:space="preserve"> D33a) ohne BAB </w:t>
             </w:r>
             <w:r>
               <w:rPr>
@@ -7320,7 +9035,27 @@
                 <w:sz w:val="20"/>
                 <w:szCs w:val="20"/>
               </w:rPr>
-              <w:t>Funktionsfähig ab SchILD 2.0.21.15</w:t>
+              <w:t xml:space="preserve">Funktionsfähig ab </w:t>
+            </w:r>
+            <w:proofErr w:type="spellStart"/>
+            <w:r>
+              <w:rPr>
+                <w:rFonts w:ascii="Lucida Sans" w:hAnsi="Lucida Sans"/>
+                <w:color w:val="FF0000"/>
+                <w:sz w:val="20"/>
+                <w:szCs w:val="20"/>
+              </w:rPr>
+              <w:t>SchILD</w:t>
+            </w:r>
+            <w:proofErr w:type="spellEnd"/>
+            <w:r>
+              <w:rPr>
+                <w:rFonts w:ascii="Lucida Sans" w:hAnsi="Lucida Sans"/>
+                <w:color w:val="FF0000"/>
+                <w:sz w:val="20"/>
+                <w:szCs w:val="20"/>
+              </w:rPr>
+              <w:t xml:space="preserve"> 2.0.21.15</w:t>
             </w:r>
           </w:p>
         </w:tc>
@@ -7372,7 +9107,53 @@
                 <w:sz w:val="20"/>
                 <w:szCs w:val="20"/>
               </w:rPr>
-              <w:t>Mit diesem Formular können auch Kurse ausgegeben werden, die nicht für das Abitur eingebracht werden. Dafür kann die Liste der Kursarten im Subreport_Punkte:Fachuebersicht im ReportOnStartPage ergänzt werden. Aktuell werden nur GKS, GKM, AB3, AB4, LK1 und LK2 ausgegeben.</w:t>
+              <w:t xml:space="preserve">Mit diesem Formular können auch Kurse ausgegeben werden, die nicht für das Abitur eingebracht werden. Dafür kann die Liste der Kursarten im </w:t>
+            </w:r>
+            <w:proofErr w:type="spellStart"/>
+            <w:r>
+              <w:rPr>
+                <w:rFonts w:ascii="Lucida Sans" w:hAnsi="Lucida Sans"/>
+                <w:sz w:val="20"/>
+                <w:szCs w:val="20"/>
+              </w:rPr>
+              <w:t>Subreport_</w:t>
+            </w:r>
+            <w:proofErr w:type="gramStart"/>
+            <w:r>
+              <w:rPr>
+                <w:rFonts w:ascii="Lucida Sans" w:hAnsi="Lucida Sans"/>
+                <w:sz w:val="20"/>
+                <w:szCs w:val="20"/>
+              </w:rPr>
+              <w:t>Punkte:Fachuebersicht</w:t>
+            </w:r>
+            <w:proofErr w:type="spellEnd"/>
+            <w:proofErr w:type="gramEnd"/>
+            <w:r>
+              <w:rPr>
+                <w:rFonts w:ascii="Lucida Sans" w:hAnsi="Lucida Sans"/>
+                <w:sz w:val="20"/>
+                <w:szCs w:val="20"/>
+              </w:rPr>
+              <w:t xml:space="preserve"> im </w:t>
+            </w:r>
+            <w:proofErr w:type="spellStart"/>
+            <w:r>
+              <w:rPr>
+                <w:rFonts w:ascii="Lucida Sans" w:hAnsi="Lucida Sans"/>
+                <w:sz w:val="20"/>
+                <w:szCs w:val="20"/>
+              </w:rPr>
+              <w:t>ReportOnStartPage</w:t>
+            </w:r>
+            <w:proofErr w:type="spellEnd"/>
+            <w:r>
+              <w:rPr>
+                <w:rFonts w:ascii="Lucida Sans" w:hAnsi="Lucida Sans"/>
+                <w:sz w:val="20"/>
+                <w:szCs w:val="20"/>
+              </w:rPr>
+              <w:t xml:space="preserve"> ergänzt werden. Aktuell werden nur GKS, GKM, AB3, AB4, LK1 und LK2 ausgegeben.</w:t>
             </w:r>
           </w:p>
         </w:tc>
@@ -7400,7 +9181,25 @@
                 <w:sz w:val="20"/>
                 <w:szCs w:val="20"/>
               </w:rPr>
-              <w:t>LAB-2016-AnlD-Laufbahnbesch (Anl D33a)</w:t>
+              <w:t>LAB-2016-AnlD-Laufbahnbesch (</w:t>
+            </w:r>
+            <w:proofErr w:type="spellStart"/>
+            <w:r>
+              <w:rPr>
+                <w:rFonts w:ascii="Lucida Sans" w:hAnsi="Lucida Sans"/>
+                <w:sz w:val="20"/>
+                <w:szCs w:val="20"/>
+              </w:rPr>
+              <w:t>Anl</w:t>
+            </w:r>
+            <w:proofErr w:type="spellEnd"/>
+            <w:r>
+              <w:rPr>
+                <w:rFonts w:ascii="Lucida Sans" w:hAnsi="Lucida Sans"/>
+                <w:sz w:val="20"/>
+                <w:szCs w:val="20"/>
+              </w:rPr>
+              <w:t xml:space="preserve"> D33a)</w:t>
             </w:r>
             <w:r>
               <w:rPr>
@@ -7566,7 +9365,25 @@
                 <w:sz w:val="20"/>
                 <w:szCs w:val="20"/>
               </w:rPr>
-              <w:t xml:space="preserve">LAB-2016-AnlD-Laufbahnbesch (Anl D33a) mit BAB </w:t>
+              <w:t>LAB-2016-AnlD-Laufbahnbesch (</w:t>
+            </w:r>
+            <w:proofErr w:type="spellStart"/>
+            <w:r>
+              <w:rPr>
+                <w:rFonts w:ascii="Lucida Sans" w:hAnsi="Lucida Sans"/>
+                <w:sz w:val="20"/>
+                <w:szCs w:val="20"/>
+              </w:rPr>
+              <w:t>Anl</w:t>
+            </w:r>
+            <w:proofErr w:type="spellEnd"/>
+            <w:r>
+              <w:rPr>
+                <w:rFonts w:ascii="Lucida Sans" w:hAnsi="Lucida Sans"/>
+                <w:sz w:val="20"/>
+                <w:szCs w:val="20"/>
+              </w:rPr>
+              <w:t xml:space="preserve"> D33a) mit BAB </w:t>
             </w:r>
             <w:r>
               <w:rPr>
@@ -7665,7 +9482,27 @@
                 <w:szCs w:val="20"/>
               </w:rPr>
               <w:lastRenderedPageBreak/>
-              <w:t>Funktionsfähig ab SchILD 2.0.21.15</w:t>
+              <w:t xml:space="preserve">Funktionsfähig ab </w:t>
+            </w:r>
+            <w:proofErr w:type="spellStart"/>
+            <w:r>
+              <w:rPr>
+                <w:rFonts w:ascii="Lucida Sans" w:hAnsi="Lucida Sans"/>
+                <w:color w:val="FF0000"/>
+                <w:sz w:val="20"/>
+                <w:szCs w:val="20"/>
+              </w:rPr>
+              <w:t>SchILD</w:t>
+            </w:r>
+            <w:proofErr w:type="spellEnd"/>
+            <w:r>
+              <w:rPr>
+                <w:rFonts w:ascii="Lucida Sans" w:hAnsi="Lucida Sans"/>
+                <w:color w:val="FF0000"/>
+                <w:sz w:val="20"/>
+                <w:szCs w:val="20"/>
+              </w:rPr>
+              <w:t xml:space="preserve"> 2.0.21.15</w:t>
             </w:r>
           </w:p>
         </w:tc>
@@ -7727,7 +9564,53 @@
                 <w:szCs w:val="20"/>
               </w:rPr>
               <w:lastRenderedPageBreak/>
-              <w:t>Kursarten im Subreport_Punkte:Fachuebersicht im ReportOnStartPage ergänzt werden. Aktuell werden nur GKS, GKM, AB3, AB4, LK1 und LK2 ausgegeben.</w:t>
+              <w:t xml:space="preserve">Kursarten im </w:t>
+            </w:r>
+            <w:proofErr w:type="spellStart"/>
+            <w:r>
+              <w:rPr>
+                <w:rFonts w:ascii="Lucida Sans" w:hAnsi="Lucida Sans"/>
+                <w:sz w:val="20"/>
+                <w:szCs w:val="20"/>
+              </w:rPr>
+              <w:t>Subreport_</w:t>
+            </w:r>
+            <w:proofErr w:type="gramStart"/>
+            <w:r>
+              <w:rPr>
+                <w:rFonts w:ascii="Lucida Sans" w:hAnsi="Lucida Sans"/>
+                <w:sz w:val="20"/>
+                <w:szCs w:val="20"/>
+              </w:rPr>
+              <w:t>Punkte:Fachuebersicht</w:t>
+            </w:r>
+            <w:proofErr w:type="spellEnd"/>
+            <w:proofErr w:type="gramEnd"/>
+            <w:r>
+              <w:rPr>
+                <w:rFonts w:ascii="Lucida Sans" w:hAnsi="Lucida Sans"/>
+                <w:sz w:val="20"/>
+                <w:szCs w:val="20"/>
+              </w:rPr>
+              <w:t xml:space="preserve"> im </w:t>
+            </w:r>
+            <w:proofErr w:type="spellStart"/>
+            <w:r>
+              <w:rPr>
+                <w:rFonts w:ascii="Lucida Sans" w:hAnsi="Lucida Sans"/>
+                <w:sz w:val="20"/>
+                <w:szCs w:val="20"/>
+              </w:rPr>
+              <w:t>ReportOnStartPage</w:t>
+            </w:r>
+            <w:proofErr w:type="spellEnd"/>
+            <w:r>
+              <w:rPr>
+                <w:rFonts w:ascii="Lucida Sans" w:hAnsi="Lucida Sans"/>
+                <w:sz w:val="20"/>
+                <w:szCs w:val="20"/>
+              </w:rPr>
+              <w:t xml:space="preserve"> ergänzt werden. Aktuell werden nur GKS, GKM, AB3, AB4, LK1 und LK2 ausgegeben.</w:t>
             </w:r>
           </w:p>
           <w:p>
@@ -7765,7 +9648,25 @@
                 <w:sz w:val="20"/>
                 <w:szCs w:val="20"/>
               </w:rPr>
-              <w:t>Katalog der Unterichtsfächer)</w:t>
+              <w:t xml:space="preserve">Katalog der </w:t>
+            </w:r>
+            <w:proofErr w:type="spellStart"/>
+            <w:r>
+              <w:rPr>
+                <w:rFonts w:ascii="Lucida Sans" w:hAnsi="Lucida Sans"/>
+                <w:sz w:val="20"/>
+                <w:szCs w:val="20"/>
+              </w:rPr>
+              <w:t>Unterichtsfächer</w:t>
+            </w:r>
+            <w:proofErr w:type="spellEnd"/>
+            <w:r>
+              <w:rPr>
+                <w:rFonts w:ascii="Lucida Sans" w:hAnsi="Lucida Sans"/>
+                <w:sz w:val="20"/>
+                <w:szCs w:val="20"/>
+              </w:rPr>
+              <w:t>)</w:t>
             </w:r>
           </w:p>
         </w:tc>
@@ -7794,7 +9695,25 @@
                 <w:szCs w:val="20"/>
               </w:rPr>
               <w:lastRenderedPageBreak/>
-              <w:t>ZAA1-2016-AnlD- Ergebnis (Anl D33b)</w:t>
+              <w:t>ZAA1-2016-AnlD- Ergebnis (</w:t>
+            </w:r>
+            <w:proofErr w:type="spellStart"/>
+            <w:r>
+              <w:rPr>
+                <w:rFonts w:ascii="Lucida Sans" w:hAnsi="Lucida Sans"/>
+                <w:sz w:val="20"/>
+                <w:szCs w:val="20"/>
+              </w:rPr>
+              <w:t>Anl</w:t>
+            </w:r>
+            <w:proofErr w:type="spellEnd"/>
+            <w:r>
+              <w:rPr>
+                <w:rFonts w:ascii="Lucida Sans" w:hAnsi="Lucida Sans"/>
+                <w:sz w:val="20"/>
+                <w:szCs w:val="20"/>
+              </w:rPr>
+              <w:t xml:space="preserve"> D33b)</w:t>
             </w:r>
           </w:p>
         </w:tc>
@@ -7904,15 +9823,51 @@
                 <w:sz w:val="20"/>
                 <w:szCs w:val="20"/>
               </w:rPr>
-              <w:t>AGZ-2016- Anl D - Be</w:t>
-            </w:r>
-            <w:r>
-              <w:rPr>
-                <w:rFonts w:ascii="Lucida Sans" w:hAnsi="Lucida Sans"/>
-                <w:sz w:val="20"/>
-                <w:szCs w:val="20"/>
-              </w:rPr>
-              <w:t>werbung (Anl D34)</w:t>
+              <w:t xml:space="preserve">AGZ-2016- </w:t>
+            </w:r>
+            <w:proofErr w:type="spellStart"/>
+            <w:r>
+              <w:rPr>
+                <w:rFonts w:ascii="Lucida Sans" w:hAnsi="Lucida Sans"/>
+                <w:sz w:val="20"/>
+                <w:szCs w:val="20"/>
+              </w:rPr>
+              <w:t>Anl</w:t>
+            </w:r>
+            <w:proofErr w:type="spellEnd"/>
+            <w:r>
+              <w:rPr>
+                <w:rFonts w:ascii="Lucida Sans" w:hAnsi="Lucida Sans"/>
+                <w:sz w:val="20"/>
+                <w:szCs w:val="20"/>
+              </w:rPr>
+              <w:t xml:space="preserve"> D - Be</w:t>
+            </w:r>
+            <w:r>
+              <w:rPr>
+                <w:rFonts w:ascii="Lucida Sans" w:hAnsi="Lucida Sans"/>
+                <w:sz w:val="20"/>
+                <w:szCs w:val="20"/>
+              </w:rPr>
+              <w:t>werbung (</w:t>
+            </w:r>
+            <w:proofErr w:type="spellStart"/>
+            <w:r>
+              <w:rPr>
+                <w:rFonts w:ascii="Lucida Sans" w:hAnsi="Lucida Sans"/>
+                <w:sz w:val="20"/>
+                <w:szCs w:val="20"/>
+              </w:rPr>
+              <w:t>Anl</w:t>
+            </w:r>
+            <w:proofErr w:type="spellEnd"/>
+            <w:r>
+              <w:rPr>
+                <w:rFonts w:ascii="Lucida Sans" w:hAnsi="Lucida Sans"/>
+                <w:sz w:val="20"/>
+                <w:szCs w:val="20"/>
+              </w:rPr>
+              <w:t xml:space="preserve"> D34)</w:t>
             </w:r>
           </w:p>
         </w:tc>
@@ -8075,7 +10030,43 @@
                 <w:sz w:val="20"/>
                 <w:szCs w:val="20"/>
               </w:rPr>
-              <w:t>AGZ-2016-AnlD12-14- FHRsT (Anl D35)</w:t>
+              <w:t xml:space="preserve">AGZ-2016-AnlD12-14- </w:t>
+            </w:r>
+            <w:proofErr w:type="spellStart"/>
+            <w:r>
+              <w:rPr>
+                <w:rFonts w:ascii="Lucida Sans" w:hAnsi="Lucida Sans"/>
+                <w:sz w:val="20"/>
+                <w:szCs w:val="20"/>
+              </w:rPr>
+              <w:t>FHRsT</w:t>
+            </w:r>
+            <w:proofErr w:type="spellEnd"/>
+            <w:r>
+              <w:rPr>
+                <w:rFonts w:ascii="Lucida Sans" w:hAnsi="Lucida Sans"/>
+                <w:sz w:val="20"/>
+                <w:szCs w:val="20"/>
+              </w:rPr>
+              <w:t xml:space="preserve"> (</w:t>
+            </w:r>
+            <w:proofErr w:type="spellStart"/>
+            <w:r>
+              <w:rPr>
+                <w:rFonts w:ascii="Lucida Sans" w:hAnsi="Lucida Sans"/>
+                <w:sz w:val="20"/>
+                <w:szCs w:val="20"/>
+              </w:rPr>
+              <w:t>Anl</w:t>
+            </w:r>
+            <w:proofErr w:type="spellEnd"/>
+            <w:r>
+              <w:rPr>
+                <w:rFonts w:ascii="Lucida Sans" w:hAnsi="Lucida Sans"/>
+                <w:sz w:val="20"/>
+                <w:szCs w:val="20"/>
+              </w:rPr>
+              <w:t xml:space="preserve"> D35)</w:t>
             </w:r>
             <w:r>
               <w:rPr>
@@ -8135,8 +10126,18 @@
                 <w:sz w:val="20"/>
                 <w:szCs w:val="20"/>
               </w:rPr>
-              <w:t>Abgangszeugnis A3 ggf. mit FHRsT</w:t>
-            </w:r>
+              <w:t xml:space="preserve">Abgangszeugnis A3 ggf. mit </w:t>
+            </w:r>
+            <w:proofErr w:type="spellStart"/>
+            <w:r>
+              <w:rPr>
+                <w:rFonts w:ascii="Lucida Sans" w:hAnsi="Lucida Sans"/>
+                <w:sz w:val="20"/>
+                <w:szCs w:val="20"/>
+              </w:rPr>
+              <w:t>FHRsT</w:t>
+            </w:r>
+            <w:proofErr w:type="spellEnd"/>
           </w:p>
         </w:tc>
         <w:tc>
@@ -8259,7 +10260,43 @@
                 <w:sz w:val="20"/>
                 <w:szCs w:val="20"/>
               </w:rPr>
-              <w:t>AGZ-2016-AnlD12-14- FHRsT (Anl D35)</w:t>
+              <w:t xml:space="preserve">AGZ-2016-AnlD12-14- </w:t>
+            </w:r>
+            <w:proofErr w:type="spellStart"/>
+            <w:r>
+              <w:rPr>
+                <w:rFonts w:ascii="Lucida Sans" w:hAnsi="Lucida Sans"/>
+                <w:sz w:val="20"/>
+                <w:szCs w:val="20"/>
+              </w:rPr>
+              <w:t>FHRsT</w:t>
+            </w:r>
+            <w:proofErr w:type="spellEnd"/>
+            <w:r>
+              <w:rPr>
+                <w:rFonts w:ascii="Lucida Sans" w:hAnsi="Lucida Sans"/>
+                <w:sz w:val="20"/>
+                <w:szCs w:val="20"/>
+              </w:rPr>
+              <w:t xml:space="preserve"> (</w:t>
+            </w:r>
+            <w:proofErr w:type="spellStart"/>
+            <w:r>
+              <w:rPr>
+                <w:rFonts w:ascii="Lucida Sans" w:hAnsi="Lucida Sans"/>
+                <w:sz w:val="20"/>
+                <w:szCs w:val="20"/>
+              </w:rPr>
+              <w:t>Anl</w:t>
+            </w:r>
+            <w:proofErr w:type="spellEnd"/>
+            <w:r>
+              <w:rPr>
+                <w:rFonts w:ascii="Lucida Sans" w:hAnsi="Lucida Sans"/>
+                <w:sz w:val="20"/>
+                <w:szCs w:val="20"/>
+              </w:rPr>
+              <w:t xml:space="preserve"> D35)</w:t>
             </w:r>
             <w:r>
               <w:rPr>
@@ -8319,7 +10356,43 @@
                 <w:sz w:val="20"/>
                 <w:szCs w:val="20"/>
               </w:rPr>
-              <w:t>Abgangszeugnis A3 ggf. mit FHRsT für die Schüler, die aus Bildungsgängen mit Doppelqualifikation ohne Abitur, sondern nur mit FHRsT abgehen</w:t>
+              <w:t xml:space="preserve">Abgangszeugnis A3 ggf. mit </w:t>
+            </w:r>
+            <w:proofErr w:type="spellStart"/>
+            <w:r>
+              <w:rPr>
+                <w:rFonts w:ascii="Lucida Sans" w:hAnsi="Lucida Sans"/>
+                <w:sz w:val="20"/>
+                <w:szCs w:val="20"/>
+              </w:rPr>
+              <w:t>FHRsT</w:t>
+            </w:r>
+            <w:proofErr w:type="spellEnd"/>
+            <w:r>
+              <w:rPr>
+                <w:rFonts w:ascii="Lucida Sans" w:hAnsi="Lucida Sans"/>
+                <w:sz w:val="20"/>
+                <w:szCs w:val="20"/>
+              </w:rPr>
+              <w:t xml:space="preserve"> für die Schüler, die aus Bildungsgängen mit Doppelqualifikation ohne Abitur, sondern nur mit </w:t>
+            </w:r>
+            <w:proofErr w:type="spellStart"/>
+            <w:r>
+              <w:rPr>
+                <w:rFonts w:ascii="Lucida Sans" w:hAnsi="Lucida Sans"/>
+                <w:sz w:val="20"/>
+                <w:szCs w:val="20"/>
+              </w:rPr>
+              <w:t>FHRsT</w:t>
+            </w:r>
+            <w:proofErr w:type="spellEnd"/>
+            <w:r>
+              <w:rPr>
+                <w:rFonts w:ascii="Lucida Sans" w:hAnsi="Lucida Sans"/>
+                <w:sz w:val="20"/>
+                <w:szCs w:val="20"/>
+              </w:rPr>
+              <w:t xml:space="preserve"> abgehen</w:t>
             </w:r>
           </w:p>
         </w:tc>
@@ -8400,7 +10473,25 @@
                 <w:sz w:val="20"/>
                 <w:szCs w:val="20"/>
               </w:rPr>
-              <w:t>FHRsT-2020_AnlD (Anl D35a)</w:t>
+              <w:t>FHRsT-2020_AnlD (</w:t>
+            </w:r>
+            <w:proofErr w:type="spellStart"/>
+            <w:r>
+              <w:rPr>
+                <w:rFonts w:ascii="Lucida Sans" w:hAnsi="Lucida Sans"/>
+                <w:sz w:val="20"/>
+                <w:szCs w:val="20"/>
+              </w:rPr>
+              <w:t>Anl</w:t>
+            </w:r>
+            <w:proofErr w:type="spellEnd"/>
+            <w:r>
+              <w:rPr>
+                <w:rFonts w:ascii="Lucida Sans" w:hAnsi="Lucida Sans"/>
+                <w:sz w:val="20"/>
+                <w:szCs w:val="20"/>
+              </w:rPr>
+              <w:t xml:space="preserve"> D35a)</w:t>
             </w:r>
           </w:p>
         </w:tc>
@@ -8426,8 +10517,18 @@
                 <w:sz w:val="20"/>
                 <w:szCs w:val="20"/>
               </w:rPr>
-              <w:t>Bescheinigung FHRsT</w:t>
-            </w:r>
+              <w:t xml:space="preserve">Bescheinigung </w:t>
+            </w:r>
+            <w:proofErr w:type="spellStart"/>
+            <w:r>
+              <w:rPr>
+                <w:rFonts w:ascii="Lucida Sans" w:hAnsi="Lucida Sans"/>
+                <w:sz w:val="20"/>
+                <w:szCs w:val="20"/>
+              </w:rPr>
+              <w:t>FHRsT</w:t>
+            </w:r>
+            <w:proofErr w:type="spellEnd"/>
           </w:p>
         </w:tc>
         <w:tc>
@@ -8557,7 +10658,25 @@
                 <w:szCs w:val="20"/>
               </w:rPr>
               <w:lastRenderedPageBreak/>
-              <w:t>Nichtzulassung Abitur (Anl D37)</w:t>
+              <w:t>Nichtzulassung Abitur (</w:t>
+            </w:r>
+            <w:proofErr w:type="spellStart"/>
+            <w:r>
+              <w:rPr>
+                <w:rFonts w:ascii="Lucida Sans" w:hAnsi="Lucida Sans"/>
+                <w:sz w:val="20"/>
+                <w:szCs w:val="20"/>
+              </w:rPr>
+              <w:t>Anl</w:t>
+            </w:r>
+            <w:proofErr w:type="spellEnd"/>
+            <w:r>
+              <w:rPr>
+                <w:rFonts w:ascii="Lucida Sans" w:hAnsi="Lucida Sans"/>
+                <w:sz w:val="20"/>
+                <w:szCs w:val="20"/>
+              </w:rPr>
+              <w:t xml:space="preserve"> D37)</w:t>
             </w:r>
           </w:p>
         </w:tc>
@@ -8712,7 +10831,25 @@
                 <w:sz w:val="20"/>
                 <w:szCs w:val="20"/>
               </w:rPr>
-              <w:t>AHR-2016_AnlD-Abitur (Anl D41)</w:t>
+              <w:t>AHR-2016_AnlD-Abitur (</w:t>
+            </w:r>
+            <w:proofErr w:type="spellStart"/>
+            <w:r>
+              <w:rPr>
+                <w:rFonts w:ascii="Lucida Sans" w:hAnsi="Lucida Sans"/>
+                <w:sz w:val="20"/>
+                <w:szCs w:val="20"/>
+              </w:rPr>
+              <w:t>Anl</w:t>
+            </w:r>
+            <w:proofErr w:type="spellEnd"/>
+            <w:r>
+              <w:rPr>
+                <w:rFonts w:ascii="Lucida Sans" w:hAnsi="Lucida Sans"/>
+                <w:sz w:val="20"/>
+                <w:szCs w:val="20"/>
+              </w:rPr>
+              <w:t xml:space="preserve"> D41)</w:t>
             </w:r>
           </w:p>
         </w:tc>
@@ -8816,7 +10953,25 @@
                 <w:sz w:val="20"/>
                 <w:szCs w:val="20"/>
               </w:rPr>
-              <w:t>Die Sprachen sind (mit GeR) in der Sprachfolge einzutragen</w:t>
+              <w:t xml:space="preserve">Die Sprachen sind (mit </w:t>
+            </w:r>
+            <w:proofErr w:type="spellStart"/>
+            <w:r>
+              <w:rPr>
+                <w:rFonts w:ascii="Lucida Sans" w:hAnsi="Lucida Sans"/>
+                <w:sz w:val="20"/>
+                <w:szCs w:val="20"/>
+              </w:rPr>
+              <w:t>GeR</w:t>
+            </w:r>
+            <w:proofErr w:type="spellEnd"/>
+            <w:r>
+              <w:rPr>
+                <w:rFonts w:ascii="Lucida Sans" w:hAnsi="Lucida Sans"/>
+                <w:sz w:val="20"/>
+                <w:szCs w:val="20"/>
+              </w:rPr>
+              <w:t>) in der Sprachfolge einzutragen</w:t>
             </w:r>
           </w:p>
           <w:p>
@@ -8838,7 +10993,25 @@
                 <w:sz w:val="20"/>
                 <w:szCs w:val="20"/>
               </w:rPr>
-              <w:t>Für Latinum, Graecum und Habraicum müssen auf dem Abiturreiter die entsprechenden Haken gesetzt werden.</w:t>
+              <w:t xml:space="preserve">Für Latinum, Graecum und </w:t>
+            </w:r>
+            <w:proofErr w:type="spellStart"/>
+            <w:r>
+              <w:rPr>
+                <w:rFonts w:ascii="Lucida Sans" w:hAnsi="Lucida Sans"/>
+                <w:sz w:val="20"/>
+                <w:szCs w:val="20"/>
+              </w:rPr>
+              <w:t>Habraicum</w:t>
+            </w:r>
+            <w:proofErr w:type="spellEnd"/>
+            <w:r>
+              <w:rPr>
+                <w:rFonts w:ascii="Lucida Sans" w:hAnsi="Lucida Sans"/>
+                <w:sz w:val="20"/>
+                <w:szCs w:val="20"/>
+              </w:rPr>
+              <w:t xml:space="preserve"> müssen auf dem Abiturreiter die entsprechenden Haken gesetzt werden.</w:t>
             </w:r>
           </w:p>
         </w:tc>
@@ -8867,7 +11040,25 @@
                 <w:sz w:val="20"/>
                 <w:szCs w:val="20"/>
               </w:rPr>
-              <w:t>Nichtbestehen-Abitur (Anl D42)</w:t>
+              <w:t>Nichtbestehen-Abitur (</w:t>
+            </w:r>
+            <w:proofErr w:type="spellStart"/>
+            <w:r>
+              <w:rPr>
+                <w:rFonts w:ascii="Lucida Sans" w:hAnsi="Lucida Sans"/>
+                <w:sz w:val="20"/>
+                <w:szCs w:val="20"/>
+              </w:rPr>
+              <w:t>Anl</w:t>
+            </w:r>
+            <w:proofErr w:type="spellEnd"/>
+            <w:r>
+              <w:rPr>
+                <w:rFonts w:ascii="Lucida Sans" w:hAnsi="Lucida Sans"/>
+                <w:sz w:val="20"/>
+                <w:szCs w:val="20"/>
+              </w:rPr>
+              <w:t xml:space="preserve"> D42)</w:t>
             </w:r>
           </w:p>
         </w:tc>
@@ -8949,7 +11140,25 @@
                 <w:sz w:val="20"/>
                 <w:szCs w:val="20"/>
               </w:rPr>
-              <w:t>Die Möglichkeit der Widerholung wird individuell abgefragt und entsprechend ausgegeben.</w:t>
+              <w:t xml:space="preserve">Die Möglichkeit der </w:t>
+            </w:r>
+            <w:proofErr w:type="spellStart"/>
+            <w:r>
+              <w:rPr>
+                <w:rFonts w:ascii="Lucida Sans" w:hAnsi="Lucida Sans"/>
+                <w:sz w:val="20"/>
+                <w:szCs w:val="20"/>
+              </w:rPr>
+              <w:t>Widerholung</w:t>
+            </w:r>
+            <w:proofErr w:type="spellEnd"/>
+            <w:r>
+              <w:rPr>
+                <w:rFonts w:ascii="Lucida Sans" w:hAnsi="Lucida Sans"/>
+                <w:sz w:val="20"/>
+                <w:szCs w:val="20"/>
+              </w:rPr>
+              <w:t xml:space="preserve"> wird individuell abgefragt und entsprechend ausgegeben.</w:t>
             </w:r>
           </w:p>
         </w:tc>
@@ -8978,7 +11187,43 @@
                 <w:sz w:val="20"/>
                 <w:szCs w:val="20"/>
               </w:rPr>
-              <w:t>Bescheinigung kl Latinum (Anl D43)</w:t>
+              <w:t xml:space="preserve">Bescheinigung </w:t>
+            </w:r>
+            <w:proofErr w:type="spellStart"/>
+            <w:r>
+              <w:rPr>
+                <w:rFonts w:ascii="Lucida Sans" w:hAnsi="Lucida Sans"/>
+                <w:sz w:val="20"/>
+                <w:szCs w:val="20"/>
+              </w:rPr>
+              <w:t>kl</w:t>
+            </w:r>
+            <w:proofErr w:type="spellEnd"/>
+            <w:r>
+              <w:rPr>
+                <w:rFonts w:ascii="Lucida Sans" w:hAnsi="Lucida Sans"/>
+                <w:sz w:val="20"/>
+                <w:szCs w:val="20"/>
+              </w:rPr>
+              <w:t xml:space="preserve"> Latinum (</w:t>
+            </w:r>
+            <w:proofErr w:type="spellStart"/>
+            <w:r>
+              <w:rPr>
+                <w:rFonts w:ascii="Lucida Sans" w:hAnsi="Lucida Sans"/>
+                <w:sz w:val="20"/>
+                <w:szCs w:val="20"/>
+              </w:rPr>
+              <w:t>Anl</w:t>
+            </w:r>
+            <w:proofErr w:type="spellEnd"/>
+            <w:r>
+              <w:rPr>
+                <w:rFonts w:ascii="Lucida Sans" w:hAnsi="Lucida Sans"/>
+                <w:sz w:val="20"/>
+                <w:szCs w:val="20"/>
+              </w:rPr>
+              <w:t xml:space="preserve"> D43)</w:t>
             </w:r>
           </w:p>
         </w:tc>
@@ -9089,15 +11334,53 @@
                 <w:sz w:val="20"/>
                 <w:szCs w:val="20"/>
               </w:rPr>
-              <w:t>ASZ-2016- AnlD FOS13-</w:t>
-            </w:r>
-            <w:r>
-              <w:rPr>
-                <w:rFonts w:ascii="Lucida Sans" w:hAnsi="Lucida Sans"/>
-                <w:sz w:val="20"/>
-                <w:szCs w:val="20"/>
-              </w:rPr>
-              <w:t>AHR  (Anl D44-a)</w:t>
+              <w:t xml:space="preserve">ASZ-2016- </w:t>
+            </w:r>
+            <w:proofErr w:type="spellStart"/>
+            <w:r>
+              <w:rPr>
+                <w:rFonts w:ascii="Lucida Sans" w:hAnsi="Lucida Sans"/>
+                <w:sz w:val="20"/>
+                <w:szCs w:val="20"/>
+              </w:rPr>
+              <w:t>AnlD</w:t>
+            </w:r>
+            <w:proofErr w:type="spellEnd"/>
+            <w:r>
+              <w:rPr>
+                <w:rFonts w:ascii="Lucida Sans" w:hAnsi="Lucida Sans"/>
+                <w:sz w:val="20"/>
+                <w:szCs w:val="20"/>
+              </w:rPr>
+              <w:t xml:space="preserve"> FOS13-</w:t>
+            </w:r>
+            <w:proofErr w:type="gramStart"/>
+            <w:r>
+              <w:rPr>
+                <w:rFonts w:ascii="Lucida Sans" w:hAnsi="Lucida Sans"/>
+                <w:sz w:val="20"/>
+                <w:szCs w:val="20"/>
+              </w:rPr>
+              <w:t>AHR  (</w:t>
+            </w:r>
+            <w:proofErr w:type="spellStart"/>
+            <w:proofErr w:type="gramEnd"/>
+            <w:r>
+              <w:rPr>
+                <w:rFonts w:ascii="Lucida Sans" w:hAnsi="Lucida Sans"/>
+                <w:sz w:val="20"/>
+                <w:szCs w:val="20"/>
+              </w:rPr>
+              <w:t>Anl</w:t>
+            </w:r>
+            <w:proofErr w:type="spellEnd"/>
+            <w:r>
+              <w:rPr>
+                <w:rFonts w:ascii="Lucida Sans" w:hAnsi="Lucida Sans"/>
+                <w:sz w:val="20"/>
+                <w:szCs w:val="20"/>
+              </w:rPr>
+              <w:t xml:space="preserve"> D44-a)</w:t>
             </w:r>
           </w:p>
         </w:tc>
@@ -9252,7 +11535,71 @@
                 <w:sz w:val="20"/>
                 <w:szCs w:val="20"/>
               </w:rPr>
-              <w:t>ASZ-2016- AnlD FOS13- fachgeb HR  (Anl D44-b)</w:t>
+              <w:t xml:space="preserve">ASZ-2016- </w:t>
+            </w:r>
+            <w:proofErr w:type="spellStart"/>
+            <w:r>
+              <w:rPr>
+                <w:rFonts w:ascii="Lucida Sans" w:hAnsi="Lucida Sans"/>
+                <w:sz w:val="20"/>
+                <w:szCs w:val="20"/>
+              </w:rPr>
+              <w:t>AnlD</w:t>
+            </w:r>
+            <w:proofErr w:type="spellEnd"/>
+            <w:r>
+              <w:rPr>
+                <w:rFonts w:ascii="Lucida Sans" w:hAnsi="Lucida Sans"/>
+                <w:sz w:val="20"/>
+                <w:szCs w:val="20"/>
+              </w:rPr>
+              <w:t xml:space="preserve"> FOS13- </w:t>
+            </w:r>
+            <w:proofErr w:type="spellStart"/>
+            <w:r>
+              <w:rPr>
+                <w:rFonts w:ascii="Lucida Sans" w:hAnsi="Lucida Sans"/>
+                <w:sz w:val="20"/>
+                <w:szCs w:val="20"/>
+              </w:rPr>
+              <w:t>fachgeb</w:t>
+            </w:r>
+            <w:proofErr w:type="spellEnd"/>
+            <w:r>
+              <w:rPr>
+                <w:rFonts w:ascii="Lucida Sans" w:hAnsi="Lucida Sans"/>
+                <w:sz w:val="20"/>
+                <w:szCs w:val="20"/>
+              </w:rPr>
+              <w:t xml:space="preserve"> </w:t>
+            </w:r>
+            <w:proofErr w:type="gramStart"/>
+            <w:r>
+              <w:rPr>
+                <w:rFonts w:ascii="Lucida Sans" w:hAnsi="Lucida Sans"/>
+                <w:sz w:val="20"/>
+                <w:szCs w:val="20"/>
+              </w:rPr>
+              <w:t>HR  (</w:t>
+            </w:r>
+            <w:proofErr w:type="spellStart"/>
+            <w:proofErr w:type="gramEnd"/>
+            <w:r>
+              <w:rPr>
+                <w:rFonts w:ascii="Lucida Sans" w:hAnsi="Lucida Sans"/>
+                <w:sz w:val="20"/>
+                <w:szCs w:val="20"/>
+              </w:rPr>
+              <w:t>Anl</w:t>
+            </w:r>
+            <w:proofErr w:type="spellEnd"/>
+            <w:r>
+              <w:rPr>
+                <w:rFonts w:ascii="Lucida Sans" w:hAnsi="Lucida Sans"/>
+                <w:sz w:val="20"/>
+                <w:szCs w:val="20"/>
+              </w:rPr>
+              <w:t xml:space="preserve"> D44-b)</w:t>
             </w:r>
           </w:p>
         </w:tc>
@@ -9334,7 +11681,25 @@
                 <w:sz w:val="20"/>
                 <w:szCs w:val="20"/>
               </w:rPr>
-              <w:t>Berechnungen und schriftliche Fächer wie bei Anl D44-a)</w:t>
+              <w:t xml:space="preserve">Berechnungen und schriftliche Fächer wie bei </w:t>
+            </w:r>
+            <w:proofErr w:type="spellStart"/>
+            <w:r>
+              <w:rPr>
+                <w:rFonts w:ascii="Lucida Sans" w:hAnsi="Lucida Sans"/>
+                <w:sz w:val="20"/>
+                <w:szCs w:val="20"/>
+              </w:rPr>
+              <w:t>Anl</w:t>
+            </w:r>
+            <w:proofErr w:type="spellEnd"/>
+            <w:r>
+              <w:rPr>
+                <w:rFonts w:ascii="Lucida Sans" w:hAnsi="Lucida Sans"/>
+                <w:sz w:val="20"/>
+                <w:szCs w:val="20"/>
+              </w:rPr>
+              <w:t xml:space="preserve"> D44-a)</w:t>
             </w:r>
           </w:p>
         </w:tc>
@@ -9363,7 +11728,53 @@
                 <w:sz w:val="20"/>
                 <w:szCs w:val="20"/>
               </w:rPr>
-              <w:t>AGZ-2016- AnlD FOS13- nach Pr  (Anl D45)</w:t>
+              <w:t xml:space="preserve">AGZ-2016- </w:t>
+            </w:r>
+            <w:proofErr w:type="spellStart"/>
+            <w:r>
+              <w:rPr>
+                <w:rFonts w:ascii="Lucida Sans" w:hAnsi="Lucida Sans"/>
+                <w:sz w:val="20"/>
+                <w:szCs w:val="20"/>
+              </w:rPr>
+              <w:t>AnlD</w:t>
+            </w:r>
+            <w:proofErr w:type="spellEnd"/>
+            <w:r>
+              <w:rPr>
+                <w:rFonts w:ascii="Lucida Sans" w:hAnsi="Lucida Sans"/>
+                <w:sz w:val="20"/>
+                <w:szCs w:val="20"/>
+              </w:rPr>
+              <w:t xml:space="preserve"> FOS13- nach </w:t>
+            </w:r>
+            <w:proofErr w:type="gramStart"/>
+            <w:r>
+              <w:rPr>
+                <w:rFonts w:ascii="Lucida Sans" w:hAnsi="Lucida Sans"/>
+                <w:sz w:val="20"/>
+                <w:szCs w:val="20"/>
+              </w:rPr>
+              <w:t>Pr  (</w:t>
+            </w:r>
+            <w:proofErr w:type="spellStart"/>
+            <w:proofErr w:type="gramEnd"/>
+            <w:r>
+              <w:rPr>
+                <w:rFonts w:ascii="Lucida Sans" w:hAnsi="Lucida Sans"/>
+                <w:sz w:val="20"/>
+                <w:szCs w:val="20"/>
+              </w:rPr>
+              <w:t>Anl</w:t>
+            </w:r>
+            <w:proofErr w:type="spellEnd"/>
+            <w:r>
+              <w:rPr>
+                <w:rFonts w:ascii="Lucida Sans" w:hAnsi="Lucida Sans"/>
+                <w:sz w:val="20"/>
+                <w:szCs w:val="20"/>
+              </w:rPr>
+              <w:t xml:space="preserve"> D45)</w:t>
             </w:r>
           </w:p>
         </w:tc>
@@ -9445,7 +11856,25 @@
                 <w:sz w:val="20"/>
                 <w:szCs w:val="20"/>
               </w:rPr>
-              <w:t>Berechnungen und schriftliche Fächer wie bei Anl D44-a)</w:t>
+              <w:t xml:space="preserve">Berechnungen und schriftliche Fächer wie bei </w:t>
+            </w:r>
+            <w:proofErr w:type="spellStart"/>
+            <w:r>
+              <w:rPr>
+                <w:rFonts w:ascii="Lucida Sans" w:hAnsi="Lucida Sans"/>
+                <w:sz w:val="20"/>
+                <w:szCs w:val="20"/>
+              </w:rPr>
+              <w:t>Anl</w:t>
+            </w:r>
+            <w:proofErr w:type="spellEnd"/>
+            <w:r>
+              <w:rPr>
+                <w:rFonts w:ascii="Lucida Sans" w:hAnsi="Lucida Sans"/>
+                <w:sz w:val="20"/>
+                <w:szCs w:val="20"/>
+              </w:rPr>
+              <w:t xml:space="preserve"> D44-a)</w:t>
             </w:r>
           </w:p>
         </w:tc>
@@ -9474,7 +11903,25 @@
                 <w:sz w:val="20"/>
                 <w:szCs w:val="20"/>
               </w:rPr>
-              <w:t>Nichtzulassung-Kolloquium (Anl D46)</w:t>
+              <w:t>Nichtzulassung-Kolloquium (</w:t>
+            </w:r>
+            <w:proofErr w:type="spellStart"/>
+            <w:r>
+              <w:rPr>
+                <w:rFonts w:ascii="Lucida Sans" w:hAnsi="Lucida Sans"/>
+                <w:sz w:val="20"/>
+                <w:szCs w:val="20"/>
+              </w:rPr>
+              <w:t>Anl</w:t>
+            </w:r>
+            <w:proofErr w:type="spellEnd"/>
+            <w:r>
+              <w:rPr>
+                <w:rFonts w:ascii="Lucida Sans" w:hAnsi="Lucida Sans"/>
+                <w:sz w:val="20"/>
+                <w:szCs w:val="20"/>
+              </w:rPr>
+              <w:t xml:space="preserve"> D46)</w:t>
             </w:r>
           </w:p>
         </w:tc>
@@ -9556,7 +12003,25 @@
                 <w:sz w:val="20"/>
                 <w:szCs w:val="20"/>
               </w:rPr>
-              <w:t>Die Möglichkeit der Widerholung wird individuell abgefragt.</w:t>
+              <w:t xml:space="preserve">Die Möglichkeit der </w:t>
+            </w:r>
+            <w:proofErr w:type="spellStart"/>
+            <w:r>
+              <w:rPr>
+                <w:rFonts w:ascii="Lucida Sans" w:hAnsi="Lucida Sans"/>
+                <w:sz w:val="20"/>
+                <w:szCs w:val="20"/>
+              </w:rPr>
+              <w:t>Widerholung</w:t>
+            </w:r>
+            <w:proofErr w:type="spellEnd"/>
+            <w:r>
+              <w:rPr>
+                <w:rFonts w:ascii="Lucida Sans" w:hAnsi="Lucida Sans"/>
+                <w:sz w:val="20"/>
+                <w:szCs w:val="20"/>
+              </w:rPr>
+              <w:t xml:space="preserve"> wird individuell abgefragt.</w:t>
             </w:r>
           </w:p>
         </w:tc>
@@ -9585,7 +12050,25 @@
                 <w:sz w:val="20"/>
                 <w:szCs w:val="20"/>
               </w:rPr>
-              <w:t>Nichtbestehen Kolloquium (Anl D47)</w:t>
+              <w:t>Nichtbestehen Kolloquium (</w:t>
+            </w:r>
+            <w:proofErr w:type="spellStart"/>
+            <w:r>
+              <w:rPr>
+                <w:rFonts w:ascii="Lucida Sans" w:hAnsi="Lucida Sans"/>
+                <w:sz w:val="20"/>
+                <w:szCs w:val="20"/>
+              </w:rPr>
+              <w:t>Anl</w:t>
+            </w:r>
+            <w:proofErr w:type="spellEnd"/>
+            <w:r>
+              <w:rPr>
+                <w:rFonts w:ascii="Lucida Sans" w:hAnsi="Lucida Sans"/>
+                <w:sz w:val="20"/>
+                <w:szCs w:val="20"/>
+              </w:rPr>
+              <w:t xml:space="preserve"> D47)</w:t>
             </w:r>
           </w:p>
         </w:tc>
@@ -9667,7 +12150,25 @@
                 <w:sz w:val="20"/>
                 <w:szCs w:val="20"/>
               </w:rPr>
-              <w:t>Die Möglichkeit der Widerholung wird individuell abgefragt.</w:t>
+              <w:t xml:space="preserve">Die Möglichkeit der </w:t>
+            </w:r>
+            <w:proofErr w:type="spellStart"/>
+            <w:r>
+              <w:rPr>
+                <w:rFonts w:ascii="Lucida Sans" w:hAnsi="Lucida Sans"/>
+                <w:sz w:val="20"/>
+                <w:szCs w:val="20"/>
+              </w:rPr>
+              <w:t>Widerholung</w:t>
+            </w:r>
+            <w:proofErr w:type="spellEnd"/>
+            <w:r>
+              <w:rPr>
+                <w:rFonts w:ascii="Lucida Sans" w:hAnsi="Lucida Sans"/>
+                <w:sz w:val="20"/>
+                <w:szCs w:val="20"/>
+              </w:rPr>
+              <w:t xml:space="preserve"> wird individuell abgefragt.</w:t>
             </w:r>
           </w:p>
           <w:p>
@@ -9689,7 +12190,25 @@
                 <w:sz w:val="20"/>
                 <w:szCs w:val="20"/>
               </w:rPr>
-              <w:t xml:space="preserve">Wenn eine Widerholung möglich ist, wird der zu beschlossene Zeitraum </w:t>
+              <w:t xml:space="preserve">Wenn eine </w:t>
+            </w:r>
+            <w:proofErr w:type="spellStart"/>
+            <w:r>
+              <w:rPr>
+                <w:rFonts w:ascii="Lucida Sans" w:hAnsi="Lucida Sans"/>
+                <w:sz w:val="20"/>
+                <w:szCs w:val="20"/>
+              </w:rPr>
+              <w:t>Widerholung</w:t>
+            </w:r>
+            <w:proofErr w:type="spellEnd"/>
+            <w:r>
+              <w:rPr>
+                <w:rFonts w:ascii="Lucida Sans" w:hAnsi="Lucida Sans"/>
+                <w:sz w:val="20"/>
+                <w:szCs w:val="20"/>
+              </w:rPr>
+              <w:t xml:space="preserve"> möglich ist, wird der zu beschlossene Zeitraum </w:t>
             </w:r>
             <w:r>
               <w:rPr>
@@ -9728,7 +12247,43 @@
                 <w:szCs w:val="20"/>
               </w:rPr>
               <w:lastRenderedPageBreak/>
-              <w:t>ASZ-2016- Anl D BAB-Erzieher (Anl D48)</w:t>
+              <w:t xml:space="preserve">ASZ-2016- </w:t>
+            </w:r>
+            <w:proofErr w:type="spellStart"/>
+            <w:r>
+              <w:rPr>
+                <w:rFonts w:ascii="Lucida Sans" w:hAnsi="Lucida Sans"/>
+                <w:sz w:val="20"/>
+                <w:szCs w:val="20"/>
+              </w:rPr>
+              <w:t>Anl</w:t>
+            </w:r>
+            <w:proofErr w:type="spellEnd"/>
+            <w:r>
+              <w:rPr>
+                <w:rFonts w:ascii="Lucida Sans" w:hAnsi="Lucida Sans"/>
+                <w:sz w:val="20"/>
+                <w:szCs w:val="20"/>
+              </w:rPr>
+              <w:t xml:space="preserve"> D BAB-Erzieher (</w:t>
+            </w:r>
+            <w:proofErr w:type="spellStart"/>
+            <w:r>
+              <w:rPr>
+                <w:rFonts w:ascii="Lucida Sans" w:hAnsi="Lucida Sans"/>
+                <w:sz w:val="20"/>
+                <w:szCs w:val="20"/>
+              </w:rPr>
+              <w:t>Anl</w:t>
+            </w:r>
+            <w:proofErr w:type="spellEnd"/>
+            <w:r>
+              <w:rPr>
+                <w:rFonts w:ascii="Lucida Sans" w:hAnsi="Lucida Sans"/>
+                <w:sz w:val="20"/>
+                <w:szCs w:val="20"/>
+              </w:rPr>
+              <w:t xml:space="preserve"> D48)</w:t>
             </w:r>
           </w:p>
         </w:tc>
@@ -9885,7 +12440,25 @@
                 <w:sz w:val="20"/>
                 <w:szCs w:val="20"/>
               </w:rPr>
-              <w:t>In der Berufsebene1 wird die Art der Fachschule (Technik, Sozialwesen, Wirtschaft,…) eingetragen.</w:t>
+              <w:t xml:space="preserve">In der Berufsebene1 wird die Art der Fachschule (Technik, Sozialwesen, </w:t>
+            </w:r>
+            <w:proofErr w:type="gramStart"/>
+            <w:r>
+              <w:rPr>
+                <w:rFonts w:ascii="Lucida Sans" w:hAnsi="Lucida Sans"/>
+                <w:sz w:val="20"/>
+                <w:szCs w:val="20"/>
+              </w:rPr>
+              <w:t>Wirtschaft,…</w:t>
+            </w:r>
+            <w:proofErr w:type="gramEnd"/>
+            <w:r>
+              <w:rPr>
+                <w:rFonts w:ascii="Lucida Sans" w:hAnsi="Lucida Sans"/>
+                <w:sz w:val="20"/>
+                <w:szCs w:val="20"/>
+              </w:rPr>
+              <w:t>) eingetragen.</w:t>
             </w:r>
           </w:p>
           <w:p>
@@ -10140,7 +12713,35 @@
                 <w:sz w:val="20"/>
                 <w:szCs w:val="20"/>
               </w:rPr>
-              <w:t>ASZ-2016- FS(Anl E5-3,4,5,6,7 und E7-3) mit und ohne FHR</w:t>
+              <w:t xml:space="preserve">ASZ-2016- </w:t>
+            </w:r>
+            <w:proofErr w:type="gramStart"/>
+            <w:r>
+              <w:rPr>
+                <w:rFonts w:ascii="Lucida Sans" w:hAnsi="Lucida Sans"/>
+                <w:sz w:val="20"/>
+                <w:szCs w:val="20"/>
+              </w:rPr>
+              <w:t>FS(</w:t>
+            </w:r>
+            <w:proofErr w:type="spellStart"/>
+            <w:proofErr w:type="gramEnd"/>
+            <w:r>
+              <w:rPr>
+                <w:rFonts w:ascii="Lucida Sans" w:hAnsi="Lucida Sans"/>
+                <w:sz w:val="20"/>
+                <w:szCs w:val="20"/>
+              </w:rPr>
+              <w:t>Anl</w:t>
+            </w:r>
+            <w:proofErr w:type="spellEnd"/>
+            <w:r>
+              <w:rPr>
+                <w:rFonts w:ascii="Lucida Sans" w:hAnsi="Lucida Sans"/>
+                <w:sz w:val="20"/>
+                <w:szCs w:val="20"/>
+              </w:rPr>
+              <w:t xml:space="preserve"> E5-3,4,5,6,7 und E7-3) mit und ohne FHR</w:t>
             </w:r>
           </w:p>
         </w:tc>
@@ -10279,7 +12880,43 @@
                 <w:sz w:val="20"/>
                 <w:szCs w:val="20"/>
               </w:rPr>
-              <w:t>Für die „Heilpädagogen“ ist statt der dritten Abschlussarbeit eine Kolloquiumsnote anzugeben. Hierfür wird einfach ein entsprechendes Fach in der Fächergruppe „Abschlussarbeit“ angelegt.</w:t>
+              <w:t xml:space="preserve">Für die „Heilpädagogen“ </w:t>
+            </w:r>
+            <w:proofErr w:type="gramStart"/>
+            <w:r>
+              <w:rPr>
+                <w:rFonts w:ascii="Lucida Sans" w:hAnsi="Lucida Sans"/>
+                <w:sz w:val="20"/>
+                <w:szCs w:val="20"/>
+              </w:rPr>
+              <w:t>ist</w:t>
+            </w:r>
+            <w:proofErr w:type="gramEnd"/>
+            <w:r>
+              <w:rPr>
+                <w:rFonts w:ascii="Lucida Sans" w:hAnsi="Lucida Sans"/>
+                <w:sz w:val="20"/>
+                <w:szCs w:val="20"/>
+              </w:rPr>
+              <w:t xml:space="preserve"> statt der dritten Abschlussarbeit eine </w:t>
+            </w:r>
+            <w:proofErr w:type="spellStart"/>
+            <w:r>
+              <w:rPr>
+                <w:rFonts w:ascii="Lucida Sans" w:hAnsi="Lucida Sans"/>
+                <w:sz w:val="20"/>
+                <w:szCs w:val="20"/>
+              </w:rPr>
+              <w:t>Kolloquiumsnote</w:t>
+            </w:r>
+            <w:proofErr w:type="spellEnd"/>
+            <w:r>
+              <w:rPr>
+                <w:rFonts w:ascii="Lucida Sans" w:hAnsi="Lucida Sans"/>
+                <w:sz w:val="20"/>
+                <w:szCs w:val="20"/>
+              </w:rPr>
+              <w:t xml:space="preserve"> anzugeben. Hierfür wird einfach ein entsprechendes Fach in der Fächergruppe „Abschlussarbeit“ angelegt.</w:t>
             </w:r>
           </w:p>
           <w:p>
@@ -10326,7 +12963,25 @@
                 <w:sz w:val="20"/>
                 <w:szCs w:val="20"/>
               </w:rPr>
-              <w:t xml:space="preserve">ASZ-2016- FS Sozialwesen (Anl E5-1,2 und </w:t>
+              <w:t>ASZ-2016- FS Sozialwesen (</w:t>
+            </w:r>
+            <w:proofErr w:type="spellStart"/>
+            <w:r>
+              <w:rPr>
+                <w:rFonts w:ascii="Lucida Sans" w:hAnsi="Lucida Sans"/>
+                <w:sz w:val="20"/>
+                <w:szCs w:val="20"/>
+              </w:rPr>
+              <w:t>Anl</w:t>
+            </w:r>
+            <w:proofErr w:type="spellEnd"/>
+            <w:r>
+              <w:rPr>
+                <w:rFonts w:ascii="Lucida Sans" w:hAnsi="Lucida Sans"/>
+                <w:sz w:val="20"/>
+                <w:szCs w:val="20"/>
+              </w:rPr>
+              <w:t xml:space="preserve"> E5-1,2 und </w:t>
             </w:r>
             <w:r>
               <w:rPr>
@@ -10401,7 +13056,25 @@
                 <w:szCs w:val="20"/>
               </w:rPr>
               <w:lastRenderedPageBreak/>
-              <w:t>(Erzieher, Heilerziehungspfleger,..)</w:t>
+              <w:t xml:space="preserve">(Erzieher, </w:t>
+            </w:r>
+            <w:proofErr w:type="gramStart"/>
+            <w:r>
+              <w:rPr>
+                <w:rFonts w:ascii="Lucida Sans" w:hAnsi="Lucida Sans"/>
+                <w:sz w:val="20"/>
+                <w:szCs w:val="20"/>
+              </w:rPr>
+              <w:t>Heilerziehungspfleger,..</w:t>
+            </w:r>
+            <w:proofErr w:type="gramEnd"/>
+            <w:r>
+              <w:rPr>
+                <w:rFonts w:ascii="Lucida Sans" w:hAnsi="Lucida Sans"/>
+                <w:sz w:val="20"/>
+                <w:szCs w:val="20"/>
+              </w:rPr>
+              <w:t>)</w:t>
             </w:r>
           </w:p>
         </w:tc>
@@ -10532,7 +13205,25 @@
                 <w:sz w:val="20"/>
                 <w:szCs w:val="20"/>
               </w:rPr>
-              <w:t>- FS Sozialwesen (Anl E5-1,2 und E7-1,2) mit und ohne FHR</w:t>
+              <w:t>- FS Sozialwesen (</w:t>
+            </w:r>
+            <w:proofErr w:type="spellStart"/>
+            <w:r>
+              <w:rPr>
+                <w:rFonts w:ascii="Lucida Sans" w:hAnsi="Lucida Sans"/>
+                <w:sz w:val="20"/>
+                <w:szCs w:val="20"/>
+              </w:rPr>
+              <w:t>Anl</w:t>
+            </w:r>
+            <w:proofErr w:type="spellEnd"/>
+            <w:r>
+              <w:rPr>
+                <w:rFonts w:ascii="Lucida Sans" w:hAnsi="Lucida Sans"/>
+                <w:sz w:val="20"/>
+                <w:szCs w:val="20"/>
+              </w:rPr>
+              <w:t xml:space="preserve"> E5-1,2 und E7-1,2) mit und ohne FHR</w:t>
             </w:r>
           </w:p>
         </w:tc>
@@ -10605,7 +13296,43 @@
                 <w:sz w:val="20"/>
                 <w:szCs w:val="20"/>
               </w:rPr>
-              <w:t xml:space="preserve">Ergänzend zu den Daten für den Theorie- und den Praxisteil wird hier noch das Datum des Führungszeugnisses (Vermerkart „Fuehrungszeugnis“) abgefragt. (oder aus dem Vermerk übernommen) Dies wurde bisher nur von der BezReg </w:t>
+              <w:t>Ergänzend zu den Daten für den Theorie- und den Praxisteil wird hier noch das Datum des Führungszeugnisses (Vermerkart „</w:t>
+            </w:r>
+            <w:proofErr w:type="spellStart"/>
+            <w:r>
+              <w:rPr>
+                <w:rFonts w:ascii="Lucida Sans" w:hAnsi="Lucida Sans"/>
+                <w:sz w:val="20"/>
+                <w:szCs w:val="20"/>
+              </w:rPr>
+              <w:t>Fuehrungszeugnis</w:t>
+            </w:r>
+            <w:proofErr w:type="spellEnd"/>
+            <w:r>
+              <w:rPr>
+                <w:rFonts w:ascii="Lucida Sans" w:hAnsi="Lucida Sans"/>
+                <w:sz w:val="20"/>
+                <w:szCs w:val="20"/>
+              </w:rPr>
+              <w:t xml:space="preserve">“) abgefragt. (oder aus dem Vermerk übernommen) Dies wurde bisher nur von der </w:t>
+            </w:r>
+            <w:proofErr w:type="spellStart"/>
+            <w:r>
+              <w:rPr>
+                <w:rFonts w:ascii="Lucida Sans" w:hAnsi="Lucida Sans"/>
+                <w:sz w:val="20"/>
+                <w:szCs w:val="20"/>
+              </w:rPr>
+              <w:t>BezReg</w:t>
+            </w:r>
+            <w:proofErr w:type="spellEnd"/>
+            <w:r>
+              <w:rPr>
+                <w:rFonts w:ascii="Lucida Sans" w:hAnsi="Lucida Sans"/>
+                <w:sz w:val="20"/>
+                <w:szCs w:val="20"/>
+              </w:rPr>
+              <w:t xml:space="preserve"> </w:t>
             </w:r>
             <w:r>
               <w:rPr>
@@ -10622,6 +13349,14 @@
                 <w:szCs w:val="20"/>
               </w:rPr>
               <w:t>schriftlich verlangt (Stand 18.2.21)</w:t>
+            </w:r>
+            <w:r>
+              <w:rPr>
+                <w:rFonts w:ascii="Lucida Sans" w:hAnsi="Lucida Sans"/>
+                <w:sz w:val="20"/>
+                <w:szCs w:val="20"/>
+              </w:rPr>
+              <w:t xml:space="preserve"> und tritt nur bei der Version „mit Führungszeugnis“ auf.</w:t>
             </w:r>
           </w:p>
           <w:p>
@@ -10668,7 +13403,35 @@
                 <w:sz w:val="20"/>
                 <w:szCs w:val="20"/>
               </w:rPr>
-              <w:t>ASZ-2016- FS(Anl E5-8) Aufbaubildungsgänge</w:t>
+              <w:t xml:space="preserve">ASZ-2016- </w:t>
+            </w:r>
+            <w:proofErr w:type="gramStart"/>
+            <w:r>
+              <w:rPr>
+                <w:rFonts w:ascii="Lucida Sans" w:hAnsi="Lucida Sans"/>
+                <w:sz w:val="20"/>
+                <w:szCs w:val="20"/>
+              </w:rPr>
+              <w:t>FS(</w:t>
+            </w:r>
+            <w:proofErr w:type="spellStart"/>
+            <w:proofErr w:type="gramEnd"/>
+            <w:r>
+              <w:rPr>
+                <w:rFonts w:ascii="Lucida Sans" w:hAnsi="Lucida Sans"/>
+                <w:sz w:val="20"/>
+                <w:szCs w:val="20"/>
+              </w:rPr>
+              <w:t>Anl</w:t>
+            </w:r>
+            <w:proofErr w:type="spellEnd"/>
+            <w:r>
+              <w:rPr>
+                <w:rFonts w:ascii="Lucida Sans" w:hAnsi="Lucida Sans"/>
+                <w:sz w:val="20"/>
+                <w:szCs w:val="20"/>
+              </w:rPr>
+              <w:t xml:space="preserve"> E5-8) Aufbaubildungsgänge</w:t>
             </w:r>
           </w:p>
         </w:tc>
@@ -10777,7 +13540,35 @@
                 <w:sz w:val="20"/>
                 <w:szCs w:val="20"/>
               </w:rPr>
-              <w:t>JAZ-2016- FS(Anl E4</w:t>
+              <w:t xml:space="preserve">JAZ-2016- </w:t>
+            </w:r>
+            <w:proofErr w:type="gramStart"/>
+            <w:r>
+              <w:rPr>
+                <w:rFonts w:ascii="Lucida Sans" w:hAnsi="Lucida Sans"/>
+                <w:sz w:val="20"/>
+                <w:szCs w:val="20"/>
+              </w:rPr>
+              <w:t>FS(</w:t>
+            </w:r>
+            <w:proofErr w:type="spellStart"/>
+            <w:proofErr w:type="gramEnd"/>
+            <w:r>
+              <w:rPr>
+                <w:rFonts w:ascii="Lucida Sans" w:hAnsi="Lucida Sans"/>
+                <w:sz w:val="20"/>
+                <w:szCs w:val="20"/>
+              </w:rPr>
+              <w:t>Anl</w:t>
+            </w:r>
+            <w:proofErr w:type="spellEnd"/>
+            <w:r>
+              <w:rPr>
+                <w:rFonts w:ascii="Lucida Sans" w:hAnsi="Lucida Sans"/>
+                <w:sz w:val="20"/>
+                <w:szCs w:val="20"/>
+              </w:rPr>
+              <w:t xml:space="preserve"> E4</w:t>
             </w:r>
             <w:r>
               <w:rPr>
@@ -10921,7 +13712,35 @@
                 <w:sz w:val="20"/>
                 <w:szCs w:val="20"/>
               </w:rPr>
-              <w:t>AGZ-2016- FS(Anl E6-1,2,3,4,5,6,7)</w:t>
+              <w:t xml:space="preserve">AGZ-2016- </w:t>
+            </w:r>
+            <w:proofErr w:type="gramStart"/>
+            <w:r>
+              <w:rPr>
+                <w:rFonts w:ascii="Lucida Sans" w:hAnsi="Lucida Sans"/>
+                <w:sz w:val="20"/>
+                <w:szCs w:val="20"/>
+              </w:rPr>
+              <w:t>FS(</w:t>
+            </w:r>
+            <w:proofErr w:type="spellStart"/>
+            <w:proofErr w:type="gramEnd"/>
+            <w:r>
+              <w:rPr>
+                <w:rFonts w:ascii="Lucida Sans" w:hAnsi="Lucida Sans"/>
+                <w:sz w:val="20"/>
+                <w:szCs w:val="20"/>
+              </w:rPr>
+              <w:t>Anl</w:t>
+            </w:r>
+            <w:proofErr w:type="spellEnd"/>
+            <w:r>
+              <w:rPr>
+                <w:rFonts w:ascii="Lucida Sans" w:hAnsi="Lucida Sans"/>
+                <w:sz w:val="20"/>
+                <w:szCs w:val="20"/>
+              </w:rPr>
+              <w:t xml:space="preserve"> E6-1,2,3,4,5,6,7)</w:t>
             </w:r>
             <w:r>
               <w:rPr>
@@ -11015,7 +13834,35 @@
                 <w:sz w:val="20"/>
                 <w:szCs w:val="20"/>
               </w:rPr>
-              <w:t>AGZ-2016- FS(Anl E6-8) Aufbaubildungsgang</w:t>
+              <w:t xml:space="preserve">AGZ-2016- </w:t>
+            </w:r>
+            <w:proofErr w:type="gramStart"/>
+            <w:r>
+              <w:rPr>
+                <w:rFonts w:ascii="Lucida Sans" w:hAnsi="Lucida Sans"/>
+                <w:sz w:val="20"/>
+                <w:szCs w:val="20"/>
+              </w:rPr>
+              <w:t>FS(</w:t>
+            </w:r>
+            <w:proofErr w:type="spellStart"/>
+            <w:proofErr w:type="gramEnd"/>
+            <w:r>
+              <w:rPr>
+                <w:rFonts w:ascii="Lucida Sans" w:hAnsi="Lucida Sans"/>
+                <w:sz w:val="20"/>
+                <w:szCs w:val="20"/>
+              </w:rPr>
+              <w:t>Anl</w:t>
+            </w:r>
+            <w:proofErr w:type="spellEnd"/>
+            <w:r>
+              <w:rPr>
+                <w:rFonts w:ascii="Lucida Sans" w:hAnsi="Lucida Sans"/>
+                <w:sz w:val="20"/>
+                <w:szCs w:val="20"/>
+              </w:rPr>
+              <w:t xml:space="preserve"> E6-8) Aufbaubildungsgang</w:t>
             </w:r>
             <w:r>
               <w:rPr>
@@ -11109,7 +13956,35 @@
                 <w:sz w:val="20"/>
                 <w:szCs w:val="20"/>
               </w:rPr>
-              <w:t>JAZ-2016- FS(Anl E4</w:t>
+              <w:t xml:space="preserve">JAZ-2016- </w:t>
+            </w:r>
+            <w:proofErr w:type="gramStart"/>
+            <w:r>
+              <w:rPr>
+                <w:rFonts w:ascii="Lucida Sans" w:hAnsi="Lucida Sans"/>
+                <w:sz w:val="20"/>
+                <w:szCs w:val="20"/>
+              </w:rPr>
+              <w:t>FS(</w:t>
+            </w:r>
+            <w:proofErr w:type="spellStart"/>
+            <w:proofErr w:type="gramEnd"/>
+            <w:r>
+              <w:rPr>
+                <w:rFonts w:ascii="Lucida Sans" w:hAnsi="Lucida Sans"/>
+                <w:sz w:val="20"/>
+                <w:szCs w:val="20"/>
+              </w:rPr>
+              <w:t>Anl</w:t>
+            </w:r>
+            <w:proofErr w:type="spellEnd"/>
+            <w:r>
+              <w:rPr>
+                <w:rFonts w:ascii="Lucida Sans" w:hAnsi="Lucida Sans"/>
+                <w:sz w:val="20"/>
+                <w:szCs w:val="20"/>
+              </w:rPr>
+              <w:t xml:space="preserve"> E4</w:t>
             </w:r>
             <w:r>
               <w:rPr>
@@ -11227,7 +14102,35 @@
                 <w:sz w:val="20"/>
                 <w:szCs w:val="20"/>
               </w:rPr>
-              <w:t>Mitteilung Nichtzulassung 2016- FS(Anl E4</w:t>
+              <w:t xml:space="preserve">Mitteilung Nichtzulassung 2016- </w:t>
+            </w:r>
+            <w:proofErr w:type="gramStart"/>
+            <w:r>
+              <w:rPr>
+                <w:rFonts w:ascii="Lucida Sans" w:hAnsi="Lucida Sans"/>
+                <w:sz w:val="20"/>
+                <w:szCs w:val="20"/>
+              </w:rPr>
+              <w:t>FS(</w:t>
+            </w:r>
+            <w:proofErr w:type="spellStart"/>
+            <w:proofErr w:type="gramEnd"/>
+            <w:r>
+              <w:rPr>
+                <w:rFonts w:ascii="Lucida Sans" w:hAnsi="Lucida Sans"/>
+                <w:sz w:val="20"/>
+                <w:szCs w:val="20"/>
+              </w:rPr>
+              <w:t>Anl</w:t>
+            </w:r>
+            <w:proofErr w:type="spellEnd"/>
+            <w:r>
+              <w:rPr>
+                <w:rFonts w:ascii="Lucida Sans" w:hAnsi="Lucida Sans"/>
+                <w:sz w:val="20"/>
+                <w:szCs w:val="20"/>
+              </w:rPr>
+              <w:t xml:space="preserve"> E4</w:t>
             </w:r>
             <w:r>
               <w:rPr>
@@ -11342,7 +14245,25 @@
                 <w:szCs w:val="20"/>
               </w:rPr>
               <w:lastRenderedPageBreak/>
-              <w:t>Mitteilung Nichtzulassung 2016- FS-FSP (Anl E4</w:t>
+              <w:t>Mitteilung Nichtzulassung 2016- FS-FSP (</w:t>
+            </w:r>
+            <w:proofErr w:type="spellStart"/>
+            <w:r>
+              <w:rPr>
+                <w:rFonts w:ascii="Lucida Sans" w:hAnsi="Lucida Sans"/>
+                <w:sz w:val="20"/>
+                <w:szCs w:val="20"/>
+              </w:rPr>
+              <w:t>Anl</w:t>
+            </w:r>
+            <w:proofErr w:type="spellEnd"/>
+            <w:r>
+              <w:rPr>
+                <w:rFonts w:ascii="Lucida Sans" w:hAnsi="Lucida Sans"/>
+                <w:sz w:val="20"/>
+                <w:szCs w:val="20"/>
+              </w:rPr>
+              <w:t xml:space="preserve"> E4</w:t>
             </w:r>
             <w:r>
               <w:rPr>
@@ -11456,7 +14377,25 @@
                 <w:sz w:val="20"/>
                 <w:szCs w:val="20"/>
               </w:rPr>
-              <w:t>Mitteilung Nichtzulassung 2016- FS-HEP (Anl E4</w:t>
+              <w:t>Mitteilung Nichtzulassung 2016- FS-HEP (</w:t>
+            </w:r>
+            <w:proofErr w:type="spellStart"/>
+            <w:r>
+              <w:rPr>
+                <w:rFonts w:ascii="Lucida Sans" w:hAnsi="Lucida Sans"/>
+                <w:sz w:val="20"/>
+                <w:szCs w:val="20"/>
+              </w:rPr>
+              <w:t>Anl</w:t>
+            </w:r>
+            <w:proofErr w:type="spellEnd"/>
+            <w:r>
+              <w:rPr>
+                <w:rFonts w:ascii="Lucida Sans" w:hAnsi="Lucida Sans"/>
+                <w:sz w:val="20"/>
+                <w:szCs w:val="20"/>
+              </w:rPr>
+              <w:t xml:space="preserve"> E4</w:t>
             </w:r>
             <w:r>
               <w:rPr>
@@ -11570,7 +14509,35 @@
                 <w:sz w:val="20"/>
                 <w:szCs w:val="20"/>
               </w:rPr>
-              <w:t>ASZ-2016- FS Extern(Anl E8-3,4,5)</w:t>
+              <w:t xml:space="preserve">ASZ-2016- FS </w:t>
+            </w:r>
+            <w:proofErr w:type="gramStart"/>
+            <w:r>
+              <w:rPr>
+                <w:rFonts w:ascii="Lucida Sans" w:hAnsi="Lucida Sans"/>
+                <w:sz w:val="20"/>
+                <w:szCs w:val="20"/>
+              </w:rPr>
+              <w:t>Extern(</w:t>
+            </w:r>
+            <w:proofErr w:type="spellStart"/>
+            <w:proofErr w:type="gramEnd"/>
+            <w:r>
+              <w:rPr>
+                <w:rFonts w:ascii="Lucida Sans" w:hAnsi="Lucida Sans"/>
+                <w:sz w:val="20"/>
+                <w:szCs w:val="20"/>
+              </w:rPr>
+              <w:t>Anl</w:t>
+            </w:r>
+            <w:proofErr w:type="spellEnd"/>
+            <w:r>
+              <w:rPr>
+                <w:rFonts w:ascii="Lucida Sans" w:hAnsi="Lucida Sans"/>
+                <w:sz w:val="20"/>
+                <w:szCs w:val="20"/>
+              </w:rPr>
+              <w:t xml:space="preserve"> E8-3,4,5)</w:t>
             </w:r>
           </w:p>
         </w:tc>
@@ -11616,8 +14583,18 @@
                 <w:sz w:val="20"/>
                 <w:szCs w:val="20"/>
               </w:rPr>
-              <w:t>Abschlusszeugnis für die Externenprüfung</w:t>
-            </w:r>
+              <w:t xml:space="preserve">Abschlusszeugnis für die </w:t>
+            </w:r>
+            <w:proofErr w:type="spellStart"/>
+            <w:r>
+              <w:rPr>
+                <w:rFonts w:ascii="Lucida Sans" w:hAnsi="Lucida Sans"/>
+                <w:sz w:val="20"/>
+                <w:szCs w:val="20"/>
+              </w:rPr>
+              <w:t>Externenprüfung</w:t>
+            </w:r>
+            <w:proofErr w:type="spellEnd"/>
           </w:p>
         </w:tc>
         <w:tc>
@@ -11668,7 +14645,35 @@
                 <w:sz w:val="20"/>
                 <w:szCs w:val="20"/>
               </w:rPr>
-              <w:t>ASZ-2016- FS Sozialwesen Extern(Anl E8</w:t>
+              <w:t xml:space="preserve">ASZ-2016- FS Sozialwesen </w:t>
+            </w:r>
+            <w:proofErr w:type="gramStart"/>
+            <w:r>
+              <w:rPr>
+                <w:rFonts w:ascii="Lucida Sans" w:hAnsi="Lucida Sans"/>
+                <w:sz w:val="20"/>
+                <w:szCs w:val="20"/>
+              </w:rPr>
+              <w:t>Extern(</w:t>
+            </w:r>
+            <w:proofErr w:type="spellStart"/>
+            <w:proofErr w:type="gramEnd"/>
+            <w:r>
+              <w:rPr>
+                <w:rFonts w:ascii="Lucida Sans" w:hAnsi="Lucida Sans"/>
+                <w:sz w:val="20"/>
+                <w:szCs w:val="20"/>
+              </w:rPr>
+              <w:t>Anl</w:t>
+            </w:r>
+            <w:proofErr w:type="spellEnd"/>
+            <w:r>
+              <w:rPr>
+                <w:rFonts w:ascii="Lucida Sans" w:hAnsi="Lucida Sans"/>
+                <w:sz w:val="20"/>
+                <w:szCs w:val="20"/>
+              </w:rPr>
+              <w:t xml:space="preserve"> E8</w:t>
             </w:r>
             <w:r>
               <w:rPr>
@@ -11730,7 +14735,25 @@
                 <w:sz w:val="20"/>
                 <w:szCs w:val="20"/>
               </w:rPr>
-              <w:t>Abschlusszeugnis der FS für Sozialwesen (Sozialpädagogik, Heilerziehungspflege,…)</w:t>
+              <w:t xml:space="preserve">Abschlusszeugnis der FS für Sozialwesen (Sozialpädagogik, </w:t>
+            </w:r>
+            <w:proofErr w:type="gramStart"/>
+            <w:r>
+              <w:rPr>
+                <w:rFonts w:ascii="Lucida Sans" w:hAnsi="Lucida Sans"/>
+                <w:sz w:val="20"/>
+                <w:szCs w:val="20"/>
+              </w:rPr>
+              <w:t>Heilerziehungspflege,…</w:t>
+            </w:r>
+            <w:proofErr w:type="gramEnd"/>
+            <w:r>
+              <w:rPr>
+                <w:rFonts w:ascii="Lucida Sans" w:hAnsi="Lucida Sans"/>
+                <w:sz w:val="20"/>
+                <w:szCs w:val="20"/>
+              </w:rPr>
+              <w:t>)</w:t>
             </w:r>
           </w:p>
         </w:tc>
@@ -11804,7 +14827,35 @@
                 <w:sz w:val="20"/>
                 <w:szCs w:val="20"/>
               </w:rPr>
-              <w:t>AGZ-2016- FS(Anl E6) nach Examen</w:t>
+              <w:t xml:space="preserve">AGZ-2016- </w:t>
+            </w:r>
+            <w:proofErr w:type="gramStart"/>
+            <w:r>
+              <w:rPr>
+                <w:rFonts w:ascii="Lucida Sans" w:hAnsi="Lucida Sans"/>
+                <w:sz w:val="20"/>
+                <w:szCs w:val="20"/>
+              </w:rPr>
+              <w:t>FS(</w:t>
+            </w:r>
+            <w:proofErr w:type="spellStart"/>
+            <w:proofErr w:type="gramEnd"/>
+            <w:r>
+              <w:rPr>
+                <w:rFonts w:ascii="Lucida Sans" w:hAnsi="Lucida Sans"/>
+                <w:sz w:val="20"/>
+                <w:szCs w:val="20"/>
+              </w:rPr>
+              <w:t>Anl</w:t>
+            </w:r>
+            <w:proofErr w:type="spellEnd"/>
+            <w:r>
+              <w:rPr>
+                <w:rFonts w:ascii="Lucida Sans" w:hAnsi="Lucida Sans"/>
+                <w:sz w:val="20"/>
+                <w:szCs w:val="20"/>
+              </w:rPr>
+              <w:t xml:space="preserve"> E6) nach Examen</w:t>
             </w:r>
           </w:p>
         </w:tc>
@@ -11924,7 +14975,35 @@
                 <w:sz w:val="20"/>
                 <w:szCs w:val="20"/>
               </w:rPr>
-              <w:t>JAZ-2016- FS(Anl E5c) Zulassung Examen</w:t>
+              <w:t xml:space="preserve">JAZ-2016- </w:t>
+            </w:r>
+            <w:proofErr w:type="gramStart"/>
+            <w:r>
+              <w:rPr>
+                <w:rFonts w:ascii="Lucida Sans" w:hAnsi="Lucida Sans"/>
+                <w:sz w:val="20"/>
+                <w:szCs w:val="20"/>
+              </w:rPr>
+              <w:t>FS(</w:t>
+            </w:r>
+            <w:proofErr w:type="spellStart"/>
+            <w:proofErr w:type="gramEnd"/>
+            <w:r>
+              <w:rPr>
+                <w:rFonts w:ascii="Lucida Sans" w:hAnsi="Lucida Sans"/>
+                <w:sz w:val="20"/>
+                <w:szCs w:val="20"/>
+              </w:rPr>
+              <w:t>Anl</w:t>
+            </w:r>
+            <w:proofErr w:type="spellEnd"/>
+            <w:r>
+              <w:rPr>
+                <w:rFonts w:ascii="Lucida Sans" w:hAnsi="Lucida Sans"/>
+                <w:sz w:val="20"/>
+                <w:szCs w:val="20"/>
+              </w:rPr>
+              <w:t xml:space="preserve"> E5c) Zulassung Examen</w:t>
             </w:r>
             <w:r>
               <w:rPr>
@@ -12193,7 +15272,25 @@
                 <w:sz w:val="20"/>
                 <w:szCs w:val="20"/>
               </w:rPr>
-              <w:t>Die Themen der Abschlussarbeiten und der praktischen Prüfung werden wie bei den ASZ eingetragen. Dabei wird für die praktische Prüfung ein eigenes Fach angelegt. Die Zeugnisbezeichnungen der Fächer sollten „Thema der praktischen Prüfung“ und „Thema Arbeit 1“,.. lauten</w:t>
+              <w:t>Die Themen der Abschlussarbeiten und der praktischen Prüfung werden wie bei den ASZ eingetragen. Dabei wird für die praktische Prüfung ein eigenes Fach angelegt. Die Zeugnisbezeichnungen der Fächer sollten „Thema der praktischen Prüfung“ und „Thema Arbeit 1</w:t>
+            </w:r>
+            <w:proofErr w:type="gramStart"/>
+            <w:r>
+              <w:rPr>
+                <w:rFonts w:ascii="Lucida Sans" w:hAnsi="Lucida Sans"/>
+                <w:sz w:val="20"/>
+                <w:szCs w:val="20"/>
+              </w:rPr>
+              <w:t>“,..</w:t>
+            </w:r>
+            <w:proofErr w:type="gramEnd"/>
+            <w:r>
+              <w:rPr>
+                <w:rFonts w:ascii="Lucida Sans" w:hAnsi="Lucida Sans"/>
+                <w:sz w:val="20"/>
+                <w:szCs w:val="20"/>
+              </w:rPr>
+              <w:t xml:space="preserve"> lauten</w:t>
             </w:r>
           </w:p>
           <w:p>
@@ -12240,7 +15337,25 @@
                 <w:sz w:val="20"/>
                 <w:szCs w:val="20"/>
               </w:rPr>
-              <w:t>HJZ-2016- FS  (für Vollzeit)</w:t>
+              <w:t xml:space="preserve">HJZ-2016- </w:t>
+            </w:r>
+            <w:proofErr w:type="gramStart"/>
+            <w:r>
+              <w:rPr>
+                <w:rFonts w:ascii="Lucida Sans" w:hAnsi="Lucida Sans"/>
+                <w:sz w:val="20"/>
+                <w:szCs w:val="20"/>
+              </w:rPr>
+              <w:t>FS  (</w:t>
+            </w:r>
+            <w:proofErr w:type="gramEnd"/>
+            <w:r>
+              <w:rPr>
+                <w:rFonts w:ascii="Lucida Sans" w:hAnsi="Lucida Sans"/>
+                <w:sz w:val="20"/>
+                <w:szCs w:val="20"/>
+              </w:rPr>
+              <w:t>für Vollzeit)</w:t>
             </w:r>
             <w:r>
               <w:rPr>
@@ -12340,13 +15455,23 @@
                 <w:szCs w:val="20"/>
               </w:rPr>
             </w:pPr>
-            <w:r>
-              <w:rPr>
-                <w:rFonts w:ascii="Lucida Sans" w:hAnsi="Lucida Sans"/>
-                <w:sz w:val="20"/>
-                <w:szCs w:val="20"/>
-              </w:rPr>
-              <w:t>Pruefungsliste FS</w:t>
+            <w:proofErr w:type="spellStart"/>
+            <w:r>
+              <w:rPr>
+                <w:rFonts w:ascii="Lucida Sans" w:hAnsi="Lucida Sans"/>
+                <w:sz w:val="20"/>
+                <w:szCs w:val="20"/>
+              </w:rPr>
+              <w:t>Pruefungsliste</w:t>
+            </w:r>
+            <w:proofErr w:type="spellEnd"/>
+            <w:r>
+              <w:rPr>
+                <w:rFonts w:ascii="Lucida Sans" w:hAnsi="Lucida Sans"/>
+                <w:sz w:val="20"/>
+                <w:szCs w:val="20"/>
+              </w:rPr>
+              <w:t xml:space="preserve"> FS</w:t>
             </w:r>
           </w:p>
         </w:tc>
@@ -15166,6 +18291,7 @@
                 <w:lang w:eastAsia="de-DE"/>
               </w:rPr>
             </w:pPr>
+            <w:proofErr w:type="spellStart"/>
             <w:r>
               <w:rPr>
                 <w:rFonts w:ascii="Arial" w:eastAsia="Times New Roman" w:hAnsi="Arial" w:cs="Arial"/>
@@ -15175,6 +18301,7 @@
               </w:rPr>
               <w:t>Motopädie</w:t>
             </w:r>
+            <w:proofErr w:type="spellEnd"/>
           </w:p>
         </w:tc>
         <w:tc>
@@ -15547,6 +18674,7 @@
                 <w:lang w:eastAsia="de-DE"/>
               </w:rPr>
             </w:pPr>
+            <w:proofErr w:type="spellStart"/>
             <w:r>
               <w:rPr>
                 <w:rFonts w:ascii="Arial" w:eastAsia="Times New Roman" w:hAnsi="Arial" w:cs="Arial"/>
@@ -15556,6 +18684,7 @@
               </w:rPr>
               <w:t>gänge</w:t>
             </w:r>
+            <w:proofErr w:type="spellEnd"/>
           </w:p>
         </w:tc>
       </w:tr>
@@ -19721,6 +22850,7 @@
                 <w:lang w:eastAsia="de-DE"/>
               </w:rPr>
             </w:pPr>
+            <w:proofErr w:type="spellStart"/>
             <w:r>
               <w:rPr>
                 <w:rFonts w:ascii="Arial" w:eastAsia="Times New Roman" w:hAnsi="Arial" w:cs="Arial"/>
@@ -19730,6 +22860,7 @@
               </w:rPr>
               <w:t>Externenprüfungszeugnis</w:t>
             </w:r>
+            <w:proofErr w:type="spellEnd"/>
           </w:p>
         </w:tc>
         <w:tc>

</xml_diff>